<commit_message>
Aggiunta film e serie tv
</commit_message>
<xml_diff>
--- a/Documenti/API.docx
+++ b/Documenti/API.docx
@@ -54,7 +54,7 @@
         <w:tblpPr w:leftFromText="180" w:rightFromText="180" w:vertAnchor="page" w:horzAnchor="margin" w:tblpY="2641"/>
         <w:tblW w:w="9016" w:type="dxa"/>
         <w:tblCellMar>
-          <w:left w:w="98" w:type="dxa"/>
+          <w:left w:w="83" w:type="dxa"/>
         </w:tblCellMar>
         <w:tblLook w:val="04A0" w:firstRow="1" w:lastRow="0" w:firstColumn="1" w:lastColumn="0" w:noHBand="0" w:noVBand="1"/>
       </w:tblPr>
@@ -502,7 +502,7 @@
         <w:tblpPr w:leftFromText="180" w:rightFromText="180" w:vertAnchor="page" w:horzAnchor="margin" w:tblpY="11002"/>
         <w:tblW w:w="9016" w:type="dxa"/>
         <w:tblCellMar>
-          <w:left w:w="98" w:type="dxa"/>
+          <w:left w:w="83" w:type="dxa"/>
         </w:tblCellMar>
         <w:tblLook w:val="04A0" w:firstRow="1" w:lastRow="0" w:firstColumn="1" w:lastColumn="0" w:noHBand="0" w:noVBand="1"/>
       </w:tblPr>
@@ -2631,19 +2631,19 @@
         <w:tblpPr w:leftFromText="180" w:rightFromText="180" w:horzAnchor="margin" w:tblpY="-13005"/>
         <w:tblW w:w="9016" w:type="dxa"/>
         <w:tblCellMar>
-          <w:left w:w="98" w:type="dxa"/>
+          <w:left w:w="83" w:type="dxa"/>
         </w:tblCellMar>
         <w:tblLook w:val="04A0" w:firstRow="1" w:lastRow="0" w:firstColumn="1" w:lastColumn="0" w:noHBand="0" w:noVBand="1"/>
       </w:tblPr>
       <w:tblGrid>
-        <w:gridCol w:w="2126"/>
-        <w:gridCol w:w="4095"/>
+        <w:gridCol w:w="2125"/>
+        <w:gridCol w:w="4096"/>
         <w:gridCol w:w="2795"/>
       </w:tblGrid>
       <w:tr>
         <w:tc>
           <w:tcPr>
-            <w:tcW w:w="2126" w:type="dxa"/>
+            <w:tcW w:w="2125" w:type="dxa"/>
             <w:shd w:val="clear" w:color="auto" w:fill="auto"/>
           </w:tcPr>
           <w:p>
@@ -2665,7 +2665,7 @@
         </w:tc>
         <w:tc>
           <w:tcPr>
-            <w:tcW w:w="4095" w:type="dxa"/>
+            <w:tcW w:w="4096" w:type="dxa"/>
             <w:shd w:val="clear" w:color="auto" w:fill="auto"/>
           </w:tcPr>
           <w:p>
@@ -2740,7 +2740,7 @@
       <w:tr>
         <w:tc>
           <w:tcPr>
-            <w:tcW w:w="2126" w:type="dxa"/>
+            <w:tcW w:w="2125" w:type="dxa"/>
             <w:shd w:val="clear" w:color="auto" w:fill="auto"/>
           </w:tcPr>
           <w:p>
@@ -2762,7 +2762,7 @@
         </w:tc>
         <w:tc>
           <w:tcPr>
-            <w:tcW w:w="4095" w:type="dxa"/>
+            <w:tcW w:w="4096" w:type="dxa"/>
             <w:shd w:val="clear" w:color="auto" w:fill="auto"/>
           </w:tcPr>
           <w:p>
@@ -2800,7 +2800,7 @@
       <w:tr>
         <w:tc>
           <w:tcPr>
-            <w:tcW w:w="2126" w:type="dxa"/>
+            <w:tcW w:w="2125" w:type="dxa"/>
             <w:shd w:val="clear" w:color="auto" w:fill="auto"/>
           </w:tcPr>
           <w:p>
@@ -2822,7 +2822,7 @@
         </w:tc>
         <w:tc>
           <w:tcPr>
-            <w:tcW w:w="4095" w:type="dxa"/>
+            <w:tcW w:w="4096" w:type="dxa"/>
             <w:shd w:val="clear" w:color="auto" w:fill="auto"/>
           </w:tcPr>
           <w:p>
@@ -2873,7 +2873,7 @@
       <w:tr>
         <w:tc>
           <w:tcPr>
-            <w:tcW w:w="2126" w:type="dxa"/>
+            <w:tcW w:w="2125" w:type="dxa"/>
             <w:shd w:val="clear" w:color="auto" w:fill="auto"/>
           </w:tcPr>
           <w:p>
@@ -2895,7 +2895,7 @@
         </w:tc>
         <w:tc>
           <w:tcPr>
-            <w:tcW w:w="4095" w:type="dxa"/>
+            <w:tcW w:w="4096" w:type="dxa"/>
             <w:shd w:val="clear" w:color="auto" w:fill="auto"/>
           </w:tcPr>
           <w:p>
@@ -2933,7 +2933,7 @@
       <w:tr>
         <w:tc>
           <w:tcPr>
-            <w:tcW w:w="2126" w:type="dxa"/>
+            <w:tcW w:w="2125" w:type="dxa"/>
             <w:shd w:val="clear" w:color="auto" w:fill="auto"/>
           </w:tcPr>
           <w:p>
@@ -2955,7 +2955,7 @@
         </w:tc>
         <w:tc>
           <w:tcPr>
-            <w:tcW w:w="4095" w:type="dxa"/>
+            <w:tcW w:w="4096" w:type="dxa"/>
             <w:shd w:val="clear" w:color="auto" w:fill="auto"/>
           </w:tcPr>
           <w:p>
@@ -3003,7 +3003,7 @@
       <w:tr>
         <w:tc>
           <w:tcPr>
-            <w:tcW w:w="2126" w:type="dxa"/>
+            <w:tcW w:w="2125" w:type="dxa"/>
             <w:shd w:val="clear" w:color="auto" w:fill="auto"/>
           </w:tcPr>
           <w:p>
@@ -3032,7 +3032,7 @@
         </w:tc>
         <w:tc>
           <w:tcPr>
-            <w:tcW w:w="4095" w:type="dxa"/>
+            <w:tcW w:w="4096" w:type="dxa"/>
             <w:shd w:val="clear" w:color="auto" w:fill="auto"/>
           </w:tcPr>
           <w:p>
@@ -3083,7 +3083,7 @@
       <w:tr>
         <w:tc>
           <w:tcPr>
-            <w:tcW w:w="2126" w:type="dxa"/>
+            <w:tcW w:w="2125" w:type="dxa"/>
             <w:shd w:val="clear" w:color="auto" w:fill="auto"/>
           </w:tcPr>
           <w:p>
@@ -3105,7 +3105,7 @@
         </w:tc>
         <w:tc>
           <w:tcPr>
-            <w:tcW w:w="4095" w:type="dxa"/>
+            <w:tcW w:w="4096" w:type="dxa"/>
             <w:shd w:val="clear" w:color="auto" w:fill="auto"/>
           </w:tcPr>
           <w:p>
@@ -3212,7 +3212,7 @@
       <w:tr>
         <w:tc>
           <w:tcPr>
-            <w:tcW w:w="2126" w:type="dxa"/>
+            <w:tcW w:w="2125" w:type="dxa"/>
             <w:shd w:val="clear" w:color="auto" w:fill="auto"/>
           </w:tcPr>
           <w:p>
@@ -3234,7 +3234,7 @@
         </w:tc>
         <w:tc>
           <w:tcPr>
-            <w:tcW w:w="4095" w:type="dxa"/>
+            <w:tcW w:w="4096" w:type="dxa"/>
             <w:shd w:val="clear" w:color="auto" w:fill="auto"/>
           </w:tcPr>
           <w:p>
@@ -3289,8 +3289,8 @@
       </w:tblPr>
       <w:tblGrid>
         <w:gridCol w:w="1695"/>
-        <w:gridCol w:w="4961"/>
-        <w:gridCol w:w="2360"/>
+        <w:gridCol w:w="4958"/>
+        <w:gridCol w:w="2363"/>
       </w:tblGrid>
       <w:tr>
         <w:tc>
@@ -3317,7 +3317,7 @@
         </w:tc>
         <w:tc>
           <w:tcPr>
-            <w:tcW w:w="4961" w:type="dxa"/>
+            <w:tcW w:w="4958" w:type="dxa"/>
             <w:shd w:val="clear" w:color="auto" w:fill="auto"/>
           </w:tcPr>
           <w:p>
@@ -3409,7 +3409,7 @@
         </w:tc>
         <w:tc>
           <w:tcPr>
-            <w:tcW w:w="2360" w:type="dxa"/>
+            <w:tcW w:w="2363" w:type="dxa"/>
             <w:shd w:val="clear" w:color="auto" w:fill="auto"/>
           </w:tcPr>
           <w:p>
@@ -3444,7 +3444,7 @@
         </w:tc>
         <w:tc>
           <w:tcPr>
-            <w:tcW w:w="4961" w:type="dxa"/>
+            <w:tcW w:w="4958" w:type="dxa"/>
             <w:shd w:val="clear" w:color="auto" w:fill="auto"/>
           </w:tcPr>
           <w:p>
@@ -3471,7 +3471,7 @@
         </w:tc>
         <w:tc>
           <w:tcPr>
-            <w:tcW w:w="2360" w:type="dxa"/>
+            <w:tcW w:w="2363" w:type="dxa"/>
             <w:shd w:val="clear" w:color="auto" w:fill="auto"/>
           </w:tcPr>
           <w:p>
@@ -3509,8 +3509,6 @@
             <w:bookmarkEnd w:id="0"/>
           </w:p>
         </w:tc>
-        <w:bookmarkStart w:id="1" w:name="_GoBack"/>
-        <w:bookmarkEnd w:id="1"/>
       </w:tr>
       <w:tr>
         <w:tc>
@@ -3537,7 +3535,7 @@
         </w:tc>
         <w:tc>
           <w:tcPr>
-            <w:tcW w:w="4961" w:type="dxa"/>
+            <w:tcW w:w="4958" w:type="dxa"/>
             <w:shd w:val="clear" w:color="auto" w:fill="auto"/>
           </w:tcPr>
           <w:p>
@@ -3551,7 +3549,7 @@
         </w:tc>
         <w:tc>
           <w:tcPr>
-            <w:tcW w:w="2360" w:type="dxa"/>
+            <w:tcW w:w="2363" w:type="dxa"/>
             <w:shd w:val="clear" w:color="auto" w:fill="auto"/>
           </w:tcPr>
           <w:p>
@@ -3597,7 +3595,7 @@
         </w:tc>
         <w:tc>
           <w:tcPr>
-            <w:tcW w:w="4961" w:type="dxa"/>
+            <w:tcW w:w="4958" w:type="dxa"/>
             <w:shd w:val="clear" w:color="auto" w:fill="auto"/>
           </w:tcPr>
           <w:p>
@@ -3632,7 +3630,7 @@
         </w:tc>
         <w:tc>
           <w:tcPr>
-            <w:tcW w:w="2360" w:type="dxa"/>
+            <w:tcW w:w="2363" w:type="dxa"/>
             <w:shd w:val="clear" w:color="auto" w:fill="auto"/>
           </w:tcPr>
           <w:p>
@@ -3694,7 +3692,7 @@
         </w:tc>
         <w:tc>
           <w:tcPr>
-            <w:tcW w:w="4961" w:type="dxa"/>
+            <w:tcW w:w="4958" w:type="dxa"/>
             <w:shd w:val="clear" w:color="auto" w:fill="auto"/>
           </w:tcPr>
           <w:p>
@@ -3716,7 +3714,7 @@
         </w:tc>
         <w:tc>
           <w:tcPr>
-            <w:tcW w:w="2360" w:type="dxa"/>
+            <w:tcW w:w="2363" w:type="dxa"/>
             <w:shd w:val="clear" w:color="auto" w:fill="auto"/>
           </w:tcPr>
           <w:p>
@@ -3762,7 +3760,7 @@
         </w:tc>
         <w:tc>
           <w:tcPr>
-            <w:tcW w:w="4961" w:type="dxa"/>
+            <w:tcW w:w="4958" w:type="dxa"/>
             <w:shd w:val="clear" w:color="auto" w:fill="auto"/>
           </w:tcPr>
           <w:p>
@@ -3786,7 +3784,7 @@
         </w:tc>
         <w:tc>
           <w:tcPr>
-            <w:tcW w:w="2360" w:type="dxa"/>
+            <w:tcW w:w="2363" w:type="dxa"/>
             <w:shd w:val="clear" w:color="auto" w:fill="auto"/>
           </w:tcPr>
           <w:p>
@@ -4411,14 +4409,14 @@
         <w:tblLook w:val="04A0" w:firstRow="1" w:lastRow="0" w:firstColumn="1" w:lastColumn="0" w:noHBand="0" w:noVBand="1"/>
       </w:tblPr>
       <w:tblGrid>
-        <w:gridCol w:w="2731"/>
+        <w:gridCol w:w="2729"/>
         <w:gridCol w:w="3492"/>
-        <w:gridCol w:w="2793"/>
+        <w:gridCol w:w="2795"/>
       </w:tblGrid>
       <w:tr>
         <w:tc>
           <w:tcPr>
-            <w:tcW w:w="2731" w:type="dxa"/>
+            <w:tcW w:w="2730" w:type="dxa"/>
             <w:shd w:val="clear" w:color="auto" w:fill="auto"/>
           </w:tcPr>
           <w:p>
@@ -4440,7 +4438,7 @@
         </w:tc>
         <w:tc>
           <w:tcPr>
-            <w:tcW w:w="3492" w:type="dxa"/>
+            <w:tcW w:w="3491" w:type="dxa"/>
             <w:shd w:val="clear" w:color="auto" w:fill="auto"/>
           </w:tcPr>
           <w:p>
@@ -4575,7 +4573,7 @@
         </w:tc>
         <w:tc>
           <w:tcPr>
-            <w:tcW w:w="2793" w:type="dxa"/>
+            <w:tcW w:w="2795" w:type="dxa"/>
             <w:shd w:val="clear" w:color="auto" w:fill="auto"/>
           </w:tcPr>
           <w:p>
@@ -4638,7 +4636,7 @@
       <w:tr>
         <w:tc>
           <w:tcPr>
-            <w:tcW w:w="2731" w:type="dxa"/>
+            <w:tcW w:w="2730" w:type="dxa"/>
             <w:shd w:val="clear" w:color="auto" w:fill="auto"/>
           </w:tcPr>
           <w:p>
@@ -4660,7 +4658,7 @@
         </w:tc>
         <w:tc>
           <w:tcPr>
-            <w:tcW w:w="3492" w:type="dxa"/>
+            <w:tcW w:w="3491" w:type="dxa"/>
             <w:shd w:val="clear" w:color="auto" w:fill="auto"/>
           </w:tcPr>
           <w:p>
@@ -4692,7 +4690,7 @@
         </w:tc>
         <w:tc>
           <w:tcPr>
-            <w:tcW w:w="2793" w:type="dxa"/>
+            <w:tcW w:w="2795" w:type="dxa"/>
             <w:shd w:val="clear" w:color="auto" w:fill="auto"/>
           </w:tcPr>
           <w:p>
@@ -4752,7 +4750,7 @@
       <w:tr>
         <w:tc>
           <w:tcPr>
-            <w:tcW w:w="2731" w:type="dxa"/>
+            <w:tcW w:w="2730" w:type="dxa"/>
             <w:shd w:val="clear" w:color="auto" w:fill="auto"/>
           </w:tcPr>
           <w:p>
@@ -4774,7 +4772,7 @@
         </w:tc>
         <w:tc>
           <w:tcPr>
-            <w:tcW w:w="3492" w:type="dxa"/>
+            <w:tcW w:w="3491" w:type="dxa"/>
             <w:shd w:val="clear" w:color="auto" w:fill="auto"/>
           </w:tcPr>
           <w:p>
@@ -4806,7 +4804,7 @@
         </w:tc>
         <w:tc>
           <w:tcPr>
-            <w:tcW w:w="2793" w:type="dxa"/>
+            <w:tcW w:w="2795" w:type="dxa"/>
             <w:shd w:val="clear" w:color="auto" w:fill="auto"/>
           </w:tcPr>
           <w:p>
@@ -4830,7 +4828,7 @@
       <w:tr>
         <w:tc>
           <w:tcPr>
-            <w:tcW w:w="2731" w:type="dxa"/>
+            <w:tcW w:w="2730" w:type="dxa"/>
             <w:shd w:val="clear" w:color="auto" w:fill="auto"/>
           </w:tcPr>
           <w:p>
@@ -4852,7 +4850,7 @@
         </w:tc>
         <w:tc>
           <w:tcPr>
-            <w:tcW w:w="3492" w:type="dxa"/>
+            <w:tcW w:w="3491" w:type="dxa"/>
             <w:shd w:val="clear" w:color="auto" w:fill="auto"/>
           </w:tcPr>
           <w:p>
@@ -4877,7 +4875,7 @@
         </w:tc>
         <w:tc>
           <w:tcPr>
-            <w:tcW w:w="2793" w:type="dxa"/>
+            <w:tcW w:w="2795" w:type="dxa"/>
             <w:shd w:val="clear" w:color="auto" w:fill="auto"/>
           </w:tcPr>
           <w:p>
@@ -4905,7 +4903,7 @@
       <w:tr>
         <w:tc>
           <w:tcPr>
-            <w:tcW w:w="2731" w:type="dxa"/>
+            <w:tcW w:w="2730" w:type="dxa"/>
             <w:shd w:val="clear" w:color="auto" w:fill="auto"/>
           </w:tcPr>
           <w:p>
@@ -4927,7 +4925,7 @@
         </w:tc>
         <w:tc>
           <w:tcPr>
-            <w:tcW w:w="3492" w:type="dxa"/>
+            <w:tcW w:w="3491" w:type="dxa"/>
             <w:shd w:val="clear" w:color="auto" w:fill="auto"/>
           </w:tcPr>
           <w:p>
@@ -4964,7 +4962,7 @@
         </w:tc>
         <w:tc>
           <w:tcPr>
-            <w:tcW w:w="2793" w:type="dxa"/>
+            <w:tcW w:w="2795" w:type="dxa"/>
             <w:shd w:val="clear" w:color="auto" w:fill="auto"/>
           </w:tcPr>
           <w:p>
@@ -5645,7 +5643,7 @@
       <w:tr>
         <w:tc>
           <w:tcPr>
-            <w:tcW w:w="1870" w:type="dxa"/>
+            <w:tcW w:w="1869" w:type="dxa"/>
             <w:shd w:val="clear" w:color="auto" w:fill="auto"/>
           </w:tcPr>
           <w:p>
@@ -5681,7 +5679,7 @@
         </w:tc>
         <w:tc>
           <w:tcPr>
-            <w:tcW w:w="2849" w:type="dxa"/>
+            <w:tcW w:w="2850" w:type="dxa"/>
             <w:shd w:val="clear" w:color="auto" w:fill="auto"/>
           </w:tcPr>
           <w:p>
@@ -5705,7 +5703,7 @@
       <w:tr>
         <w:tc>
           <w:tcPr>
-            <w:tcW w:w="1870" w:type="dxa"/>
+            <w:tcW w:w="1869" w:type="dxa"/>
             <w:shd w:val="clear" w:color="auto" w:fill="auto"/>
           </w:tcPr>
           <w:p>
@@ -5754,7 +5752,7 @@
         </w:tc>
         <w:tc>
           <w:tcPr>
-            <w:tcW w:w="2849" w:type="dxa"/>
+            <w:tcW w:w="2850" w:type="dxa"/>
             <w:shd w:val="clear" w:color="auto" w:fill="auto"/>
           </w:tcPr>
           <w:p>
@@ -5778,7 +5776,7 @@
       <w:tr>
         <w:tc>
           <w:tcPr>
-            <w:tcW w:w="1870" w:type="dxa"/>
+            <w:tcW w:w="1869" w:type="dxa"/>
             <w:shd w:val="clear" w:color="auto" w:fill="auto"/>
           </w:tcPr>
           <w:p>
@@ -5824,7 +5822,7 @@
         </w:tc>
         <w:tc>
           <w:tcPr>
-            <w:tcW w:w="2849" w:type="dxa"/>
+            <w:tcW w:w="2850" w:type="dxa"/>
             <w:shd w:val="clear" w:color="auto" w:fill="auto"/>
           </w:tcPr>
           <w:p>
@@ -5848,7 +5846,7 @@
       <w:tr>
         <w:tc>
           <w:tcPr>
-            <w:tcW w:w="1870" w:type="dxa"/>
+            <w:tcW w:w="1869" w:type="dxa"/>
             <w:shd w:val="clear" w:color="auto" w:fill="auto"/>
           </w:tcPr>
           <w:p>
@@ -5892,7 +5890,7 @@
         </w:tc>
         <w:tc>
           <w:tcPr>
-            <w:tcW w:w="2849" w:type="dxa"/>
+            <w:tcW w:w="2850" w:type="dxa"/>
             <w:shd w:val="clear" w:color="auto" w:fill="auto"/>
           </w:tcPr>
           <w:p>
@@ -5919,7 +5917,7 @@
       <w:tr>
         <w:tc>
           <w:tcPr>
-            <w:tcW w:w="1870" w:type="dxa"/>
+            <w:tcW w:w="1869" w:type="dxa"/>
             <w:shd w:val="clear" w:color="auto" w:fill="auto"/>
           </w:tcPr>
           <w:p>
@@ -5965,7 +5963,7 @@
         </w:tc>
         <w:tc>
           <w:tcPr>
-            <w:tcW w:w="2849" w:type="dxa"/>
+            <w:tcW w:w="2850" w:type="dxa"/>
             <w:shd w:val="clear" w:color="auto" w:fill="auto"/>
           </w:tcPr>
           <w:p>
@@ -5989,7 +5987,7 @@
       <w:tr>
         <w:tc>
           <w:tcPr>
-            <w:tcW w:w="1870" w:type="dxa"/>
+            <w:tcW w:w="1869" w:type="dxa"/>
             <w:shd w:val="clear" w:color="auto" w:fill="auto"/>
           </w:tcPr>
           <w:p>
@@ -6022,7 +6020,7 @@
         </w:tc>
         <w:tc>
           <w:tcPr>
-            <w:tcW w:w="2849" w:type="dxa"/>
+            <w:tcW w:w="2850" w:type="dxa"/>
             <w:shd w:val="clear" w:color="auto" w:fill="auto"/>
           </w:tcPr>
           <w:p>
@@ -6035,7 +6033,7 @@
       <w:tr>
         <w:tc>
           <w:tcPr>
-            <w:tcW w:w="1870" w:type="dxa"/>
+            <w:tcW w:w="1869" w:type="dxa"/>
             <w:shd w:val="clear" w:color="auto" w:fill="auto"/>
           </w:tcPr>
           <w:p>
@@ -6080,7 +6078,7 @@
         </w:tc>
         <w:tc>
           <w:tcPr>
-            <w:tcW w:w="2849" w:type="dxa"/>
+            <w:tcW w:w="2850" w:type="dxa"/>
             <w:shd w:val="clear" w:color="auto" w:fill="auto"/>
           </w:tcPr>
           <w:p>
@@ -6112,7 +6110,7 @@
       <w:tr>
         <w:tc>
           <w:tcPr>
-            <w:tcW w:w="1870" w:type="dxa"/>
+            <w:tcW w:w="1869" w:type="dxa"/>
             <w:shd w:val="clear" w:color="auto" w:fill="auto"/>
           </w:tcPr>
           <w:p>
@@ -6165,7 +6163,7 @@
         </w:tc>
         <w:tc>
           <w:tcPr>
-            <w:tcW w:w="2849" w:type="dxa"/>
+            <w:tcW w:w="2850" w:type="dxa"/>
             <w:shd w:val="clear" w:color="auto" w:fill="auto"/>
           </w:tcPr>
           <w:p>
@@ -6204,7 +6202,7 @@
       <w:tr>
         <w:tc>
           <w:tcPr>
-            <w:tcW w:w="1870" w:type="dxa"/>
+            <w:tcW w:w="1869" w:type="dxa"/>
             <w:shd w:val="clear" w:color="auto" w:fill="auto"/>
           </w:tcPr>
           <w:p>
@@ -6258,7 +6256,7 @@
         </w:tc>
         <w:tc>
           <w:tcPr>
-            <w:tcW w:w="2849" w:type="dxa"/>
+            <w:tcW w:w="2850" w:type="dxa"/>
             <w:shd w:val="clear" w:color="auto" w:fill="auto"/>
           </w:tcPr>
           <w:p>
@@ -6283,7 +6281,7 @@
       <w:tr>
         <w:tc>
           <w:tcPr>
-            <w:tcW w:w="1870" w:type="dxa"/>
+            <w:tcW w:w="1869" w:type="dxa"/>
             <w:shd w:val="clear" w:color="auto" w:fill="auto"/>
           </w:tcPr>
           <w:p>
@@ -6349,7 +6347,7 @@
         </w:tc>
         <w:tc>
           <w:tcPr>
-            <w:tcW w:w="2849" w:type="dxa"/>
+            <w:tcW w:w="2850" w:type="dxa"/>
             <w:shd w:val="clear" w:color="auto" w:fill="auto"/>
           </w:tcPr>
           <w:p>
@@ -6585,6 +6583,15 @@
       </w:r>
     </w:p>
     <w:p/>
+    <w:p>
+      <w:pPr>
+        <w:rPr>
+          <w:u w:val="single"/>
+        </w:rPr>
+      </w:pPr>
+      <w:bookmarkStart w:id="1" w:name="_GoBack"/>
+      <w:bookmarkEnd w:id="1"/>
+    </w:p>
     <w:p/>
     <w:tbl>
       <w:tblPr>
@@ -6594,8 +6601,8 @@
       </w:tblPr>
       <w:tblGrid>
         <w:gridCol w:w="2047"/>
-        <w:gridCol w:w="4827"/>
-        <w:gridCol w:w="2142"/>
+        <w:gridCol w:w="4590"/>
+        <w:gridCol w:w="2379"/>
       </w:tblGrid>
       <w:tr>
         <w:tc>
@@ -6613,22 +6620,208 @@
                 <w:b/>
                 <w:bCs/>
               </w:rPr>
+              <w:lastRenderedPageBreak/>
               <w:t>RESOURCE: MOVIES&amp;TVSHOWS</w:t>
             </w:r>
           </w:p>
         </w:tc>
         <w:tc>
           <w:tcPr>
-            <w:tcW w:w="4959" w:type="dxa"/>
+            <w:tcW w:w="4607" w:type="dxa"/>
             <w:shd w:val="clear" w:color="auto" w:fill="auto"/>
             <w:vAlign w:val="center"/>
           </w:tcPr>
           <w:p>
             <w:pPr>
-              <w:spacing w:after="0" w:line="240" w:lineRule="auto"/>
-            </w:pPr>
-            <w:r>
-              <w:t>{id: &lt; movie/</w:t>
+              <w:spacing w:after="0"/>
+              <w:rPr>
+                <w:b/>
+                <w:bCs/>
+              </w:rPr>
+            </w:pPr>
+            <w:r>
+              <w:rPr>
+                <w:b/>
+                <w:bCs/>
+              </w:rPr>
+              <w:t>MOVIE PATH</w:t>
+            </w:r>
+          </w:p>
+          <w:p>
+            <w:pPr>
+              <w:spacing w:after="0"/>
+            </w:pPr>
+          </w:p>
+          <w:p>
+            <w:pPr>
+              <w:spacing w:after="0"/>
+            </w:pPr>
+            <w:r>
+              <w:t>{id: &lt; movie id &gt;,</w:t>
+            </w:r>
+          </w:p>
+          <w:p>
+            <w:pPr>
+              <w:spacing w:after="0"/>
+            </w:pPr>
+            <w:r>
+              <w:t>title: &lt; movie title &gt;,</w:t>
+            </w:r>
+          </w:p>
+          <w:p>
+            <w:pPr>
+              <w:spacing w:after="0"/>
+            </w:pPr>
+            <w:r>
+              <w:t>release: &lt; movie release date &gt;,</w:t>
+            </w:r>
+          </w:p>
+          <w:p>
+            <w:pPr>
+              <w:spacing w:after="0"/>
+            </w:pPr>
+            <w:r>
+              <w:t>plot:&lt; plo</w:t>
+            </w:r>
+            <w:r>
+              <w:t>t of the movie &gt;,</w:t>
+            </w:r>
+          </w:p>
+          <w:p>
+            <w:pPr>
+              <w:spacing w:after="0"/>
+            </w:pPr>
+            <w:r>
+              <w:t xml:space="preserve">playbill: &lt; </w:t>
+            </w:r>
+            <w:proofErr w:type="spellStart"/>
+            <w:r>
+              <w:t>url</w:t>
+            </w:r>
+            <w:proofErr w:type="spellEnd"/>
+            <w:r>
+              <w:t xml:space="preserve"> to playbill of the movie &gt;,</w:t>
+            </w:r>
+          </w:p>
+          <w:p>
+            <w:pPr>
+              <w:spacing w:after="0"/>
+            </w:pPr>
+            <w:r>
+              <w:t>genres: &lt; array of genres &gt;,</w:t>
+            </w:r>
+          </w:p>
+          <w:p>
+            <w:pPr>
+              <w:spacing w:after="0"/>
+            </w:pPr>
+            <w:r>
+              <w:t>popularity: &lt; popularity of the movie &gt;,</w:t>
+            </w:r>
+          </w:p>
+          <w:p>
+            <w:pPr>
+              <w:spacing w:after="0"/>
+            </w:pPr>
+            <w:proofErr w:type="spellStart"/>
+            <w:r>
+              <w:t>voteAverage</w:t>
+            </w:r>
+            <w:proofErr w:type="spellEnd"/>
+            <w:r>
+              <w:t>: &lt; vote average of the movie &gt;,</w:t>
+            </w:r>
+          </w:p>
+          <w:p>
+            <w:pPr>
+              <w:spacing w:after="0"/>
+            </w:pPr>
+            <w:r>
+              <w:t>languages: &lt; array of languages &gt;,</w:t>
+            </w:r>
+          </w:p>
+          <w:p>
+            <w:pPr>
+              <w:spacing w:after="0"/>
+            </w:pPr>
+            <w:r>
+              <w:t>where: &lt; where to find it &gt;,</w:t>
+            </w:r>
+          </w:p>
+          <w:p>
+            <w:pPr>
+              <w:spacing w:after="0"/>
+            </w:pPr>
+            <w:proofErr w:type="spellStart"/>
+            <w:r>
+              <w:t>country_prod</w:t>
+            </w:r>
+            <w:proofErr w:type="spellEnd"/>
+            <w:r>
+              <w:t xml:space="preserve">: &lt; </w:t>
+            </w:r>
+            <w:r>
+              <w:t xml:space="preserve">array of country of production </w:t>
+            </w:r>
+            <w:proofErr w:type="gramStart"/>
+            <w:r>
+              <w:t>&gt; ,</w:t>
+            </w:r>
+            <w:proofErr w:type="gramEnd"/>
+          </w:p>
+          <w:p>
+            <w:pPr>
+              <w:spacing w:after="0"/>
+            </w:pPr>
+            <w:r>
+              <w:t>directors: &lt; array of directors’ names &gt;,</w:t>
+            </w:r>
+          </w:p>
+          <w:p>
+            <w:pPr>
+              <w:spacing w:after="0"/>
+            </w:pPr>
+            <w:r>
+              <w:t>cast: &lt; array of actors’ names &gt;}</w:t>
+            </w:r>
+          </w:p>
+          <w:p>
+            <w:pPr>
+              <w:spacing w:after="0"/>
+            </w:pPr>
+          </w:p>
+          <w:p>
+            <w:pPr>
+              <w:spacing w:after="0"/>
+            </w:pPr>
+          </w:p>
+          <w:p>
+            <w:pPr>
+              <w:spacing w:after="0"/>
+              <w:rPr>
+                <w:b/>
+                <w:bCs/>
+              </w:rPr>
+            </w:pPr>
+            <w:r>
+              <w:rPr>
+                <w:b/>
+                <w:bCs/>
+              </w:rPr>
+              <w:t>TVSHOW PATH</w:t>
+            </w:r>
+          </w:p>
+          <w:p>
+            <w:pPr>
+              <w:spacing w:after="0"/>
+            </w:pPr>
+          </w:p>
+          <w:p>
+            <w:pPr>
+              <w:spacing w:after="0"/>
+            </w:pPr>
+            <w:r>
+              <w:t xml:space="preserve">{id: &lt; </w:t>
             </w:r>
             <w:proofErr w:type="spellStart"/>
             <w:r>
@@ -6641,10 +6834,10 @@
           </w:p>
           <w:p>
             <w:pPr>
-              <w:spacing w:after="0" w:line="240" w:lineRule="auto"/>
-            </w:pPr>
-            <w:r>
-              <w:t>title: &lt; movie/</w:t>
+              <w:spacing w:after="0"/>
+            </w:pPr>
+            <w:r>
+              <w:t xml:space="preserve">title: &lt; </w:t>
             </w:r>
             <w:proofErr w:type="spellStart"/>
             <w:r>
@@ -6657,11 +6850,15 @@
           </w:p>
           <w:p>
             <w:pPr>
-              <w:spacing w:after="0" w:line="240" w:lineRule="auto"/>
-            </w:pPr>
-            <w:r>
-              <w:lastRenderedPageBreak/>
-              <w:t>year: &lt; movie year/</w:t>
+              <w:spacing w:after="0"/>
+            </w:pPr>
+            <w:proofErr w:type="spellStart"/>
+            <w:r>
+              <w:t>firstAirDate</w:t>
+            </w:r>
+            <w:proofErr w:type="spellEnd"/>
+            <w:r>
+              <w:t xml:space="preserve">: &lt; </w:t>
             </w:r>
             <w:proofErr w:type="spellStart"/>
             <w:r>
@@ -6669,34 +6866,15 @@
             </w:r>
             <w:proofErr w:type="spellEnd"/>
             <w:r>
-              <w:t xml:space="preserve"> years &gt;,</w:t>
-            </w:r>
-          </w:p>
-          <w:p>
-            <w:pPr>
-              <w:spacing w:after="0" w:line="240" w:lineRule="auto"/>
-            </w:pPr>
-            <w:r>
-              <w:t>direct</w:t>
-            </w:r>
-            <w:r>
-              <w:t>or:&lt; array of directors’ names &gt;,</w:t>
-            </w:r>
-          </w:p>
-          <w:p>
-            <w:pPr>
-              <w:spacing w:after="0" w:line="240" w:lineRule="auto"/>
-            </w:pPr>
-            <w:r>
-              <w:t>actors: &lt; array of actors’ names &gt;,</w:t>
-            </w:r>
-          </w:p>
-          <w:p>
-            <w:pPr>
-              <w:spacing w:after="0" w:line="240" w:lineRule="auto"/>
-            </w:pPr>
-            <w:r>
-              <w:t>plot:&lt; plot of the movie/</w:t>
+              <w:t xml:space="preserve"> first air date &gt;,</w:t>
+            </w:r>
+          </w:p>
+          <w:p>
+            <w:pPr>
+              <w:spacing w:after="0"/>
+            </w:pPr>
+            <w:r>
+              <w:t xml:space="preserve">plot:&lt; plot of the </w:t>
             </w:r>
             <w:proofErr w:type="spellStart"/>
             <w:r>
@@ -6709,7 +6887,7 @@
           </w:p>
           <w:p>
             <w:pPr>
-              <w:spacing w:after="0" w:line="240" w:lineRule="auto"/>
+              <w:spacing w:after="0"/>
             </w:pPr>
             <w:r>
               <w:t xml:space="preserve">playbill: &lt; </w:t>
@@ -6720,15 +6898,7 @@
             </w:r>
             <w:proofErr w:type="spellEnd"/>
             <w:r>
-              <w:t xml:space="preserve"> to </w:t>
-            </w:r>
-            <w:proofErr w:type="spellStart"/>
-            <w:r>
-              <w:t>plybill</w:t>
-            </w:r>
-            <w:proofErr w:type="spellEnd"/>
-            <w:r>
-              <w:t xml:space="preserve"> of the movie/</w:t>
+              <w:t xml:space="preserve"> to playbill of the </w:t>
             </w:r>
             <w:proofErr w:type="spellStart"/>
             <w:r>
@@ -6741,15 +6911,60 @@
           </w:p>
           <w:p>
             <w:pPr>
-              <w:spacing w:after="0" w:line="240" w:lineRule="auto"/>
-            </w:pPr>
-            <w:r>
-              <w:t>genre: &lt; array of genres &gt;,</w:t>
-            </w:r>
-          </w:p>
-          <w:p>
-            <w:pPr>
-              <w:spacing w:after="0" w:line="240" w:lineRule="auto"/>
+              <w:spacing w:after="0"/>
+            </w:pPr>
+            <w:r>
+              <w:t>genres: &lt; array of genres &gt;,</w:t>
+            </w:r>
+          </w:p>
+          <w:p>
+            <w:pPr>
+              <w:spacing w:after="0"/>
+            </w:pPr>
+            <w:r>
+              <w:t xml:space="preserve">popularity: &lt; popularity of the </w:t>
+            </w:r>
+            <w:proofErr w:type="spellStart"/>
+            <w:r>
+              <w:t>tvshow</w:t>
+            </w:r>
+            <w:proofErr w:type="spellEnd"/>
+            <w:r>
+              <w:t xml:space="preserve"> &gt;,</w:t>
+            </w:r>
+          </w:p>
+          <w:p>
+            <w:pPr>
+              <w:spacing w:after="0"/>
+            </w:pPr>
+            <w:proofErr w:type="spellStart"/>
+            <w:r>
+              <w:t>voteAverage</w:t>
+            </w:r>
+            <w:proofErr w:type="spellEnd"/>
+            <w:r>
+              <w:t xml:space="preserve">: &lt; vote average of the </w:t>
+            </w:r>
+            <w:proofErr w:type="spellStart"/>
+            <w:r>
+              <w:t>tvshow</w:t>
+            </w:r>
+            <w:proofErr w:type="spellEnd"/>
+            <w:r>
+              <w:t xml:space="preserve"> &gt;,</w:t>
+            </w:r>
+          </w:p>
+          <w:p>
+            <w:pPr>
+              <w:spacing w:after="0"/>
+            </w:pPr>
+            <w:r>
+              <w:t>languages: &lt; array of languages &gt;,</w:t>
+            </w:r>
+          </w:p>
+          <w:p>
+            <w:pPr>
+              <w:spacing w:after="0"/>
             </w:pPr>
             <w:r>
               <w:t>where: &lt; where to find it &gt;,</w:t>
@@ -6757,7 +6972,7 @@
           </w:p>
           <w:p>
             <w:pPr>
-              <w:spacing w:after="0" w:line="240" w:lineRule="auto"/>
+              <w:spacing w:after="0"/>
             </w:pPr>
             <w:proofErr w:type="spellStart"/>
             <w:r>
@@ -6765,13 +6980,172 @@
             </w:r>
             <w:proofErr w:type="spellEnd"/>
             <w:r>
-              <w:t>: &lt; country of production &gt;}</w:t>
-            </w:r>
-          </w:p>
-        </w:tc>
-        <w:tc>
-          <w:tcPr>
-            <w:tcW w:w="2364" w:type="dxa"/>
+              <w:t>: &lt; array of countr</w:t>
+            </w:r>
+            <w:r>
+              <w:t xml:space="preserve">y of production </w:t>
+            </w:r>
+            <w:proofErr w:type="gramStart"/>
+            <w:r>
+              <w:t>&gt; ,</w:t>
+            </w:r>
+            <w:proofErr w:type="gramEnd"/>
+          </w:p>
+          <w:p>
+            <w:pPr>
+              <w:spacing w:after="0"/>
+            </w:pPr>
+            <w:r>
+              <w:t>creators: &lt; array of creators’ names &gt;,</w:t>
+            </w:r>
+          </w:p>
+          <w:p>
+            <w:pPr>
+              <w:spacing w:after="0"/>
+            </w:pPr>
+            <w:r>
+              <w:t>writers: &lt; array of writers’ names &gt;,</w:t>
+            </w:r>
+          </w:p>
+          <w:p>
+            <w:pPr>
+              <w:spacing w:after="0"/>
+            </w:pPr>
+            <w:r>
+              <w:t>cast: &lt; array of actors’ names &gt;}</w:t>
+            </w:r>
+          </w:p>
+          <w:p>
+            <w:pPr>
+              <w:spacing w:after="0"/>
+            </w:pPr>
+          </w:p>
+          <w:p>
+            <w:pPr>
+              <w:spacing w:after="0"/>
+              <w:rPr>
+                <w:b/>
+                <w:bCs/>
+              </w:rPr>
+            </w:pPr>
+            <w:proofErr w:type="spellStart"/>
+            <w:r>
+              <w:rPr>
+                <w:b/>
+                <w:bCs/>
+              </w:rPr>
+              <w:t>ByPerson</w:t>
+            </w:r>
+            <w:proofErr w:type="spellEnd"/>
+            <w:r>
+              <w:rPr>
+                <w:b/>
+                <w:bCs/>
+              </w:rPr>
+              <w:t xml:space="preserve"> PATH</w:t>
+            </w:r>
+          </w:p>
+          <w:p>
+            <w:pPr>
+              <w:spacing w:after="0"/>
+            </w:pPr>
+          </w:p>
+          <w:p>
+            <w:pPr>
+              <w:spacing w:after="0"/>
+            </w:pPr>
+            <w:r>
+              <w:t>{name: &lt; name of the person &gt;,</w:t>
+            </w:r>
+          </w:p>
+          <w:p>
+            <w:pPr>
+              <w:spacing w:after="0"/>
+            </w:pPr>
+            <w:proofErr w:type="spellStart"/>
+            <w:r>
+              <w:t>knownForDepartment</w:t>
+            </w:r>
+            <w:proofErr w:type="spellEnd"/>
+            <w:r>
+              <w:t>: &lt; role inside of media &gt;,</w:t>
+            </w:r>
+          </w:p>
+          <w:p>
+            <w:pPr>
+              <w:spacing w:after="0"/>
+            </w:pPr>
+            <w:r>
+              <w:t>popularity: &lt; popularity of the</w:t>
+            </w:r>
+            <w:r>
+              <w:t xml:space="preserve"> person &gt;,</w:t>
+            </w:r>
+          </w:p>
+          <w:p>
+            <w:pPr>
+              <w:spacing w:after="0"/>
+            </w:pPr>
+            <w:proofErr w:type="spellStart"/>
+            <w:r>
+              <w:t>knownFor</w:t>
+            </w:r>
+            <w:proofErr w:type="spellEnd"/>
+            <w:r>
+              <w:t>: &lt; media known for &gt; [</w:t>
+            </w:r>
+          </w:p>
+          <w:p>
+            <w:pPr>
+              <w:spacing w:after="0"/>
+            </w:pPr>
+          </w:p>
+          <w:p>
+            <w:pPr>
+              <w:spacing w:after="0"/>
+            </w:pPr>
+            <w:r>
+              <w:tab/>
+              <w:t>{</w:t>
+            </w:r>
+            <w:proofErr w:type="spellStart"/>
+            <w:r>
+              <w:t>mediaType</w:t>
+            </w:r>
+            <w:proofErr w:type="spellEnd"/>
+            <w:r>
+              <w:t>: &lt; movie/tv show &gt;,</w:t>
+            </w:r>
+          </w:p>
+          <w:p>
+            <w:pPr>
+              <w:spacing w:after="0"/>
+            </w:pPr>
+            <w:r>
+              <w:tab/>
+              <w:t>MOVIE/TVSHOW PATH}</w:t>
+            </w:r>
+          </w:p>
+          <w:p>
+            <w:pPr>
+              <w:spacing w:after="0"/>
+            </w:pPr>
+            <w:r>
+              <w:t>]</w:t>
+            </w:r>
+          </w:p>
+          <w:p>
+            <w:pPr>
+              <w:spacing w:after="0" w:line="240" w:lineRule="auto"/>
+            </w:pPr>
+            <w:r>
+              <w:t>}</w:t>
+            </w:r>
+          </w:p>
+        </w:tc>
+        <w:tc>
+          <w:tcPr>
+            <w:tcW w:w="2716" w:type="dxa"/>
             <w:shd w:val="clear" w:color="auto" w:fill="auto"/>
             <w:vAlign w:val="center"/>
           </w:tcPr>
@@ -6801,13 +7175,13 @@
                 <w:b/>
                 <w:bCs/>
               </w:rPr>
-              <w:t>Get media by ID</w:t>
-            </w:r>
-          </w:p>
-        </w:tc>
-        <w:tc>
-          <w:tcPr>
-            <w:tcW w:w="4959" w:type="dxa"/>
+              <w:t>Get movie by ID</w:t>
+            </w:r>
+          </w:p>
+        </w:tc>
+        <w:tc>
+          <w:tcPr>
+            <w:tcW w:w="4607" w:type="dxa"/>
             <w:tcBorders>
               <w:top w:val="nil"/>
             </w:tcBorders>
@@ -6819,7 +7193,7 @@
               <w:spacing w:after="0" w:line="240" w:lineRule="auto"/>
             </w:pPr>
             <w:r>
-              <w:t>GET /media/</w:t>
+              <w:t>GET /media/movie/</w:t>
             </w:r>
             <w:proofErr w:type="spellStart"/>
             <w:r>
@@ -6833,7 +7207,7 @@
         </w:tc>
         <w:tc>
           <w:tcPr>
-            <w:tcW w:w="2364" w:type="dxa"/>
+            <w:tcW w:w="2716" w:type="dxa"/>
             <w:tcBorders>
               <w:top w:val="nil"/>
             </w:tcBorders>
@@ -6853,365 +7227,8 @@
               <w:spacing w:after="0" w:line="240" w:lineRule="auto"/>
             </w:pPr>
             <w:r>
+              <w:lastRenderedPageBreak/>
               <w:t>Returns media object</w:t>
-            </w:r>
-          </w:p>
-        </w:tc>
-      </w:tr>
-      <w:tr>
-        <w:tc>
-          <w:tcPr>
-            <w:tcW w:w="1693" w:type="dxa"/>
-            <w:shd w:val="clear" w:color="auto" w:fill="auto"/>
-            <w:vAlign w:val="center"/>
-          </w:tcPr>
-          <w:p>
-            <w:pPr>
-              <w:spacing w:after="0" w:line="240" w:lineRule="auto"/>
-            </w:pPr>
-            <w:r>
-              <w:rPr>
-                <w:b/>
-                <w:bCs/>
-              </w:rPr>
-              <w:t>Get a list of media by name</w:t>
-            </w:r>
-          </w:p>
-        </w:tc>
-        <w:tc>
-          <w:tcPr>
-            <w:tcW w:w="4959" w:type="dxa"/>
-            <w:shd w:val="clear" w:color="auto" w:fill="auto"/>
-            <w:vAlign w:val="center"/>
-          </w:tcPr>
-          <w:p>
-            <w:pPr>
-              <w:spacing w:after="0" w:line="240" w:lineRule="auto"/>
-            </w:pPr>
-            <w:r>
-              <w:t>GET /media/multiple/:name</w:t>
-            </w:r>
-            <w:proofErr w:type="gramStart"/>
-            <w:r>
-              <w:t>/:</w:t>
-            </w:r>
-            <w:proofErr w:type="spellStart"/>
-            <w:r>
-              <w:t>howMany</w:t>
-            </w:r>
-            <w:proofErr w:type="spellEnd"/>
-            <w:proofErr w:type="gramEnd"/>
-          </w:p>
-        </w:tc>
-        <w:tc>
-          <w:tcPr>
-            <w:tcW w:w="2364" w:type="dxa"/>
-            <w:shd w:val="clear" w:color="auto" w:fill="auto"/>
-            <w:vAlign w:val="center"/>
-          </w:tcPr>
-          <w:p>
-            <w:pPr>
-              <w:spacing w:after="0" w:line="240" w:lineRule="auto"/>
-            </w:pPr>
-            <w:r>
-              <w:t>REQBODY: none</w:t>
-            </w:r>
-          </w:p>
-          <w:p>
-            <w:pPr>
-              <w:spacing w:after="0" w:line="240" w:lineRule="auto"/>
-            </w:pPr>
-            <w:r>
-              <w:t>Returns array of media objects</w:t>
-            </w:r>
-          </w:p>
-        </w:tc>
-      </w:tr>
-      <w:tr>
-        <w:tc>
-          <w:tcPr>
-            <w:tcW w:w="1693" w:type="dxa"/>
-            <w:shd w:val="clear" w:color="auto" w:fill="auto"/>
-            <w:vAlign w:val="center"/>
-          </w:tcPr>
-          <w:p>
-            <w:pPr>
-              <w:spacing w:after="0" w:line="240" w:lineRule="auto"/>
-            </w:pPr>
-            <w:r>
-              <w:rPr>
-                <w:b/>
-                <w:bCs/>
-              </w:rPr>
-              <w:t>Get media by name</w:t>
-            </w:r>
-          </w:p>
-        </w:tc>
-        <w:tc>
-          <w:tcPr>
-            <w:tcW w:w="4959" w:type="dxa"/>
-            <w:shd w:val="clear" w:color="auto" w:fill="auto"/>
-            <w:vAlign w:val="center"/>
-          </w:tcPr>
-          <w:p>
-            <w:pPr>
-              <w:spacing w:after="0" w:line="240" w:lineRule="auto"/>
-            </w:pPr>
-            <w:r>
-              <w:t>GET /media/single/:name</w:t>
-            </w:r>
-          </w:p>
-        </w:tc>
-        <w:tc>
-          <w:tcPr>
-            <w:tcW w:w="2364" w:type="dxa"/>
-            <w:shd w:val="clear" w:color="auto" w:fill="auto"/>
-            <w:vAlign w:val="center"/>
-          </w:tcPr>
-          <w:p>
-            <w:pPr>
-              <w:spacing w:after="0" w:line="240" w:lineRule="auto"/>
-            </w:pPr>
-            <w:r>
-              <w:t>REQBODY: none</w:t>
-            </w:r>
-          </w:p>
-          <w:p>
-            <w:pPr>
-              <w:spacing w:after="0" w:line="240" w:lineRule="auto"/>
-            </w:pPr>
-            <w:r>
-              <w:t xml:space="preserve">Returns </w:t>
-            </w:r>
-            <w:r>
-              <w:t>single media object, first match of the query</w:t>
-            </w:r>
-          </w:p>
-        </w:tc>
-      </w:tr>
-      <w:tr>
-        <w:tc>
-          <w:tcPr>
-            <w:tcW w:w="1693" w:type="dxa"/>
-            <w:shd w:val="clear" w:color="auto" w:fill="auto"/>
-            <w:vAlign w:val="center"/>
-          </w:tcPr>
-          <w:p>
-            <w:pPr>
-              <w:spacing w:after="0" w:line="240" w:lineRule="auto"/>
-            </w:pPr>
-            <w:r>
-              <w:rPr>
-                <w:b/>
-                <w:bCs/>
-              </w:rPr>
-              <w:t>Get media list by actor</w:t>
-            </w:r>
-          </w:p>
-        </w:tc>
-        <w:tc>
-          <w:tcPr>
-            <w:tcW w:w="4959" w:type="dxa"/>
-            <w:shd w:val="clear" w:color="auto" w:fill="auto"/>
-            <w:vAlign w:val="center"/>
-          </w:tcPr>
-          <w:p>
-            <w:pPr>
-              <w:spacing w:after="0" w:line="240" w:lineRule="auto"/>
-            </w:pPr>
-            <w:r>
-              <w:t>GET /media/</w:t>
-            </w:r>
-            <w:proofErr w:type="spellStart"/>
-            <w:r>
-              <w:t>byActor</w:t>
-            </w:r>
-            <w:proofErr w:type="spellEnd"/>
-            <w:proofErr w:type="gramStart"/>
-            <w:r>
-              <w:t>/:actor</w:t>
-            </w:r>
-            <w:proofErr w:type="gramEnd"/>
-          </w:p>
-        </w:tc>
-        <w:tc>
-          <w:tcPr>
-            <w:tcW w:w="2364" w:type="dxa"/>
-            <w:shd w:val="clear" w:color="auto" w:fill="auto"/>
-            <w:vAlign w:val="center"/>
-          </w:tcPr>
-          <w:p>
-            <w:pPr>
-              <w:spacing w:after="0" w:line="240" w:lineRule="auto"/>
-            </w:pPr>
-            <w:r>
-              <w:t>REQBODY: none</w:t>
-            </w:r>
-          </w:p>
-          <w:p>
-            <w:pPr>
-              <w:spacing w:after="0" w:line="240" w:lineRule="auto"/>
-            </w:pPr>
-            <w:r>
-              <w:t xml:space="preserve">Returns array of media sharing same actor </w:t>
-            </w:r>
-          </w:p>
-        </w:tc>
-      </w:tr>
-      <w:tr>
-        <w:tc>
-          <w:tcPr>
-            <w:tcW w:w="1693" w:type="dxa"/>
-            <w:shd w:val="clear" w:color="auto" w:fill="auto"/>
-            <w:vAlign w:val="center"/>
-          </w:tcPr>
-          <w:p>
-            <w:pPr>
-              <w:spacing w:after="0" w:line="240" w:lineRule="auto"/>
-            </w:pPr>
-            <w:r>
-              <w:rPr>
-                <w:b/>
-                <w:bCs/>
-              </w:rPr>
-              <w:t>Get media list by year</w:t>
-            </w:r>
-          </w:p>
-        </w:tc>
-        <w:tc>
-          <w:tcPr>
-            <w:tcW w:w="4959" w:type="dxa"/>
-            <w:shd w:val="clear" w:color="auto" w:fill="auto"/>
-            <w:vAlign w:val="center"/>
-          </w:tcPr>
-          <w:p>
-            <w:pPr>
-              <w:spacing w:after="0" w:line="240" w:lineRule="auto"/>
-            </w:pPr>
-            <w:r>
-              <w:t>GET /media/</w:t>
-            </w:r>
-            <w:proofErr w:type="spellStart"/>
-            <w:r>
-              <w:t>byYear</w:t>
-            </w:r>
-            <w:proofErr w:type="spellEnd"/>
-            <w:proofErr w:type="gramStart"/>
-            <w:r>
-              <w:t>/:year</w:t>
-            </w:r>
-            <w:proofErr w:type="gramEnd"/>
-            <w:r>
-              <w:t>/:</w:t>
-            </w:r>
-            <w:proofErr w:type="spellStart"/>
-            <w:r>
-              <w:t>howMany</w:t>
-            </w:r>
-            <w:proofErr w:type="spellEnd"/>
-          </w:p>
-        </w:tc>
-        <w:tc>
-          <w:tcPr>
-            <w:tcW w:w="2364" w:type="dxa"/>
-            <w:shd w:val="clear" w:color="auto" w:fill="auto"/>
-            <w:vAlign w:val="center"/>
-          </w:tcPr>
-          <w:p>
-            <w:pPr>
-              <w:spacing w:after="0" w:line="240" w:lineRule="auto"/>
-            </w:pPr>
-            <w:r>
-              <w:t>REQBODY: none</w:t>
-            </w:r>
-          </w:p>
-          <w:p>
-            <w:pPr>
-              <w:spacing w:after="0" w:line="240" w:lineRule="auto"/>
-            </w:pPr>
-            <w:r>
-              <w:t>Returns media object</w:t>
-            </w:r>
-          </w:p>
-        </w:tc>
-      </w:tr>
-      <w:tr>
-        <w:tc>
-          <w:tcPr>
-            <w:tcW w:w="1693" w:type="dxa"/>
-            <w:shd w:val="clear" w:color="auto" w:fill="auto"/>
-            <w:vAlign w:val="center"/>
-          </w:tcPr>
-          <w:p>
-            <w:pPr>
-              <w:spacing w:after="0" w:line="240" w:lineRule="auto"/>
-            </w:pPr>
-            <w:r>
-              <w:rPr>
-                <w:b/>
-                <w:bCs/>
-              </w:rPr>
-              <w:t>Get media</w:t>
-            </w:r>
-            <w:r>
-              <w:rPr>
-                <w:b/>
-                <w:bCs/>
-              </w:rPr>
-              <w:t xml:space="preserve"> list by category</w:t>
-            </w:r>
-          </w:p>
-        </w:tc>
-        <w:tc>
-          <w:tcPr>
-            <w:tcW w:w="4959" w:type="dxa"/>
-            <w:shd w:val="clear" w:color="auto" w:fill="auto"/>
-            <w:vAlign w:val="center"/>
-          </w:tcPr>
-          <w:p>
-            <w:pPr>
-              <w:spacing w:after="0" w:line="240" w:lineRule="auto"/>
-            </w:pPr>
-            <w:r>
-              <w:t>GET /media/category/</w:t>
-            </w:r>
-            <w:proofErr w:type="spellStart"/>
-            <w:r>
-              <w:t>category_name</w:t>
-            </w:r>
-            <w:proofErr w:type="spellEnd"/>
-            <w:proofErr w:type="gramStart"/>
-            <w:r>
-              <w:t>/:</w:t>
-            </w:r>
-            <w:proofErr w:type="spellStart"/>
-            <w:r>
-              <w:t>howMany</w:t>
-            </w:r>
-            <w:proofErr w:type="spellEnd"/>
-            <w:proofErr w:type="gramEnd"/>
-          </w:p>
-        </w:tc>
-        <w:tc>
-          <w:tcPr>
-            <w:tcW w:w="2364" w:type="dxa"/>
-            <w:shd w:val="clear" w:color="auto" w:fill="auto"/>
-            <w:vAlign w:val="center"/>
-          </w:tcPr>
-          <w:p>
-            <w:pPr>
-              <w:spacing w:after="0" w:line="240" w:lineRule="auto"/>
-            </w:pPr>
-            <w:r>
-              <w:t>REQBODY: none</w:t>
-            </w:r>
-          </w:p>
-          <w:p>
-            <w:pPr>
-              <w:spacing w:after="0" w:line="240" w:lineRule="auto"/>
-            </w:pPr>
-            <w:r>
-              <w:t>Returns array of media sharing same category</w:t>
             </w:r>
           </w:p>
         </w:tc>
@@ -7235,13 +7252,30 @@
                 <w:b/>
                 <w:bCs/>
               </w:rPr>
-              <w:t>Get media list by director</w:t>
-            </w:r>
-          </w:p>
-        </w:tc>
-        <w:tc>
-          <w:tcPr>
-            <w:tcW w:w="4959" w:type="dxa"/>
+              <w:lastRenderedPageBreak/>
+              <w:t xml:space="preserve">Get </w:t>
+            </w:r>
+            <w:proofErr w:type="spellStart"/>
+            <w:r>
+              <w:rPr>
+                <w:b/>
+                <w:bCs/>
+              </w:rPr>
+              <w:t>tvshow</w:t>
+            </w:r>
+            <w:proofErr w:type="spellEnd"/>
+            <w:r>
+              <w:rPr>
+                <w:b/>
+                <w:bCs/>
+              </w:rPr>
+              <w:t xml:space="preserve"> by ID</w:t>
+            </w:r>
+          </w:p>
+        </w:tc>
+        <w:tc>
+          <w:tcPr>
+            <w:tcW w:w="4607" w:type="dxa"/>
             <w:tcBorders>
               <w:top w:val="nil"/>
             </w:tcBorders>
@@ -7253,23 +7287,21 @@
               <w:spacing w:after="0" w:line="240" w:lineRule="auto"/>
             </w:pPr>
             <w:r>
-              <w:t>GET /media/</w:t>
-            </w:r>
-            <w:proofErr w:type="spellStart"/>
-            <w:r>
-              <w:t>byDirector</w:t>
-            </w:r>
-            <w:proofErr w:type="spellEnd"/>
-            <w:proofErr w:type="gramStart"/>
-            <w:r>
-              <w:t>/:director</w:t>
-            </w:r>
-            <w:proofErr w:type="gramEnd"/>
-          </w:p>
-        </w:tc>
-        <w:tc>
-          <w:tcPr>
-            <w:tcW w:w="2364" w:type="dxa"/>
+              <w:t>GET /media/tv/</w:t>
+            </w:r>
+            <w:proofErr w:type="spellStart"/>
+            <w:r>
+              <w:t>byID</w:t>
+            </w:r>
+            <w:proofErr w:type="spellEnd"/>
+            <w:r>
+              <w:t>/:id</w:t>
+            </w:r>
+          </w:p>
+        </w:tc>
+        <w:tc>
+          <w:tcPr>
+            <w:tcW w:w="2716" w:type="dxa"/>
             <w:tcBorders>
               <w:top w:val="nil"/>
             </w:tcBorders>
@@ -7289,13 +7321,1644 @@
               <w:spacing w:after="0" w:line="240" w:lineRule="auto"/>
             </w:pPr>
             <w:r>
-              <w:t>Returns array of media sharing same director</w:t>
+              <w:t xml:space="preserve">Returns media </w:t>
+            </w:r>
+            <w:r>
+              <w:t>object</w:t>
+            </w:r>
+          </w:p>
+        </w:tc>
+      </w:tr>
+      <w:tr>
+        <w:tc>
+          <w:tcPr>
+            <w:tcW w:w="1693" w:type="dxa"/>
+            <w:shd w:val="clear" w:color="auto" w:fill="auto"/>
+            <w:vAlign w:val="center"/>
+          </w:tcPr>
+          <w:p>
+            <w:pPr>
+              <w:spacing w:after="0" w:line="240" w:lineRule="auto"/>
+            </w:pPr>
+            <w:r>
+              <w:rPr>
+                <w:b/>
+                <w:bCs/>
+              </w:rPr>
+              <w:t xml:space="preserve">Get a list of </w:t>
+            </w:r>
+            <w:proofErr w:type="gramStart"/>
+            <w:r>
+              <w:rPr>
+                <w:b/>
+                <w:bCs/>
+              </w:rPr>
+              <w:t>movie</w:t>
+            </w:r>
+            <w:proofErr w:type="gramEnd"/>
+            <w:r>
+              <w:rPr>
+                <w:b/>
+                <w:bCs/>
+              </w:rPr>
+              <w:t xml:space="preserve"> by name</w:t>
+            </w:r>
+          </w:p>
+        </w:tc>
+        <w:tc>
+          <w:tcPr>
+            <w:tcW w:w="4607" w:type="dxa"/>
+            <w:shd w:val="clear" w:color="auto" w:fill="auto"/>
+            <w:vAlign w:val="center"/>
+          </w:tcPr>
+          <w:p>
+            <w:pPr>
+              <w:spacing w:after="0" w:line="240" w:lineRule="auto"/>
+            </w:pPr>
+            <w:r>
+              <w:t>GET /media/multiple/movie/:name</w:t>
+            </w:r>
+            <w:proofErr w:type="gramStart"/>
+            <w:r>
+              <w:t>/:</w:t>
+            </w:r>
+            <w:proofErr w:type="spellStart"/>
+            <w:r>
+              <w:t>howMany</w:t>
+            </w:r>
+            <w:proofErr w:type="spellEnd"/>
+            <w:proofErr w:type="gramEnd"/>
+          </w:p>
+        </w:tc>
+        <w:tc>
+          <w:tcPr>
+            <w:tcW w:w="2716" w:type="dxa"/>
+            <w:shd w:val="clear" w:color="auto" w:fill="auto"/>
+            <w:vAlign w:val="center"/>
+          </w:tcPr>
+          <w:p>
+            <w:pPr>
+              <w:spacing w:after="0" w:line="240" w:lineRule="auto"/>
+            </w:pPr>
+            <w:r>
+              <w:t>REQBODY: none</w:t>
+            </w:r>
+          </w:p>
+          <w:p>
+            <w:pPr>
+              <w:spacing w:after="0" w:line="240" w:lineRule="auto"/>
+            </w:pPr>
+            <w:r>
+              <w:t>Returns array of media objects</w:t>
+            </w:r>
+          </w:p>
+        </w:tc>
+      </w:tr>
+      <w:tr>
+        <w:tc>
+          <w:tcPr>
+            <w:tcW w:w="1693" w:type="dxa"/>
+            <w:tcBorders>
+              <w:top w:val="nil"/>
+            </w:tcBorders>
+            <w:shd w:val="clear" w:color="auto" w:fill="auto"/>
+            <w:vAlign w:val="center"/>
+          </w:tcPr>
+          <w:p>
+            <w:pPr>
+              <w:spacing w:after="0" w:line="240" w:lineRule="auto"/>
+            </w:pPr>
+            <w:r>
+              <w:rPr>
+                <w:b/>
+                <w:bCs/>
+              </w:rPr>
+              <w:t xml:space="preserve">Get a list of </w:t>
+            </w:r>
+            <w:proofErr w:type="spellStart"/>
+            <w:r>
+              <w:rPr>
+                <w:b/>
+                <w:bCs/>
+              </w:rPr>
+              <w:t>tvshow</w:t>
+            </w:r>
+            <w:proofErr w:type="spellEnd"/>
+            <w:r>
+              <w:rPr>
+                <w:b/>
+                <w:bCs/>
+              </w:rPr>
+              <w:t xml:space="preserve"> by name</w:t>
+            </w:r>
+          </w:p>
+        </w:tc>
+        <w:tc>
+          <w:tcPr>
+            <w:tcW w:w="4607" w:type="dxa"/>
+            <w:tcBorders>
+              <w:top w:val="nil"/>
+            </w:tcBorders>
+            <w:shd w:val="clear" w:color="auto" w:fill="auto"/>
+            <w:vAlign w:val="center"/>
+          </w:tcPr>
+          <w:p>
+            <w:pPr>
+              <w:spacing w:after="0" w:line="240" w:lineRule="auto"/>
+            </w:pPr>
+            <w:r>
+              <w:t>GET /media/multiple/tv/:name</w:t>
+            </w:r>
+            <w:proofErr w:type="gramStart"/>
+            <w:r>
+              <w:t>/:</w:t>
+            </w:r>
+            <w:proofErr w:type="spellStart"/>
+            <w:r>
+              <w:t>howMany</w:t>
+            </w:r>
+            <w:proofErr w:type="spellEnd"/>
+            <w:proofErr w:type="gramEnd"/>
+          </w:p>
+        </w:tc>
+        <w:tc>
+          <w:tcPr>
+            <w:tcW w:w="2716" w:type="dxa"/>
+            <w:tcBorders>
+              <w:top w:val="nil"/>
+            </w:tcBorders>
+            <w:shd w:val="clear" w:color="auto" w:fill="auto"/>
+            <w:vAlign w:val="center"/>
+          </w:tcPr>
+          <w:p>
+            <w:pPr>
+              <w:spacing w:after="0" w:line="240" w:lineRule="auto"/>
+            </w:pPr>
+            <w:r>
+              <w:t>REQBODY: none</w:t>
+            </w:r>
+          </w:p>
+          <w:p>
+            <w:pPr>
+              <w:spacing w:after="0" w:line="240" w:lineRule="auto"/>
+            </w:pPr>
+            <w:r>
+              <w:t>Returns array of media objects</w:t>
+            </w:r>
+          </w:p>
+        </w:tc>
+      </w:tr>
+      <w:tr>
+        <w:tc>
+          <w:tcPr>
+            <w:tcW w:w="1693" w:type="dxa"/>
+            <w:shd w:val="clear" w:color="auto" w:fill="auto"/>
+            <w:vAlign w:val="center"/>
+          </w:tcPr>
+          <w:p>
+            <w:pPr>
+              <w:spacing w:after="0" w:line="240" w:lineRule="auto"/>
+            </w:pPr>
+            <w:r>
+              <w:rPr>
+                <w:b/>
+                <w:bCs/>
+              </w:rPr>
+              <w:t xml:space="preserve">Get movie by </w:t>
+            </w:r>
+            <w:r>
+              <w:rPr>
+                <w:b/>
+                <w:bCs/>
+              </w:rPr>
+              <w:t>name</w:t>
+            </w:r>
+          </w:p>
+        </w:tc>
+        <w:tc>
+          <w:tcPr>
+            <w:tcW w:w="4607" w:type="dxa"/>
+            <w:shd w:val="clear" w:color="auto" w:fill="auto"/>
+            <w:vAlign w:val="center"/>
+          </w:tcPr>
+          <w:p>
+            <w:pPr>
+              <w:spacing w:after="0" w:line="240" w:lineRule="auto"/>
+            </w:pPr>
+            <w:r>
+              <w:t>GET /media/single/movie/:name</w:t>
+            </w:r>
+          </w:p>
+        </w:tc>
+        <w:tc>
+          <w:tcPr>
+            <w:tcW w:w="2716" w:type="dxa"/>
+            <w:shd w:val="clear" w:color="auto" w:fill="auto"/>
+            <w:vAlign w:val="center"/>
+          </w:tcPr>
+          <w:p>
+            <w:pPr>
+              <w:spacing w:after="0" w:line="240" w:lineRule="auto"/>
+            </w:pPr>
+            <w:r>
+              <w:t>REQBODY: none</w:t>
+            </w:r>
+          </w:p>
+          <w:p>
+            <w:pPr>
+              <w:spacing w:after="0" w:line="240" w:lineRule="auto"/>
+            </w:pPr>
+            <w:r>
+              <w:t>Returns single media object, first match of the query</w:t>
+            </w:r>
+          </w:p>
+        </w:tc>
+      </w:tr>
+      <w:tr>
+        <w:tc>
+          <w:tcPr>
+            <w:tcW w:w="1693" w:type="dxa"/>
+            <w:tcBorders>
+              <w:top w:val="nil"/>
+            </w:tcBorders>
+            <w:shd w:val="clear" w:color="auto" w:fill="auto"/>
+            <w:vAlign w:val="center"/>
+          </w:tcPr>
+          <w:p>
+            <w:pPr>
+              <w:spacing w:after="0" w:line="240" w:lineRule="auto"/>
+            </w:pPr>
+            <w:r>
+              <w:rPr>
+                <w:b/>
+                <w:bCs/>
+              </w:rPr>
+              <w:t>Get tv by name</w:t>
+            </w:r>
+          </w:p>
+        </w:tc>
+        <w:tc>
+          <w:tcPr>
+            <w:tcW w:w="4607" w:type="dxa"/>
+            <w:tcBorders>
+              <w:top w:val="nil"/>
+            </w:tcBorders>
+            <w:shd w:val="clear" w:color="auto" w:fill="auto"/>
+            <w:vAlign w:val="center"/>
+          </w:tcPr>
+          <w:p>
+            <w:pPr>
+              <w:spacing w:after="0" w:line="240" w:lineRule="auto"/>
+            </w:pPr>
+            <w:r>
+              <w:t>GET /media/single/tv/:name</w:t>
+            </w:r>
+          </w:p>
+        </w:tc>
+        <w:tc>
+          <w:tcPr>
+            <w:tcW w:w="2716" w:type="dxa"/>
+            <w:tcBorders>
+              <w:top w:val="nil"/>
+            </w:tcBorders>
+            <w:shd w:val="clear" w:color="auto" w:fill="auto"/>
+            <w:vAlign w:val="center"/>
+          </w:tcPr>
+          <w:p>
+            <w:pPr>
+              <w:spacing w:after="0" w:line="240" w:lineRule="auto"/>
+            </w:pPr>
+            <w:r>
+              <w:t>REQBODY: none</w:t>
+            </w:r>
+          </w:p>
+          <w:p>
+            <w:pPr>
+              <w:spacing w:after="0" w:line="240" w:lineRule="auto"/>
+            </w:pPr>
+            <w:r>
+              <w:t>Returns single media object, first match of the query</w:t>
+            </w:r>
+          </w:p>
+        </w:tc>
+      </w:tr>
+      <w:tr>
+        <w:tc>
+          <w:tcPr>
+            <w:tcW w:w="1693" w:type="dxa"/>
+            <w:shd w:val="clear" w:color="auto" w:fill="auto"/>
+            <w:vAlign w:val="center"/>
+          </w:tcPr>
+          <w:p>
+            <w:pPr>
+              <w:spacing w:after="0" w:line="240" w:lineRule="auto"/>
+            </w:pPr>
+            <w:r>
+              <w:rPr>
+                <w:b/>
+                <w:bCs/>
+              </w:rPr>
+              <w:t>Get list of media by person</w:t>
+            </w:r>
+          </w:p>
+        </w:tc>
+        <w:tc>
+          <w:tcPr>
+            <w:tcW w:w="4607" w:type="dxa"/>
+            <w:shd w:val="clear" w:color="auto" w:fill="auto"/>
+            <w:vAlign w:val="center"/>
+          </w:tcPr>
+          <w:p>
+            <w:pPr>
+              <w:spacing w:after="0" w:line="240" w:lineRule="auto"/>
+            </w:pPr>
+            <w:r>
+              <w:t xml:space="preserve">GET </w:t>
+            </w:r>
+            <w:r>
+              <w:t>/media/</w:t>
+            </w:r>
+            <w:proofErr w:type="spellStart"/>
+            <w:r>
+              <w:t>byPerson</w:t>
+            </w:r>
+            <w:proofErr w:type="spellEnd"/>
+            <w:r>
+              <w:t>/:name</w:t>
+            </w:r>
+          </w:p>
+        </w:tc>
+        <w:tc>
+          <w:tcPr>
+            <w:tcW w:w="2716" w:type="dxa"/>
+            <w:shd w:val="clear" w:color="auto" w:fill="auto"/>
+            <w:vAlign w:val="center"/>
+          </w:tcPr>
+          <w:p>
+            <w:pPr>
+              <w:spacing w:after="0" w:line="240" w:lineRule="auto"/>
+            </w:pPr>
+            <w:r>
+              <w:t>REQBODY: none</w:t>
+            </w:r>
+          </w:p>
+          <w:p>
+            <w:pPr>
+              <w:spacing w:after="0" w:line="240" w:lineRule="auto"/>
+            </w:pPr>
+            <w:r>
+              <w:t xml:space="preserve">Returns array of media sharing same actor </w:t>
+            </w:r>
+          </w:p>
+          <w:p>
+            <w:pPr>
+              <w:spacing w:after="0" w:line="240" w:lineRule="auto"/>
+              <w:rPr>
+                <w:b/>
+                <w:bCs/>
+              </w:rPr>
+            </w:pPr>
+            <w:r>
+              <w:rPr>
+                <w:b/>
+                <w:bCs/>
+              </w:rPr>
+              <w:t>can return max 3 media per person</w:t>
+            </w:r>
+          </w:p>
+        </w:tc>
+      </w:tr>
+      <w:tr>
+        <w:tc>
+          <w:tcPr>
+            <w:tcW w:w="1693" w:type="dxa"/>
+            <w:shd w:val="clear" w:color="auto" w:fill="auto"/>
+            <w:vAlign w:val="center"/>
+          </w:tcPr>
+          <w:p>
+            <w:pPr>
+              <w:spacing w:after="0" w:line="240" w:lineRule="auto"/>
+            </w:pPr>
+            <w:r>
+              <w:rPr>
+                <w:b/>
+                <w:bCs/>
+              </w:rPr>
+              <w:t xml:space="preserve">Get list of </w:t>
+            </w:r>
+            <w:proofErr w:type="gramStart"/>
+            <w:r>
+              <w:rPr>
+                <w:b/>
+                <w:bCs/>
+              </w:rPr>
+              <w:t>movie</w:t>
+            </w:r>
+            <w:proofErr w:type="gramEnd"/>
+            <w:r>
+              <w:rPr>
+                <w:b/>
+                <w:bCs/>
+              </w:rPr>
+              <w:t xml:space="preserve"> by year</w:t>
+            </w:r>
+          </w:p>
+        </w:tc>
+        <w:tc>
+          <w:tcPr>
+            <w:tcW w:w="4607" w:type="dxa"/>
+            <w:shd w:val="clear" w:color="auto" w:fill="auto"/>
+            <w:vAlign w:val="center"/>
+          </w:tcPr>
+          <w:p>
+            <w:pPr>
+              <w:spacing w:after="0" w:line="240" w:lineRule="auto"/>
+            </w:pPr>
+            <w:r>
+              <w:t>GET /media/movie/</w:t>
+            </w:r>
+            <w:proofErr w:type="spellStart"/>
+            <w:r>
+              <w:t>byYear</w:t>
+            </w:r>
+            <w:proofErr w:type="spellEnd"/>
+            <w:proofErr w:type="gramStart"/>
+            <w:r>
+              <w:t>/:year</w:t>
+            </w:r>
+            <w:proofErr w:type="gramEnd"/>
+            <w:r>
+              <w:t>/:</w:t>
+            </w:r>
+            <w:proofErr w:type="spellStart"/>
+            <w:r>
+              <w:t>howMany</w:t>
+            </w:r>
+            <w:proofErr w:type="spellEnd"/>
+          </w:p>
+        </w:tc>
+        <w:tc>
+          <w:tcPr>
+            <w:tcW w:w="2716" w:type="dxa"/>
+            <w:shd w:val="clear" w:color="auto" w:fill="auto"/>
+            <w:vAlign w:val="center"/>
+          </w:tcPr>
+          <w:p>
+            <w:pPr>
+              <w:spacing w:after="0" w:line="240" w:lineRule="auto"/>
+            </w:pPr>
+            <w:r>
+              <w:t>REQBODY: none</w:t>
+            </w:r>
+          </w:p>
+          <w:p>
+            <w:pPr>
+              <w:spacing w:after="0" w:line="240" w:lineRule="auto"/>
+            </w:pPr>
+            <w:r>
+              <w:t>Returns media object</w:t>
+            </w:r>
+          </w:p>
+          <w:p>
+            <w:pPr>
+              <w:spacing w:after="0" w:line="240" w:lineRule="auto"/>
+              <w:rPr>
+                <w:b/>
+                <w:bCs/>
+              </w:rPr>
+            </w:pPr>
+            <w:r>
+              <w:rPr>
+                <w:b/>
+                <w:bCs/>
+              </w:rPr>
+              <w:t>can return max 20 results</w:t>
+            </w:r>
+          </w:p>
+        </w:tc>
+      </w:tr>
+      <w:tr>
+        <w:tc>
+          <w:tcPr>
+            <w:tcW w:w="1693" w:type="dxa"/>
+            <w:tcBorders>
+              <w:top w:val="nil"/>
+            </w:tcBorders>
+            <w:shd w:val="clear" w:color="auto" w:fill="auto"/>
+            <w:vAlign w:val="center"/>
+          </w:tcPr>
+          <w:p>
+            <w:pPr>
+              <w:spacing w:after="0" w:line="240" w:lineRule="auto"/>
+            </w:pPr>
+            <w:r>
+              <w:rPr>
+                <w:b/>
+                <w:bCs/>
+              </w:rPr>
+              <w:t xml:space="preserve">Get list of </w:t>
+            </w:r>
+            <w:proofErr w:type="spellStart"/>
+            <w:r>
+              <w:rPr>
+                <w:b/>
+                <w:bCs/>
+              </w:rPr>
+              <w:t>tvshow</w:t>
+            </w:r>
+            <w:proofErr w:type="spellEnd"/>
+            <w:r>
+              <w:rPr>
+                <w:b/>
+                <w:bCs/>
+              </w:rPr>
+              <w:t xml:space="preserve"> by year</w:t>
+            </w:r>
+          </w:p>
+        </w:tc>
+        <w:tc>
+          <w:tcPr>
+            <w:tcW w:w="4607" w:type="dxa"/>
+            <w:tcBorders>
+              <w:top w:val="nil"/>
+            </w:tcBorders>
+            <w:shd w:val="clear" w:color="auto" w:fill="auto"/>
+            <w:vAlign w:val="center"/>
+          </w:tcPr>
+          <w:p>
+            <w:pPr>
+              <w:spacing w:after="0" w:line="240" w:lineRule="auto"/>
+            </w:pPr>
+            <w:r>
+              <w:t>GET /media/tv/</w:t>
+            </w:r>
+            <w:proofErr w:type="spellStart"/>
+            <w:r>
+              <w:t>byYear</w:t>
+            </w:r>
+            <w:proofErr w:type="spellEnd"/>
+            <w:proofErr w:type="gramStart"/>
+            <w:r>
+              <w:t>/:year</w:t>
+            </w:r>
+            <w:proofErr w:type="gramEnd"/>
+            <w:r>
+              <w:t>/:</w:t>
+            </w:r>
+            <w:proofErr w:type="spellStart"/>
+            <w:r>
+              <w:t>howMany</w:t>
+            </w:r>
+            <w:proofErr w:type="spellEnd"/>
+          </w:p>
+        </w:tc>
+        <w:tc>
+          <w:tcPr>
+            <w:tcW w:w="2716" w:type="dxa"/>
+            <w:tcBorders>
+              <w:top w:val="nil"/>
+            </w:tcBorders>
+            <w:shd w:val="clear" w:color="auto" w:fill="auto"/>
+            <w:vAlign w:val="center"/>
+          </w:tcPr>
+          <w:p>
+            <w:pPr>
+              <w:spacing w:after="0" w:line="240" w:lineRule="auto"/>
+            </w:pPr>
+            <w:r>
+              <w:t>REQBODY: none</w:t>
+            </w:r>
+          </w:p>
+          <w:p>
+            <w:pPr>
+              <w:spacing w:after="0" w:line="240" w:lineRule="auto"/>
+            </w:pPr>
+            <w:r>
+              <w:t>Returns media object</w:t>
+            </w:r>
+          </w:p>
+          <w:p>
+            <w:pPr>
+              <w:spacing w:after="0" w:line="240" w:lineRule="auto"/>
+              <w:rPr>
+                <w:b/>
+                <w:bCs/>
+              </w:rPr>
+            </w:pPr>
+            <w:r>
+              <w:rPr>
+                <w:b/>
+                <w:bCs/>
+              </w:rPr>
+              <w:t>can return max 20 results</w:t>
+            </w:r>
+          </w:p>
+        </w:tc>
+      </w:tr>
+      <w:tr>
+        <w:tc>
+          <w:tcPr>
+            <w:tcW w:w="1693" w:type="dxa"/>
+            <w:shd w:val="clear" w:color="auto" w:fill="auto"/>
+            <w:vAlign w:val="center"/>
+          </w:tcPr>
+          <w:p>
+            <w:pPr>
+              <w:spacing w:after="0" w:line="240" w:lineRule="auto"/>
+            </w:pPr>
+            <w:r>
+              <w:rPr>
+                <w:b/>
+                <w:bCs/>
+              </w:rPr>
+              <w:t xml:space="preserve">Get list of </w:t>
+            </w:r>
+            <w:proofErr w:type="gramStart"/>
+            <w:r>
+              <w:rPr>
+                <w:b/>
+                <w:bCs/>
+              </w:rPr>
+              <w:t>movie</w:t>
+            </w:r>
+            <w:proofErr w:type="gramEnd"/>
+            <w:r>
+              <w:rPr>
+                <w:b/>
+                <w:bCs/>
+              </w:rPr>
+              <w:t xml:space="preserve"> by category</w:t>
+            </w:r>
+          </w:p>
+        </w:tc>
+        <w:tc>
+          <w:tcPr>
+            <w:tcW w:w="4607" w:type="dxa"/>
+            <w:shd w:val="clear" w:color="auto" w:fill="auto"/>
+            <w:vAlign w:val="center"/>
+          </w:tcPr>
+          <w:p>
+            <w:pPr>
+              <w:spacing w:after="0" w:line="240" w:lineRule="auto"/>
+            </w:pPr>
+            <w:r>
+              <w:t>GET /media/movie/</w:t>
+            </w:r>
+            <w:proofErr w:type="spellStart"/>
+            <w:r>
+              <w:t>byCategory</w:t>
+            </w:r>
+            <w:proofErr w:type="spellEnd"/>
+            <w:proofErr w:type="gramStart"/>
+            <w:r>
+              <w:t>/:category</w:t>
+            </w:r>
+            <w:proofErr w:type="gramEnd"/>
+            <w:r>
+              <w:t>/:</w:t>
+            </w:r>
+            <w:proofErr w:type="spellStart"/>
+            <w:r>
+              <w:t>howMany</w:t>
+            </w:r>
+            <w:proofErr w:type="spellEnd"/>
+          </w:p>
+          <w:p>
+            <w:pPr>
+              <w:spacing w:after="0" w:line="240" w:lineRule="auto"/>
+            </w:pPr>
+          </w:p>
+        </w:tc>
+        <w:tc>
+          <w:tcPr>
+            <w:tcW w:w="2716" w:type="dxa"/>
+            <w:shd w:val="clear" w:color="auto" w:fill="auto"/>
+            <w:vAlign w:val="center"/>
+          </w:tcPr>
+          <w:p>
+            <w:pPr>
+              <w:spacing w:after="0" w:line="240" w:lineRule="auto"/>
+            </w:pPr>
+            <w:r>
+              <w:t>REQBODY: none</w:t>
+            </w:r>
+          </w:p>
+          <w:p>
+            <w:pPr>
+              <w:spacing w:after="0" w:line="240" w:lineRule="auto"/>
+            </w:pPr>
+            <w:r>
+              <w:t xml:space="preserve">Returns array of media sharing same </w:t>
+            </w:r>
+            <w:r>
+              <w:t>category</w:t>
+            </w:r>
+          </w:p>
+          <w:p>
+            <w:pPr>
+              <w:spacing w:after="0" w:line="240" w:lineRule="auto"/>
+              <w:rPr>
+                <w:b/>
+                <w:bCs/>
+              </w:rPr>
+            </w:pPr>
+          </w:p>
+          <w:p>
+            <w:pPr>
+              <w:spacing w:after="0" w:line="240" w:lineRule="auto"/>
+              <w:rPr>
+                <w:b/>
+                <w:bCs/>
+              </w:rPr>
+            </w:pPr>
+            <w:bookmarkStart w:id="2" w:name="__DdeLink__1093_2201500201"/>
+            <w:r>
+              <w:rPr>
+                <w:b/>
+                <w:bCs/>
+              </w:rPr>
+              <w:t>can return max 20 results</w:t>
+            </w:r>
+            <w:bookmarkEnd w:id="2"/>
+          </w:p>
+          <w:p>
+            <w:pPr>
+              <w:spacing w:after="0" w:line="240" w:lineRule="auto"/>
+              <w:rPr>
+                <w:b/>
+                <w:bCs/>
+              </w:rPr>
+            </w:pPr>
+          </w:p>
+          <w:p>
+            <w:pPr>
+              <w:spacing w:after="0" w:line="240" w:lineRule="auto"/>
+            </w:pPr>
+            <w:r>
+              <w:rPr>
+                <w:b/>
+                <w:bCs/>
+              </w:rPr>
+              <w:t xml:space="preserve">category can be only one of </w:t>
+            </w:r>
+            <w:proofErr w:type="gramStart"/>
+            <w:r>
+              <w:rPr>
+                <w:b/>
+                <w:bCs/>
+              </w:rPr>
+              <w:t>this genres</w:t>
+            </w:r>
+            <w:proofErr w:type="gramEnd"/>
+            <w:r>
+              <w:rPr>
+                <w:b/>
+                <w:bCs/>
+              </w:rPr>
+              <w:t>:</w:t>
+            </w:r>
+          </w:p>
+          <w:p>
+            <w:pPr>
+              <w:spacing w:after="0" w:line="240" w:lineRule="auto"/>
+              <w:rPr>
+                <w:b/>
+                <w:bCs/>
+              </w:rPr>
+            </w:pPr>
+            <w:r>
+              <w:rPr>
+                <w:b/>
+                <w:bCs/>
+              </w:rPr>
+              <w:t>[</w:t>
+            </w:r>
+          </w:p>
+          <w:p>
+            <w:pPr>
+              <w:spacing w:after="0" w:line="240" w:lineRule="auto"/>
+              <w:rPr>
+                <w:b/>
+                <w:bCs/>
+              </w:rPr>
+            </w:pPr>
+            <w:r>
+              <w:rPr>
+                <w:b/>
+                <w:bCs/>
+              </w:rPr>
+              <w:t>'Adventure',</w:t>
+            </w:r>
+          </w:p>
+          <w:p>
+            <w:pPr>
+              <w:spacing w:after="0" w:line="330" w:lineRule="atLeast"/>
+              <w:rPr>
+                <w:b/>
+                <w:bCs/>
+              </w:rPr>
+            </w:pPr>
+            <w:r>
+              <w:rPr>
+                <w:b/>
+                <w:bCs/>
+              </w:rPr>
+              <w:t>'Fantasy',</w:t>
+            </w:r>
+          </w:p>
+          <w:p>
+            <w:pPr>
+              <w:spacing w:after="0" w:line="330" w:lineRule="atLeast"/>
+              <w:rPr>
+                <w:b/>
+                <w:bCs/>
+              </w:rPr>
+            </w:pPr>
+            <w:r>
+              <w:rPr>
+                <w:b/>
+                <w:bCs/>
+              </w:rPr>
+              <w:t>'Animation',</w:t>
+            </w:r>
+          </w:p>
+          <w:p>
+            <w:pPr>
+              <w:spacing w:after="0" w:line="330" w:lineRule="atLeast"/>
+              <w:rPr>
+                <w:b/>
+                <w:bCs/>
+              </w:rPr>
+            </w:pPr>
+            <w:r>
+              <w:rPr>
+                <w:b/>
+                <w:bCs/>
+              </w:rPr>
+              <w:t xml:space="preserve">'Drama', </w:t>
+            </w:r>
+          </w:p>
+          <w:p>
+            <w:pPr>
+              <w:spacing w:after="0" w:line="330" w:lineRule="atLeast"/>
+              <w:rPr>
+                <w:b/>
+                <w:bCs/>
+              </w:rPr>
+            </w:pPr>
+            <w:r>
+              <w:rPr>
+                <w:b/>
+                <w:bCs/>
+              </w:rPr>
+              <w:t>'Horror',</w:t>
+            </w:r>
+          </w:p>
+          <w:p>
+            <w:pPr>
+              <w:spacing w:after="0" w:line="330" w:lineRule="atLeast"/>
+              <w:rPr>
+                <w:b/>
+                <w:bCs/>
+              </w:rPr>
+            </w:pPr>
+            <w:r>
+              <w:rPr>
+                <w:b/>
+                <w:bCs/>
+              </w:rPr>
+              <w:t>'Action',</w:t>
+            </w:r>
+          </w:p>
+          <w:p>
+            <w:pPr>
+              <w:spacing w:after="0" w:line="330" w:lineRule="atLeast"/>
+              <w:rPr>
+                <w:b/>
+                <w:bCs/>
+              </w:rPr>
+            </w:pPr>
+            <w:r>
+              <w:rPr>
+                <w:b/>
+                <w:bCs/>
+              </w:rPr>
+              <w:t>'Comedy',</w:t>
+            </w:r>
+          </w:p>
+          <w:p>
+            <w:pPr>
+              <w:spacing w:after="0" w:line="330" w:lineRule="atLeast"/>
+              <w:rPr>
+                <w:b/>
+                <w:bCs/>
+              </w:rPr>
+            </w:pPr>
+            <w:r>
+              <w:rPr>
+                <w:b/>
+                <w:bCs/>
+              </w:rPr>
+              <w:t>'History',</w:t>
+            </w:r>
+          </w:p>
+          <w:p>
+            <w:pPr>
+              <w:spacing w:after="0" w:line="330" w:lineRule="atLeast"/>
+              <w:rPr>
+                <w:b/>
+                <w:bCs/>
+              </w:rPr>
+            </w:pPr>
+            <w:r>
+              <w:rPr>
+                <w:b/>
+                <w:bCs/>
+              </w:rPr>
+              <w:t>'Western',</w:t>
+            </w:r>
+          </w:p>
+          <w:p>
+            <w:pPr>
+              <w:spacing w:after="0" w:line="330" w:lineRule="atLeast"/>
+              <w:rPr>
+                <w:b/>
+                <w:bCs/>
+              </w:rPr>
+            </w:pPr>
+            <w:r>
+              <w:rPr>
+                <w:b/>
+                <w:bCs/>
+              </w:rPr>
+              <w:lastRenderedPageBreak/>
+              <w:t>'Thriller',</w:t>
+            </w:r>
+          </w:p>
+          <w:p>
+            <w:pPr>
+              <w:spacing w:after="0" w:line="330" w:lineRule="atLeast"/>
+              <w:rPr>
+                <w:b/>
+                <w:bCs/>
+              </w:rPr>
+            </w:pPr>
+            <w:r>
+              <w:rPr>
+                <w:b/>
+                <w:bCs/>
+              </w:rPr>
+              <w:t>'Crime',</w:t>
+            </w:r>
+          </w:p>
+          <w:p>
+            <w:pPr>
+              <w:spacing w:after="0" w:line="330" w:lineRule="atLeast"/>
+              <w:rPr>
+                <w:b/>
+                <w:bCs/>
+              </w:rPr>
+            </w:pPr>
+            <w:r>
+              <w:rPr>
+                <w:b/>
+                <w:bCs/>
+              </w:rPr>
+              <w:t>'Documentary',</w:t>
+            </w:r>
+          </w:p>
+          <w:p>
+            <w:pPr>
+              <w:spacing w:after="0" w:line="330" w:lineRule="atLeast"/>
+              <w:rPr>
+                <w:b/>
+                <w:bCs/>
+              </w:rPr>
+            </w:pPr>
+            <w:r>
+              <w:rPr>
+                <w:b/>
+                <w:bCs/>
+              </w:rPr>
+              <w:t>'Science Fiction',</w:t>
+            </w:r>
+          </w:p>
+          <w:p>
+            <w:pPr>
+              <w:spacing w:after="0" w:line="330" w:lineRule="atLeast"/>
+              <w:rPr>
+                <w:b/>
+                <w:bCs/>
+              </w:rPr>
+            </w:pPr>
+            <w:r>
+              <w:rPr>
+                <w:b/>
+                <w:bCs/>
+              </w:rPr>
+              <w:t>'Mystery',</w:t>
+            </w:r>
+          </w:p>
+          <w:p>
+            <w:pPr>
+              <w:spacing w:after="0" w:line="330" w:lineRule="atLeast"/>
+              <w:rPr>
+                <w:b/>
+                <w:bCs/>
+              </w:rPr>
+            </w:pPr>
+            <w:r>
+              <w:rPr>
+                <w:b/>
+                <w:bCs/>
+              </w:rPr>
+              <w:t>'Music',</w:t>
+            </w:r>
+          </w:p>
+          <w:p>
+            <w:pPr>
+              <w:spacing w:after="0" w:line="330" w:lineRule="atLeast"/>
+              <w:rPr>
+                <w:b/>
+                <w:bCs/>
+              </w:rPr>
+            </w:pPr>
+            <w:r>
+              <w:rPr>
+                <w:b/>
+                <w:bCs/>
+              </w:rPr>
+              <w:t>'Romance',</w:t>
+            </w:r>
+          </w:p>
+          <w:p>
+            <w:pPr>
+              <w:spacing w:after="0" w:line="330" w:lineRule="atLeast"/>
+              <w:rPr>
+                <w:b/>
+                <w:bCs/>
+              </w:rPr>
+            </w:pPr>
+            <w:r>
+              <w:rPr>
+                <w:b/>
+                <w:bCs/>
+              </w:rPr>
+              <w:t>'Family',</w:t>
+            </w:r>
+          </w:p>
+          <w:p>
+            <w:pPr>
+              <w:spacing w:after="0" w:line="330" w:lineRule="atLeast"/>
+              <w:rPr>
+                <w:b/>
+                <w:bCs/>
+              </w:rPr>
+            </w:pPr>
+            <w:r>
+              <w:rPr>
+                <w:b/>
+                <w:bCs/>
+              </w:rPr>
+              <w:t>'War',</w:t>
+            </w:r>
+          </w:p>
+          <w:p>
+            <w:pPr>
+              <w:spacing w:after="0" w:line="330" w:lineRule="atLeast"/>
+              <w:rPr>
+                <w:b/>
+                <w:bCs/>
+              </w:rPr>
+            </w:pPr>
+            <w:r>
+              <w:rPr>
+                <w:b/>
+                <w:bCs/>
+              </w:rPr>
+              <w:t>'TV Movie'</w:t>
+            </w:r>
+          </w:p>
+          <w:p>
+            <w:pPr>
+              <w:spacing w:after="0" w:line="240" w:lineRule="auto"/>
+              <w:rPr>
+                <w:b/>
+                <w:bCs/>
+              </w:rPr>
+            </w:pPr>
+          </w:p>
+          <w:p>
+            <w:pPr>
+              <w:spacing w:after="0" w:line="240" w:lineRule="auto"/>
+              <w:rPr>
+                <w:b/>
+                <w:bCs/>
+              </w:rPr>
+            </w:pPr>
+            <w:r>
+              <w:rPr>
+                <w:b/>
+                <w:bCs/>
+              </w:rPr>
+              <w:t xml:space="preserve">  ]</w:t>
+            </w:r>
+          </w:p>
+        </w:tc>
+      </w:tr>
+      <w:tr>
+        <w:tc>
+          <w:tcPr>
+            <w:tcW w:w="1693" w:type="dxa"/>
+            <w:tcBorders>
+              <w:top w:val="nil"/>
+            </w:tcBorders>
+            <w:shd w:val="clear" w:color="auto" w:fill="auto"/>
+            <w:vAlign w:val="center"/>
+          </w:tcPr>
+          <w:p>
+            <w:pPr>
+              <w:spacing w:after="0" w:line="240" w:lineRule="auto"/>
+            </w:pPr>
+            <w:r>
+              <w:rPr>
+                <w:b/>
+                <w:bCs/>
+              </w:rPr>
+              <w:lastRenderedPageBreak/>
+              <w:t xml:space="preserve">Get list of </w:t>
+            </w:r>
+            <w:proofErr w:type="spellStart"/>
+            <w:r>
+              <w:rPr>
+                <w:b/>
+                <w:bCs/>
+              </w:rPr>
+              <w:t>tvshow</w:t>
+            </w:r>
+            <w:proofErr w:type="spellEnd"/>
+            <w:r>
+              <w:rPr>
+                <w:b/>
+                <w:bCs/>
+              </w:rPr>
+              <w:t xml:space="preserve"> by category</w:t>
+            </w:r>
+          </w:p>
+        </w:tc>
+        <w:tc>
+          <w:tcPr>
+            <w:tcW w:w="4607" w:type="dxa"/>
+            <w:tcBorders>
+              <w:top w:val="nil"/>
+            </w:tcBorders>
+            <w:shd w:val="clear" w:color="auto" w:fill="auto"/>
+            <w:vAlign w:val="center"/>
+          </w:tcPr>
+          <w:p>
+            <w:pPr>
+              <w:spacing w:after="0" w:line="240" w:lineRule="auto"/>
+            </w:pPr>
+            <w:r>
+              <w:t>GET /media/tv/</w:t>
+            </w:r>
+            <w:proofErr w:type="spellStart"/>
+            <w:r>
+              <w:t>byCategory</w:t>
+            </w:r>
+            <w:proofErr w:type="spellEnd"/>
+            <w:proofErr w:type="gramStart"/>
+            <w:r>
+              <w:t>/:category</w:t>
+            </w:r>
+            <w:proofErr w:type="gramEnd"/>
+            <w:r>
+              <w:t>/:</w:t>
+            </w:r>
+            <w:proofErr w:type="spellStart"/>
+            <w:r>
+              <w:t>howMany</w:t>
+            </w:r>
+            <w:proofErr w:type="spellEnd"/>
+          </w:p>
+        </w:tc>
+        <w:tc>
+          <w:tcPr>
+            <w:tcW w:w="2716" w:type="dxa"/>
+            <w:tcBorders>
+              <w:top w:val="nil"/>
+            </w:tcBorders>
+            <w:shd w:val="clear" w:color="auto" w:fill="auto"/>
+            <w:vAlign w:val="center"/>
+          </w:tcPr>
+          <w:p>
+            <w:pPr>
+              <w:spacing w:after="0" w:line="240" w:lineRule="auto"/>
+            </w:pPr>
+            <w:r>
+              <w:t>REQBODY: none</w:t>
+            </w:r>
+          </w:p>
+          <w:p>
+            <w:pPr>
+              <w:spacing w:after="0" w:line="240" w:lineRule="auto"/>
+            </w:pPr>
+            <w:r>
+              <w:t>Returns array of media sharing same category</w:t>
+            </w:r>
+          </w:p>
+          <w:p>
+            <w:pPr>
+              <w:spacing w:after="0" w:line="240" w:lineRule="auto"/>
+            </w:pPr>
+          </w:p>
+          <w:p>
+            <w:pPr>
+              <w:spacing w:after="0" w:line="240" w:lineRule="auto"/>
+              <w:rPr>
+                <w:b/>
+                <w:bCs/>
+              </w:rPr>
+            </w:pPr>
+            <w:r>
+              <w:rPr>
+                <w:b/>
+                <w:bCs/>
+              </w:rPr>
+              <w:t>can return max 20 results</w:t>
+            </w:r>
+          </w:p>
+          <w:p>
+            <w:pPr>
+              <w:spacing w:after="0" w:line="240" w:lineRule="auto"/>
+            </w:pPr>
+          </w:p>
+          <w:p>
+            <w:pPr>
+              <w:spacing w:after="0" w:line="240" w:lineRule="auto"/>
+            </w:pPr>
+            <w:r>
+              <w:rPr>
+                <w:b/>
+                <w:bCs/>
+              </w:rPr>
+              <w:t xml:space="preserve">category can be only one of </w:t>
+            </w:r>
+            <w:proofErr w:type="gramStart"/>
+            <w:r>
+              <w:rPr>
+                <w:b/>
+                <w:bCs/>
+              </w:rPr>
+              <w:t>this genres</w:t>
+            </w:r>
+            <w:proofErr w:type="gramEnd"/>
+            <w:r>
+              <w:rPr>
+                <w:b/>
+                <w:bCs/>
+              </w:rPr>
+              <w:t>:</w:t>
+            </w:r>
+          </w:p>
+          <w:p>
+            <w:pPr>
+              <w:spacing w:after="0" w:line="240" w:lineRule="auto"/>
+              <w:rPr>
+                <w:b/>
+                <w:bCs/>
+              </w:rPr>
+            </w:pPr>
+            <w:r>
+              <w:rPr>
+                <w:b/>
+                <w:bCs/>
+              </w:rPr>
+              <w:t>[</w:t>
+            </w:r>
+          </w:p>
+          <w:p>
+            <w:pPr>
+              <w:spacing w:after="0" w:line="240" w:lineRule="auto"/>
+              <w:rPr>
+                <w:b/>
+                <w:bCs/>
+                <w:sz w:val="24"/>
+              </w:rPr>
+            </w:pPr>
+            <w:r>
+              <w:rPr>
+                <w:b/>
+                <w:bCs/>
+                <w:sz w:val="24"/>
+              </w:rPr>
+              <w:t>'Animation',</w:t>
+            </w:r>
+          </w:p>
+          <w:p>
+            <w:pPr>
+              <w:spacing w:after="0" w:line="330" w:lineRule="atLeast"/>
+              <w:rPr>
+                <w:b/>
+                <w:bCs/>
+                <w:sz w:val="24"/>
+              </w:rPr>
+            </w:pPr>
+            <w:r>
+              <w:rPr>
+                <w:b/>
+                <w:bCs/>
+                <w:sz w:val="24"/>
+              </w:rPr>
+              <w:t>'Drama',</w:t>
+            </w:r>
+          </w:p>
+          <w:p>
+            <w:pPr>
+              <w:spacing w:after="0" w:line="330" w:lineRule="atLeast"/>
+              <w:rPr>
+                <w:b/>
+                <w:bCs/>
+                <w:sz w:val="24"/>
+              </w:rPr>
+            </w:pPr>
+            <w:r>
+              <w:rPr>
+                <w:b/>
+                <w:bCs/>
+                <w:sz w:val="24"/>
+              </w:rPr>
+              <w:t>'Comedy',</w:t>
+            </w:r>
+          </w:p>
+          <w:p>
+            <w:pPr>
+              <w:spacing w:after="0" w:line="330" w:lineRule="atLeast"/>
+              <w:rPr>
+                <w:b/>
+                <w:bCs/>
+                <w:sz w:val="24"/>
+              </w:rPr>
+            </w:pPr>
+            <w:r>
+              <w:rPr>
+                <w:b/>
+                <w:bCs/>
+                <w:sz w:val="24"/>
+              </w:rPr>
+              <w:t>'Western',</w:t>
+            </w:r>
+          </w:p>
+          <w:p>
+            <w:pPr>
+              <w:spacing w:after="0" w:line="330" w:lineRule="atLeast"/>
+              <w:rPr>
+                <w:b/>
+                <w:bCs/>
+                <w:sz w:val="24"/>
+              </w:rPr>
+            </w:pPr>
+            <w:r>
+              <w:rPr>
+                <w:b/>
+                <w:bCs/>
+                <w:sz w:val="24"/>
+              </w:rPr>
+              <w:t>'Crime',</w:t>
+            </w:r>
+          </w:p>
+          <w:p>
+            <w:pPr>
+              <w:spacing w:after="0" w:line="330" w:lineRule="atLeast"/>
+              <w:rPr>
+                <w:b/>
+                <w:bCs/>
+                <w:sz w:val="24"/>
+              </w:rPr>
+            </w:pPr>
+            <w:r>
+              <w:rPr>
+                <w:b/>
+                <w:bCs/>
+                <w:sz w:val="24"/>
+              </w:rPr>
+              <w:t>'Documentary',</w:t>
+            </w:r>
+          </w:p>
+          <w:p>
+            <w:pPr>
+              <w:spacing w:after="0" w:line="330" w:lineRule="atLeast"/>
+              <w:rPr>
+                <w:b/>
+                <w:bCs/>
+                <w:sz w:val="24"/>
+              </w:rPr>
+            </w:pPr>
+            <w:r>
+              <w:rPr>
+                <w:b/>
+                <w:bCs/>
+                <w:sz w:val="24"/>
+              </w:rPr>
+              <w:t>'Mystery',</w:t>
+            </w:r>
+          </w:p>
+          <w:p>
+            <w:pPr>
+              <w:spacing w:after="0" w:line="330" w:lineRule="atLeast"/>
+              <w:rPr>
+                <w:b/>
+                <w:bCs/>
+                <w:sz w:val="24"/>
+              </w:rPr>
+            </w:pPr>
+            <w:r>
+              <w:rPr>
+                <w:b/>
+                <w:bCs/>
+                <w:sz w:val="24"/>
+              </w:rPr>
+              <w:t>'Family',</w:t>
+            </w:r>
+          </w:p>
+          <w:p>
+            <w:pPr>
+              <w:spacing w:after="0" w:line="330" w:lineRule="atLeast"/>
+              <w:rPr>
+                <w:b/>
+                <w:bCs/>
+                <w:sz w:val="24"/>
+              </w:rPr>
+            </w:pPr>
+            <w:r>
+              <w:rPr>
+                <w:b/>
+                <w:bCs/>
+                <w:sz w:val="24"/>
+              </w:rPr>
+              <w:t>'Action &amp; Adventure',</w:t>
+            </w:r>
+          </w:p>
+          <w:p>
+            <w:pPr>
+              <w:spacing w:after="0" w:line="330" w:lineRule="atLeast"/>
+              <w:rPr>
+                <w:b/>
+                <w:bCs/>
+                <w:sz w:val="24"/>
+              </w:rPr>
+            </w:pPr>
+            <w:r>
+              <w:rPr>
+                <w:b/>
+                <w:bCs/>
+                <w:sz w:val="24"/>
+              </w:rPr>
+              <w:t>'Kids',</w:t>
+            </w:r>
+          </w:p>
+          <w:p>
+            <w:pPr>
+              <w:spacing w:after="0" w:line="330" w:lineRule="atLeast"/>
+              <w:rPr>
+                <w:b/>
+                <w:bCs/>
+                <w:sz w:val="24"/>
+              </w:rPr>
+            </w:pPr>
+            <w:r>
+              <w:rPr>
+                <w:b/>
+                <w:bCs/>
+                <w:sz w:val="24"/>
+              </w:rPr>
+              <w:t>'News',</w:t>
+            </w:r>
+          </w:p>
+          <w:p>
+            <w:pPr>
+              <w:spacing w:after="0" w:line="330" w:lineRule="atLeast"/>
+              <w:rPr>
+                <w:b/>
+                <w:bCs/>
+                <w:sz w:val="24"/>
+              </w:rPr>
+            </w:pPr>
+            <w:r>
+              <w:rPr>
+                <w:b/>
+                <w:bCs/>
+                <w:sz w:val="24"/>
+              </w:rPr>
+              <w:t>'Reality',</w:t>
+            </w:r>
+          </w:p>
+          <w:p>
+            <w:pPr>
+              <w:spacing w:after="0" w:line="330" w:lineRule="atLeast"/>
+              <w:rPr>
+                <w:b/>
+                <w:bCs/>
+                <w:sz w:val="24"/>
+              </w:rPr>
+            </w:pPr>
+            <w:r>
+              <w:rPr>
+                <w:b/>
+                <w:bCs/>
+                <w:sz w:val="24"/>
+              </w:rPr>
+              <w:t>'Sci-Fi &amp; Fantasy',</w:t>
+            </w:r>
+          </w:p>
+          <w:p>
+            <w:pPr>
+              <w:spacing w:after="0" w:line="330" w:lineRule="atLeast"/>
+              <w:rPr>
+                <w:b/>
+                <w:bCs/>
+                <w:sz w:val="24"/>
+              </w:rPr>
+            </w:pPr>
+            <w:r>
+              <w:rPr>
+                <w:b/>
+                <w:bCs/>
+                <w:sz w:val="24"/>
+              </w:rPr>
+              <w:t>'Soap',</w:t>
+            </w:r>
+          </w:p>
+          <w:p>
+            <w:pPr>
+              <w:spacing w:after="0" w:line="330" w:lineRule="atLeast"/>
+              <w:rPr>
+                <w:b/>
+                <w:bCs/>
+                <w:sz w:val="24"/>
+              </w:rPr>
+            </w:pPr>
+            <w:r>
+              <w:rPr>
+                <w:b/>
+                <w:bCs/>
+                <w:sz w:val="24"/>
+              </w:rPr>
+              <w:t>'Talk',</w:t>
+            </w:r>
+          </w:p>
+          <w:p>
+            <w:pPr>
+              <w:spacing w:after="0" w:line="330" w:lineRule="atLeast"/>
+              <w:rPr>
+                <w:b/>
+                <w:bCs/>
+                <w:sz w:val="24"/>
+              </w:rPr>
+            </w:pPr>
+            <w:r>
+              <w:rPr>
+                <w:b/>
+                <w:bCs/>
+                <w:sz w:val="24"/>
+              </w:rPr>
+              <w:t>'War &amp; Politics'</w:t>
+            </w:r>
+          </w:p>
+          <w:p>
+            <w:pPr>
+              <w:spacing w:after="0" w:line="240" w:lineRule="auto"/>
+              <w:rPr>
+                <w:b/>
+                <w:bCs/>
+              </w:rPr>
+            </w:pPr>
+          </w:p>
+          <w:p>
+            <w:pPr>
+              <w:spacing w:after="0" w:line="240" w:lineRule="auto"/>
+              <w:rPr>
+                <w:b/>
+                <w:bCs/>
+              </w:rPr>
+            </w:pPr>
+            <w:r>
+              <w:rPr>
+                <w:b/>
+                <w:bCs/>
+              </w:rPr>
+              <w:t xml:space="preserve">  ]</w:t>
             </w:r>
           </w:p>
         </w:tc>
       </w:tr>
     </w:tbl>
     <w:p/>
+    <w:p>
+      <w:pPr>
+        <w:spacing w:after="0"/>
+      </w:pPr>
+    </w:p>
     <w:sectPr>
       <w:pgSz w:w="11906" w:h="16838"/>
       <w:pgMar w:top="1440" w:right="1440" w:bottom="1440" w:left="1440" w:header="0" w:footer="0" w:gutter="0"/>
@@ -7310,9 +8973,9 @@
 <file path=word/numbering.xml><?xml version="1.0" encoding="utf-8"?>
 <w:numbering xmlns:wpc="http://schemas.microsoft.com/office/word/2010/wordprocessingCanvas" xmlns:cx="http://schemas.microsoft.com/office/drawing/2014/chartex" xmlns:cx1="http://schemas.microsoft.com/office/drawing/2015/9/8/chartex" xmlns:cx2="http://schemas.microsoft.com/office/drawing/2015/10/21/chartex" xmlns:cx3="http://schemas.microsoft.com/office/drawing/2016/5/9/chartex" xmlns:cx4="http://schemas.microsoft.com/office/drawing/2016/5/10/chartex" xmlns:cx5="http://schemas.microsoft.com/office/drawing/2016/5/11/chartex" xmlns:cx6="http://schemas.microsoft.com/office/drawing/2016/5/12/chartex" xmlns:cx7="http://schemas.microsoft.com/office/drawing/2016/5/13/chartex" xmlns:cx8="http://schemas.microsoft.com/office/drawing/2016/5/14/chartex" xmlns:mc="http://schemas.openxmlformats.org/markup-compatibility/2006" xmlns:aink="http://schemas.microsoft.com/office/drawing/2016/ink" xmlns:am3d="http://schemas.microsoft.com/office/drawing/2017/model3d" xmlns:o="urn:schemas-microsoft-com:office:office" xmlns:r="http://schemas.openxmlformats.org/officeDocument/2006/relationships" xmlns:m="http://schemas.openxmlformats.org/officeDocument/2006/math" xmlns:v="urn:schemas-microsoft-com:vml" xmlns:wp14="http://schemas.microsoft.com/office/word/2010/wordprocessingDrawing" xmlns:wp="http://schemas.openxmlformats.org/drawingml/2006/wordprocessingDrawing" xmlns:w10="urn:schemas-microsoft-com:office:word" xmlns:w="http://schemas.openxmlformats.org/wordprocessingml/2006/main" xmlns:w14="http://schemas.microsoft.com/office/word/2010/wordml" xmlns:w15="http://schemas.microsoft.com/office/word/2012/wordml" xmlns:w16cid="http://schemas.microsoft.com/office/word/2016/wordml/cid" xmlns:w16se="http://schemas.microsoft.com/office/word/2015/wordml/symex" xmlns:wpg="http://schemas.microsoft.com/office/word/2010/wordprocessingGroup" xmlns:wpi="http://schemas.microsoft.com/office/word/2010/wordprocessingInk" xmlns:wne="http://schemas.microsoft.com/office/word/2006/wordml" xmlns:wps="http://schemas.microsoft.com/office/word/2010/wordprocessingShape" mc:Ignorable="w14 w15 w16se w16cid wp14">
   <w:abstractNum w:abstractNumId="0" w15:restartNumberingAfterBreak="0">
-    <w:nsid w:val="0B0F6326"/>
+    <w:nsid w:val="07810AB9"/>
     <w:multiLevelType w:val="multilevel"/>
-    <w:tmpl w:val="04E07BD2"/>
+    <w:tmpl w:val="30CEA944"/>
     <w:lvl w:ilvl="0">
       <w:start w:val="1"/>
       <w:numFmt w:val="bullet"/>
@@ -7423,9 +9086,9 @@
     </w:lvl>
   </w:abstractNum>
   <w:abstractNum w:abstractNumId="1" w15:restartNumberingAfterBreak="0">
-    <w:nsid w:val="500B704F"/>
+    <w:nsid w:val="0C1773A0"/>
     <w:multiLevelType w:val="multilevel"/>
-    <w:tmpl w:val="97D2D24C"/>
+    <w:tmpl w:val="3A9A80CC"/>
     <w:lvl w:ilvl="0">
       <w:start w:val="1"/>
       <w:numFmt w:val="none"/>
@@ -8089,6 +9752,225 @@
       <w:highlight w:val="white"/>
     </w:rPr>
   </w:style>
+  <w:style w:type="character" w:customStyle="1" w:styleId="ListLabel16">
+    <w:name w:val="ListLabel 16"/>
+    <w:qFormat/>
+    <w:rPr>
+      <w:rFonts w:cs="Calibri"/>
+    </w:rPr>
+  </w:style>
+  <w:style w:type="character" w:customStyle="1" w:styleId="ListLabel17">
+    <w:name w:val="ListLabel 17"/>
+    <w:qFormat/>
+    <w:rPr>
+      <w:rFonts w:cs="Courier New"/>
+    </w:rPr>
+  </w:style>
+  <w:style w:type="character" w:customStyle="1" w:styleId="ListLabel18">
+    <w:name w:val="ListLabel 18"/>
+    <w:qFormat/>
+    <w:rPr>
+      <w:rFonts w:cs="Wingdings"/>
+    </w:rPr>
+  </w:style>
+  <w:style w:type="character" w:customStyle="1" w:styleId="ListLabel19">
+    <w:name w:val="ListLabel 19"/>
+    <w:qFormat/>
+    <w:rPr>
+      <w:rFonts w:cs="Symbol"/>
+    </w:rPr>
+  </w:style>
+  <w:style w:type="character" w:customStyle="1" w:styleId="ListLabel20">
+    <w:name w:val="ListLabel 20"/>
+    <w:qFormat/>
+    <w:rPr>
+      <w:rFonts w:cs="Courier New"/>
+    </w:rPr>
+  </w:style>
+  <w:style w:type="character" w:customStyle="1" w:styleId="ListLabel21">
+    <w:name w:val="ListLabel 21"/>
+    <w:qFormat/>
+    <w:rPr>
+      <w:rFonts w:cs="Wingdings"/>
+    </w:rPr>
+  </w:style>
+  <w:style w:type="character" w:customStyle="1" w:styleId="ListLabel22">
+    <w:name w:val="ListLabel 22"/>
+    <w:qFormat/>
+    <w:rPr>
+      <w:rFonts w:cs="Symbol"/>
+    </w:rPr>
+  </w:style>
+  <w:style w:type="character" w:customStyle="1" w:styleId="ListLabel23">
+    <w:name w:val="ListLabel 23"/>
+    <w:qFormat/>
+    <w:rPr>
+      <w:rFonts w:cs="Courier New"/>
+    </w:rPr>
+  </w:style>
+  <w:style w:type="character" w:customStyle="1" w:styleId="ListLabel24">
+    <w:name w:val="ListLabel 24"/>
+    <w:qFormat/>
+    <w:rPr>
+      <w:rFonts w:cs="Wingdings"/>
+    </w:rPr>
+  </w:style>
+  <w:style w:type="character" w:customStyle="1" w:styleId="ListLabel25">
+    <w:name w:val="ListLabel 25"/>
+    <w:qFormat/>
+    <w:rPr>
+      <w:rFonts w:ascii="Helvetica" w:hAnsi="Helvetica" w:cs="Helvetica"/>
+      <w:sz w:val="36"/>
+      <w:szCs w:val="36"/>
+      <w:highlight w:val="white"/>
+    </w:rPr>
+  </w:style>
+  <w:style w:type="character" w:customStyle="1" w:styleId="ListLabel26">
+    <w:name w:val="ListLabel 26"/>
+    <w:qFormat/>
+    <w:rPr>
+      <w:rFonts w:cs="Calibri"/>
+    </w:rPr>
+  </w:style>
+  <w:style w:type="character" w:customStyle="1" w:styleId="ListLabel27">
+    <w:name w:val="ListLabel 27"/>
+    <w:qFormat/>
+    <w:rPr>
+      <w:rFonts w:cs="Courier New"/>
+    </w:rPr>
+  </w:style>
+  <w:style w:type="character" w:customStyle="1" w:styleId="ListLabel28">
+    <w:name w:val="ListLabel 28"/>
+    <w:qFormat/>
+    <w:rPr>
+      <w:rFonts w:cs="Wingdings"/>
+    </w:rPr>
+  </w:style>
+  <w:style w:type="character" w:customStyle="1" w:styleId="ListLabel29">
+    <w:name w:val="ListLabel 29"/>
+    <w:qFormat/>
+    <w:rPr>
+      <w:rFonts w:cs="Symbol"/>
+    </w:rPr>
+  </w:style>
+  <w:style w:type="character" w:customStyle="1" w:styleId="ListLabel30">
+    <w:name w:val="ListLabel 30"/>
+    <w:qFormat/>
+    <w:rPr>
+      <w:rFonts w:cs="Courier New"/>
+    </w:rPr>
+  </w:style>
+  <w:style w:type="character" w:customStyle="1" w:styleId="ListLabel31">
+    <w:name w:val="ListLabel 31"/>
+    <w:qFormat/>
+    <w:rPr>
+      <w:rFonts w:cs="Wingdings"/>
+    </w:rPr>
+  </w:style>
+  <w:style w:type="character" w:customStyle="1" w:styleId="ListLabel32">
+    <w:name w:val="ListLabel 32"/>
+    <w:qFormat/>
+    <w:rPr>
+      <w:rFonts w:cs="Symbol"/>
+    </w:rPr>
+  </w:style>
+  <w:style w:type="character" w:customStyle="1" w:styleId="ListLabel33">
+    <w:name w:val="ListLabel 33"/>
+    <w:qFormat/>
+    <w:rPr>
+      <w:rFonts w:cs="Courier New"/>
+    </w:rPr>
+  </w:style>
+  <w:style w:type="character" w:customStyle="1" w:styleId="ListLabel34">
+    <w:name w:val="ListLabel 34"/>
+    <w:qFormat/>
+    <w:rPr>
+      <w:rFonts w:cs="Wingdings"/>
+    </w:rPr>
+  </w:style>
+  <w:style w:type="character" w:customStyle="1" w:styleId="ListLabel35">
+    <w:name w:val="ListLabel 35"/>
+    <w:qFormat/>
+    <w:rPr>
+      <w:rFonts w:ascii="Helvetica" w:hAnsi="Helvetica" w:cs="Helvetica"/>
+      <w:sz w:val="36"/>
+      <w:szCs w:val="36"/>
+      <w:highlight w:val="white"/>
+    </w:rPr>
+  </w:style>
+  <w:style w:type="character" w:customStyle="1" w:styleId="ListLabel36">
+    <w:name w:val="ListLabel 36"/>
+    <w:qFormat/>
+    <w:rPr>
+      <w:rFonts w:cs="Calibri"/>
+    </w:rPr>
+  </w:style>
+  <w:style w:type="character" w:customStyle="1" w:styleId="ListLabel37">
+    <w:name w:val="ListLabel 37"/>
+    <w:qFormat/>
+    <w:rPr>
+      <w:rFonts w:cs="Courier New"/>
+    </w:rPr>
+  </w:style>
+  <w:style w:type="character" w:customStyle="1" w:styleId="ListLabel38">
+    <w:name w:val="ListLabel 38"/>
+    <w:qFormat/>
+    <w:rPr>
+      <w:rFonts w:cs="Wingdings"/>
+    </w:rPr>
+  </w:style>
+  <w:style w:type="character" w:customStyle="1" w:styleId="ListLabel39">
+    <w:name w:val="ListLabel 39"/>
+    <w:qFormat/>
+    <w:rPr>
+      <w:rFonts w:cs="Symbol"/>
+    </w:rPr>
+  </w:style>
+  <w:style w:type="character" w:customStyle="1" w:styleId="ListLabel40">
+    <w:name w:val="ListLabel 40"/>
+    <w:qFormat/>
+    <w:rPr>
+      <w:rFonts w:cs="Courier New"/>
+    </w:rPr>
+  </w:style>
+  <w:style w:type="character" w:customStyle="1" w:styleId="ListLabel41">
+    <w:name w:val="ListLabel 41"/>
+    <w:qFormat/>
+    <w:rPr>
+      <w:rFonts w:cs="Wingdings"/>
+    </w:rPr>
+  </w:style>
+  <w:style w:type="character" w:customStyle="1" w:styleId="ListLabel42">
+    <w:name w:val="ListLabel 42"/>
+    <w:qFormat/>
+    <w:rPr>
+      <w:rFonts w:cs="Symbol"/>
+    </w:rPr>
+  </w:style>
+  <w:style w:type="character" w:customStyle="1" w:styleId="ListLabel43">
+    <w:name w:val="ListLabel 43"/>
+    <w:qFormat/>
+    <w:rPr>
+      <w:rFonts w:cs="Courier New"/>
+    </w:rPr>
+  </w:style>
+  <w:style w:type="character" w:customStyle="1" w:styleId="ListLabel44">
+    <w:name w:val="ListLabel 44"/>
+    <w:qFormat/>
+    <w:rPr>
+      <w:rFonts w:cs="Wingdings"/>
+    </w:rPr>
+  </w:style>
+  <w:style w:type="character" w:customStyle="1" w:styleId="ListLabel45">
+    <w:name w:val="ListLabel 45"/>
+    <w:qFormat/>
+    <w:rPr>
+      <w:rFonts w:ascii="Helvetica" w:hAnsi="Helvetica" w:cs="Helvetica"/>
+      <w:sz w:val="36"/>
+      <w:szCs w:val="36"/>
+      <w:highlight w:val="white"/>
+    </w:rPr>
+  </w:style>
   <w:style w:type="paragraph" w:customStyle="1" w:styleId="Heading">
     <w:name w:val="Heading"/>
     <w:basedOn w:val="Normale"/>
@@ -8155,6 +10037,26 @@
       <w:ind w:left="720"/>
       <w:contextualSpacing/>
     </w:pPr>
+  </w:style>
+  <w:style w:type="paragraph" w:customStyle="1" w:styleId="TableContents">
+    <w:name w:val="Table Contents"/>
+    <w:basedOn w:val="Normale"/>
+    <w:qFormat/>
+    <w:pPr>
+      <w:suppressLineNumbers/>
+    </w:pPr>
+  </w:style>
+  <w:style w:type="paragraph" w:customStyle="1" w:styleId="TableHeading">
+    <w:name w:val="Table Heading"/>
+    <w:basedOn w:val="TableContents"/>
+    <w:qFormat/>
+    <w:pPr>
+      <w:jc w:val="center"/>
+    </w:pPr>
+    <w:rPr>
+      <w:b/>
+      <w:bCs/>
+    </w:rPr>
   </w:style>
   <w:style w:type="table" w:styleId="Grigliatabella">
     <w:name w:val="Table Grid"/>

</xml_diff>

<commit_message>
Modifiche JustAPerfectNight +damiano username
</commit_message>
<xml_diff>
--- a/Documenti/API.docx
+++ b/Documenti/API.docx
@@ -50,7 +50,7 @@
     </w:p>
     <w:tbl>
       <w:tblPr>
-        <w:tblStyle w:val="Grigliatabella"/>
+        <w:tblStyle w:val="TableGrid"/>
         <w:tblpPr w:leftFromText="180" w:rightFromText="180" w:vertAnchor="page" w:horzAnchor="margin" w:tblpY="2641"/>
         <w:tblW w:w="9016" w:type="dxa"/>
         <w:tblCellMar>
@@ -119,13 +119,8 @@
             <w:pPr>
               <w:spacing w:after="0" w:line="240" w:lineRule="auto"/>
             </w:pPr>
-            <w:proofErr w:type="spellStart"/>
-            <w:r>
-              <w:t>profile_pic_path</w:t>
-            </w:r>
-            <w:proofErr w:type="spellEnd"/>
-            <w:r>
-              <w:t>: &lt;value&gt;}</w:t>
+            <w:r>
+              <w:t>profile_pic_path: &lt;value&gt;}</w:t>
             </w:r>
           </w:p>
         </w:tc>
@@ -256,10 +251,7 @@
               <w:spacing w:after="0" w:line="240" w:lineRule="auto"/>
             </w:pPr>
             <w:r>
-              <w:t>Retu</w:t>
-            </w:r>
-            <w:r>
-              <w:t>rns created user object</w:t>
+              <w:t>Returns created user object</w:t>
             </w:r>
           </w:p>
         </w:tc>
@@ -297,15 +289,7 @@
               <w:spacing w:after="0" w:line="240" w:lineRule="auto"/>
             </w:pPr>
             <w:r>
-              <w:t>Delete /user</w:t>
-            </w:r>
-            <w:proofErr w:type="gramStart"/>
-            <w:r>
-              <w:t>/:nickname</w:t>
-            </w:r>
-            <w:proofErr w:type="gramEnd"/>
-            <w:r>
-              <w:t>/:password</w:t>
+              <w:t>Delete /user/:nickname/:password</w:t>
             </w:r>
           </w:p>
         </w:tc>
@@ -365,15 +349,7 @@
               <w:spacing w:after="0" w:line="240" w:lineRule="auto"/>
             </w:pPr>
             <w:r>
-              <w:t>PUT /user</w:t>
-            </w:r>
-            <w:proofErr w:type="gramStart"/>
-            <w:r>
-              <w:t>/:nickname</w:t>
-            </w:r>
-            <w:proofErr w:type="gramEnd"/>
-            <w:r>
-              <w:t>/:password</w:t>
+              <w:t>PUT /user/:nickname/:password</w:t>
             </w:r>
           </w:p>
         </w:tc>
@@ -449,15 +425,7 @@
               <w:spacing w:after="0" w:line="240" w:lineRule="auto"/>
             </w:pPr>
             <w:r>
-              <w:t>GET /user</w:t>
-            </w:r>
-            <w:proofErr w:type="gramStart"/>
-            <w:r>
-              <w:t>/:nickname</w:t>
-            </w:r>
-            <w:proofErr w:type="gramEnd"/>
-            <w:r>
-              <w:t>/:password</w:t>
+              <w:t>GET /user/:nickname/:password</w:t>
             </w:r>
           </w:p>
         </w:tc>
@@ -498,7 +466,7 @@
     </w:p>
     <w:tbl>
       <w:tblPr>
-        <w:tblStyle w:val="Grigliatabella"/>
+        <w:tblStyle w:val="TableGrid"/>
         <w:tblpPr w:leftFromText="180" w:rightFromText="180" w:vertAnchor="page" w:horzAnchor="margin" w:tblpY="11002"/>
         <w:tblW w:w="9016" w:type="dxa"/>
         <w:tblCellMar>
@@ -555,36 +523,15 @@
                 <w:sz w:val="12"/>
                 <w:szCs w:val="12"/>
               </w:rPr>
-              <w:t xml:space="preserve">(autoincremented, you never pass this </w:t>
-            </w:r>
-            <w:proofErr w:type="gramStart"/>
-            <w:r>
-              <w:rPr>
-                <w:sz w:val="12"/>
-                <w:szCs w:val="12"/>
-              </w:rPr>
-              <w:t>value</w:t>
-            </w:r>
-            <w:proofErr w:type="gramEnd"/>
-            <w:r>
-              <w:rPr>
-                <w:sz w:val="12"/>
-                <w:szCs w:val="12"/>
-              </w:rPr>
-              <w:t xml:space="preserve"> but it gets passed back to you in response),</w:t>
-            </w:r>
-          </w:p>
-          <w:p>
-            <w:pPr>
-              <w:spacing w:after="0" w:line="240" w:lineRule="auto"/>
-            </w:pPr>
-            <w:proofErr w:type="spellStart"/>
-            <w:r>
-              <w:t>tag_type</w:t>
-            </w:r>
-            <w:proofErr w:type="spellEnd"/>
-            <w:r>
-              <w:t>: &lt;value&gt;,</w:t>
+              <w:t>(autoincremented, you never pass this value but it gets passed back to you in response),</w:t>
+            </w:r>
+          </w:p>
+          <w:p>
+            <w:pPr>
+              <w:spacing w:after="0" w:line="240" w:lineRule="auto"/>
+            </w:pPr>
+            <w:r>
+              <w:t>tag_type: &lt;value&gt;,</w:t>
             </w:r>
           </w:p>
           <w:p>
@@ -599,13 +546,8 @@
             <w:pPr>
               <w:spacing w:after="0" w:line="240" w:lineRule="auto"/>
             </w:pPr>
-            <w:proofErr w:type="spellStart"/>
-            <w:r>
-              <w:t>board_game</w:t>
-            </w:r>
-            <w:proofErr w:type="spellEnd"/>
-            <w:r>
-              <w:t>: &lt;value&gt;,</w:t>
+            <w:r>
+              <w:t>board_game: &lt;value&gt;,</w:t>
             </w:r>
           </w:p>
           <w:p>
@@ -636,24 +578,16 @@
             <w:pPr>
               <w:spacing w:after="0" w:line="240" w:lineRule="auto"/>
             </w:pPr>
-            <w:proofErr w:type="spellStart"/>
-            <w:r>
-              <w:t>movie_tvSeries</w:t>
-            </w:r>
-            <w:proofErr w:type="spellEnd"/>
-            <w:r>
-              <w:t>: &lt;value&gt;,</w:t>
-            </w:r>
-          </w:p>
-          <w:p>
-            <w:pPr>
-              <w:spacing w:after="0" w:line="240" w:lineRule="auto"/>
-            </w:pPr>
-            <w:r>
-              <w:t xml:space="preserve">cocktail: </w:t>
-            </w:r>
-            <w:r>
-              <w:t>&lt;value&gt;,</w:t>
+            <w:r>
+              <w:t>movie_tvSeries: &lt;value&gt;,</w:t>
+            </w:r>
+          </w:p>
+          <w:p>
+            <w:pPr>
+              <w:spacing w:after="0" w:line="240" w:lineRule="auto"/>
+            </w:pPr>
+            <w:r>
+              <w:t>cocktail: &lt;value&gt;,</w:t>
             </w:r>
           </w:p>
           <w:p>
@@ -718,13 +652,8 @@
               <w:spacing w:after="0" w:line="240" w:lineRule="auto"/>
             </w:pPr>
             <w:r>
-              <w:t>GET /</w:t>
-            </w:r>
-            <w:proofErr w:type="spellStart"/>
-            <w:r>
-              <w:t>perfectnight</w:t>
-            </w:r>
-            <w:proofErr w:type="spellEnd"/>
+              <w:t>GET /perfectnight</w:t>
+            </w:r>
           </w:p>
         </w:tc>
         <w:tc>
@@ -786,15 +715,7 @@
               <w:spacing w:after="0" w:line="240" w:lineRule="auto"/>
             </w:pPr>
             <w:r>
-              <w:t>GET /</w:t>
-            </w:r>
-            <w:proofErr w:type="spellStart"/>
-            <w:r>
-              <w:t>perfectnight</w:t>
-            </w:r>
-            <w:proofErr w:type="spellEnd"/>
-            <w:r>
-              <w:t>/:id</w:t>
+              <w:t>GET /perfectnight/:id</w:t>
             </w:r>
           </w:p>
         </w:tc>
@@ -816,15 +737,7 @@
               <w:spacing w:after="0" w:line="240" w:lineRule="auto"/>
             </w:pPr>
             <w:r>
-              <w:t xml:space="preserve">Returns </w:t>
-            </w:r>
-            <w:proofErr w:type="spellStart"/>
-            <w:r>
-              <w:t>perfectnight</w:t>
-            </w:r>
-            <w:proofErr w:type="spellEnd"/>
-            <w:r>
-              <w:t xml:space="preserve"> object on success</w:t>
+              <w:t>Returns perfectnight object on success</w:t>
             </w:r>
           </w:p>
         </w:tc>
@@ -863,21 +776,8 @@
               <w:spacing w:after="0" w:line="240" w:lineRule="auto"/>
             </w:pPr>
             <w:r>
-              <w:t xml:space="preserve">POST </w:t>
-            </w:r>
-            <w:r>
-              <w:t>/</w:t>
-            </w:r>
-            <w:proofErr w:type="spellStart"/>
-            <w:r>
-              <w:t>perfectnight</w:t>
-            </w:r>
-            <w:proofErr w:type="spellEnd"/>
-            <w:proofErr w:type="gramStart"/>
-            <w:r>
-              <w:t>/:nickname</w:t>
-            </w:r>
-            <w:proofErr w:type="gramEnd"/>
+              <w:t>POST /perfectnight/:nickname</w:t>
+            </w:r>
           </w:p>
         </w:tc>
         <w:tc>
@@ -890,15 +790,7 @@
               <w:spacing w:after="0" w:line="240" w:lineRule="auto"/>
             </w:pPr>
             <w:r>
-              <w:t xml:space="preserve">REQBODY: </w:t>
-            </w:r>
-            <w:proofErr w:type="spellStart"/>
-            <w:r>
-              <w:t>perfectnight</w:t>
-            </w:r>
-            <w:proofErr w:type="spellEnd"/>
-            <w:r>
-              <w:t xml:space="preserve"> object</w:t>
+              <w:t>REQBODY: perfectnight object</w:t>
             </w:r>
           </w:p>
           <w:p>
@@ -944,15 +836,7 @@
               <w:spacing w:after="0" w:line="240" w:lineRule="auto"/>
             </w:pPr>
             <w:r>
-              <w:t>DELETE /</w:t>
-            </w:r>
-            <w:proofErr w:type="spellStart"/>
-            <w:r>
-              <w:t>perfectnight</w:t>
-            </w:r>
-            <w:proofErr w:type="spellEnd"/>
-            <w:r>
-              <w:t>/:id</w:t>
+              <w:t>DELETE /perfectnight/:id</w:t>
             </w:r>
           </w:p>
         </w:tc>
@@ -1012,15 +896,7 @@
               <w:spacing w:after="0" w:line="240" w:lineRule="auto"/>
             </w:pPr>
             <w:r>
-              <w:t>PUT /</w:t>
-            </w:r>
-            <w:proofErr w:type="spellStart"/>
-            <w:r>
-              <w:t>perfectnight</w:t>
-            </w:r>
-            <w:proofErr w:type="spellEnd"/>
-            <w:r>
-              <w:t>/:id</w:t>
+              <w:t>PUT /perfectnight/:id</w:t>
             </w:r>
           </w:p>
         </w:tc>
@@ -1034,31 +910,15 @@
               <w:spacing w:after="0" w:line="240" w:lineRule="auto"/>
             </w:pPr>
             <w:r>
-              <w:t xml:space="preserve">REQBODY: </w:t>
-            </w:r>
-            <w:proofErr w:type="spellStart"/>
-            <w:r>
-              <w:t>perfectnight</w:t>
-            </w:r>
-            <w:proofErr w:type="spellEnd"/>
-            <w:r>
-              <w:t xml:space="preserve"> object with fields to update set</w:t>
-            </w:r>
-          </w:p>
-          <w:p>
-            <w:pPr>
-              <w:spacing w:after="0" w:line="240" w:lineRule="auto"/>
-            </w:pPr>
-            <w:r>
-              <w:t xml:space="preserve">Returns updated </w:t>
-            </w:r>
-            <w:proofErr w:type="spellStart"/>
-            <w:r>
-              <w:t>perfectnight</w:t>
-            </w:r>
-            <w:proofErr w:type="spellEnd"/>
-            <w:r>
-              <w:t xml:space="preserve"> object.</w:t>
+              <w:t>REQBODY: perfectnight object with fields to update set</w:t>
+            </w:r>
+          </w:p>
+          <w:p>
+            <w:pPr>
+              <w:spacing w:after="0" w:line="240" w:lineRule="auto"/>
+            </w:pPr>
+            <w:r>
+              <w:t>Returns updated perfectnight object.</w:t>
             </w:r>
           </w:p>
           <w:p>
@@ -1108,21 +968,8 @@
               <w:spacing w:after="0" w:line="240" w:lineRule="auto"/>
             </w:pPr>
             <w:r>
-              <w:t>GET /</w:t>
-            </w:r>
-            <w:proofErr w:type="spellStart"/>
-            <w:r>
-              <w:t>perfectnight</w:t>
-            </w:r>
-            <w:proofErr w:type="spellEnd"/>
-            <w:r>
-              <w:t>/feed/</w:t>
-            </w:r>
-            <w:proofErr w:type="spellStart"/>
-            <w:r>
-              <w:t>fillRandom</w:t>
-            </w:r>
-            <w:proofErr w:type="spellEnd"/>
+              <w:t>GET /perfectnight/feed/fillRandom</w:t>
+            </w:r>
           </w:p>
         </w:tc>
         <w:tc>
@@ -1177,14 +1024,7 @@
                 <w:b/>
                 <w:bCs/>
               </w:rPr>
-              <w:t xml:space="preserve">Get </w:t>
-            </w:r>
-            <w:r>
-              <w:rPr>
-                <w:b/>
-                <w:bCs/>
-              </w:rPr>
-              <w:t>COMPLETE NIGHT VERSIONS of created, saved or upvoted nights</w:t>
+              <w:t>Get COMPLETE NIGHT VERSIONS of created, saved or upvoted nights</w:t>
             </w:r>
           </w:p>
         </w:tc>
@@ -1198,28 +1038,7 @@
               <w:spacing w:after="0" w:line="240" w:lineRule="auto"/>
             </w:pPr>
             <w:r>
-              <w:t>GET /</w:t>
-            </w:r>
-            <w:proofErr w:type="spellStart"/>
-            <w:r>
-              <w:t>perfectnight</w:t>
-            </w:r>
-            <w:proofErr w:type="spellEnd"/>
-            <w:r>
-              <w:t>/</w:t>
-            </w:r>
-            <w:proofErr w:type="spellStart"/>
-            <w:r>
-              <w:t>myProfile</w:t>
-            </w:r>
-            <w:proofErr w:type="spellEnd"/>
-            <w:proofErr w:type="gramStart"/>
-            <w:r>
-              <w:t>/:nickname</w:t>
-            </w:r>
-            <w:proofErr w:type="gramEnd"/>
-            <w:r>
-              <w:t>/:mode</w:t>
+              <w:t>GET /perfectnight/myProfile/:nickname/:mode</w:t>
             </w:r>
           </w:p>
         </w:tc>
@@ -1326,15 +1145,7 @@
           <w:color w:val="505050"/>
           <w:shd w:val="clear" w:color="auto" w:fill="FFFFFF"/>
         </w:rPr>
-        <w:t xml:space="preserve"> it means that the API will return a perfect night object where fields such as meal or cocktail are the actual me</w:t>
-      </w:r>
-      <w:r>
-        <w:rPr>
-          <w:rFonts w:ascii="Helvetica" w:hAnsi="Helvetica" w:cs="Helvetica"/>
-          <w:color w:val="505050"/>
-          <w:shd w:val="clear" w:color="auto" w:fill="FFFFFF"/>
-        </w:rPr>
-        <w:t xml:space="preserve">al or cocktail object, not just the id. </w:t>
+        <w:t xml:space="preserve"> it means that the API will return a perfect night object where fields such as meal or cocktail are the actual meal or cocktail object, not just the id. </w:t>
       </w:r>
     </w:p>
     <w:p>
@@ -1352,7 +1163,7 @@
     <w:p/>
     <w:tbl>
       <w:tblPr>
-        <w:tblStyle w:val="Grigliatabella"/>
+        <w:tblStyle w:val="TableGrid"/>
         <w:tblW w:w="9015" w:type="dxa"/>
         <w:tblLook w:val="04A0" w:firstRow="1" w:lastRow="0" w:firstColumn="1" w:lastColumn="0" w:noHBand="0" w:noVBand="1"/>
       </w:tblPr>
@@ -1401,13 +1212,8 @@
             <w:pPr>
               <w:spacing w:after="0" w:line="240" w:lineRule="auto"/>
             </w:pPr>
-            <w:proofErr w:type="spellStart"/>
-            <w:r>
-              <w:t>perfectnight_id</w:t>
-            </w:r>
-            <w:proofErr w:type="spellEnd"/>
-            <w:r>
-              <w:t>: &lt;value&gt;}</w:t>
+            <w:r>
+              <w:t>perfectnight_id: &lt;value&gt;}</w:t>
             </w:r>
           </w:p>
         </w:tc>
@@ -1456,13 +1262,8 @@
               <w:spacing w:after="0" w:line="240" w:lineRule="auto"/>
             </w:pPr>
             <w:r>
-              <w:t>GET /created</w:t>
-            </w:r>
-            <w:proofErr w:type="gramStart"/>
-            <w:r>
-              <w:t>/:nickname</w:t>
-            </w:r>
-            <w:proofErr w:type="gramEnd"/>
+              <w:t>GET /created/:nickname</w:t>
+            </w:r>
           </w:p>
         </w:tc>
         <w:tc>
@@ -1483,15 +1284,7 @@
               <w:spacing w:after="0" w:line="240" w:lineRule="auto"/>
             </w:pPr>
             <w:r>
-              <w:t xml:space="preserve">Returns an array of </w:t>
-            </w:r>
-            <w:proofErr w:type="spellStart"/>
-            <w:r>
-              <w:t>perfectnight</w:t>
-            </w:r>
-            <w:proofErr w:type="spellEnd"/>
-            <w:r>
-              <w:t xml:space="preserve"> objects</w:t>
+              <w:t>Returns an array of perfectnight objects</w:t>
             </w:r>
           </w:p>
         </w:tc>
@@ -1501,7 +1294,7 @@
     <w:p/>
     <w:tbl>
       <w:tblPr>
-        <w:tblStyle w:val="Grigliatabella"/>
+        <w:tblStyle w:val="TableGrid"/>
         <w:tblW w:w="9015" w:type="dxa"/>
         <w:tblLook w:val="04A0" w:firstRow="1" w:lastRow="0" w:firstColumn="1" w:lastColumn="0" w:noHBand="0" w:noVBand="1"/>
       </w:tblPr>
@@ -1550,13 +1343,8 @@
             <w:pPr>
               <w:spacing w:after="0" w:line="240" w:lineRule="auto"/>
             </w:pPr>
-            <w:proofErr w:type="spellStart"/>
-            <w:r>
-              <w:t>perfectnight_id</w:t>
-            </w:r>
-            <w:proofErr w:type="spellEnd"/>
-            <w:r>
-              <w:t>: &lt;value&gt;}</w:t>
+            <w:r>
+              <w:t>perfectnight_id: &lt;value&gt;}</w:t>
             </w:r>
           </w:p>
         </w:tc>
@@ -1605,15 +1393,7 @@
               <w:spacing w:after="0" w:line="240" w:lineRule="auto"/>
             </w:pPr>
             <w:r>
-              <w:t>POST /upvoted</w:t>
-            </w:r>
-            <w:proofErr w:type="gramStart"/>
-            <w:r>
-              <w:t>/:nickname</w:t>
-            </w:r>
-            <w:proofErr w:type="gramEnd"/>
-            <w:r>
-              <w:t>/:id</w:t>
+              <w:t>POST /upvoted/:nickname/:id</w:t>
             </w:r>
           </w:p>
         </w:tc>
@@ -1673,15 +1453,7 @@
               <w:spacing w:after="0" w:line="240" w:lineRule="auto"/>
             </w:pPr>
             <w:r>
-              <w:t>DELETE /upvoted</w:t>
-            </w:r>
-            <w:proofErr w:type="gramStart"/>
-            <w:r>
-              <w:t>/:nickname</w:t>
-            </w:r>
-            <w:proofErr w:type="gramEnd"/>
-            <w:r>
-              <w:t>/:id</w:t>
+              <w:t>DELETE /upvoted/:nickname/:id</w:t>
             </w:r>
           </w:p>
         </w:tc>
@@ -1742,16 +1514,8 @@
               <w:spacing w:after="0" w:line="240" w:lineRule="auto"/>
             </w:pPr>
             <w:r>
-              <w:t xml:space="preserve">GET </w:t>
-            </w:r>
-            <w:r>
-              <w:t>/upvoted</w:t>
-            </w:r>
-            <w:proofErr w:type="gramStart"/>
-            <w:r>
-              <w:t>/:nickname</w:t>
-            </w:r>
-            <w:proofErr w:type="gramEnd"/>
+              <w:t>GET /upvoted/:nickname</w:t>
+            </w:r>
           </w:p>
         </w:tc>
         <w:tc>
@@ -1772,15 +1536,7 @@
               <w:spacing w:after="0" w:line="240" w:lineRule="auto"/>
             </w:pPr>
             <w:r>
-              <w:t xml:space="preserve">Returns an array of </w:t>
-            </w:r>
-            <w:proofErr w:type="spellStart"/>
-            <w:r>
-              <w:t>perfectnight</w:t>
-            </w:r>
-            <w:proofErr w:type="spellEnd"/>
-            <w:r>
-              <w:t xml:space="preserve"> objects</w:t>
+              <w:t>Returns an array of perfectnight objects</w:t>
             </w:r>
           </w:p>
         </w:tc>
@@ -1790,7 +1546,7 @@
     <w:p/>
     <w:tbl>
       <w:tblPr>
-        <w:tblStyle w:val="Grigliatabella"/>
+        <w:tblStyle w:val="TableGrid"/>
         <w:tblW w:w="9015" w:type="dxa"/>
         <w:tblLook w:val="04A0" w:firstRow="1" w:lastRow="0" w:firstColumn="1" w:lastColumn="0" w:noHBand="0" w:noVBand="1"/>
       </w:tblPr>
@@ -1813,21 +1569,12 @@
                 <w:bCs/>
               </w:rPr>
             </w:pPr>
-            <w:proofErr w:type="gramStart"/>
-            <w:r>
-              <w:rPr>
-                <w:b/>
-                <w:bCs/>
-              </w:rPr>
-              <w:t>RESOURCE :</w:t>
-            </w:r>
-            <w:proofErr w:type="gramEnd"/>
-            <w:r>
-              <w:rPr>
-                <w:b/>
-                <w:bCs/>
-              </w:rPr>
-              <w:t xml:space="preserve"> SAVED</w:t>
+            <w:r>
+              <w:rPr>
+                <w:b/>
+                <w:bCs/>
+              </w:rPr>
+              <w:t>RESOURCE : SAVED</w:t>
             </w:r>
           </w:p>
         </w:tc>
@@ -1848,13 +1595,8 @@
             <w:pPr>
               <w:spacing w:after="0" w:line="240" w:lineRule="auto"/>
             </w:pPr>
-            <w:proofErr w:type="spellStart"/>
-            <w:r>
-              <w:t>perfectnight_id</w:t>
-            </w:r>
-            <w:proofErr w:type="spellEnd"/>
-            <w:r>
-              <w:t>: &lt;value&gt;}</w:t>
+            <w:r>
+              <w:t>perfectnight_id: &lt;value&gt;}</w:t>
             </w:r>
           </w:p>
         </w:tc>
@@ -1903,13 +1645,8 @@
               <w:spacing w:after="0" w:line="240" w:lineRule="auto"/>
             </w:pPr>
             <w:r>
-              <w:t>GET /saved</w:t>
-            </w:r>
-            <w:proofErr w:type="gramStart"/>
-            <w:r>
-              <w:t>/:nickname</w:t>
-            </w:r>
-            <w:proofErr w:type="gramEnd"/>
+              <w:t>GET /saved/:nickname</w:t>
+            </w:r>
           </w:p>
         </w:tc>
         <w:tc>
@@ -1930,15 +1667,7 @@
               <w:spacing w:after="0" w:line="240" w:lineRule="auto"/>
             </w:pPr>
             <w:r>
-              <w:t xml:space="preserve">Returns an array of </w:t>
-            </w:r>
-            <w:proofErr w:type="spellStart"/>
-            <w:r>
-              <w:t>perfectnight</w:t>
-            </w:r>
-            <w:proofErr w:type="spellEnd"/>
-            <w:r>
-              <w:t xml:space="preserve"> objects</w:t>
+              <w:t>Returns an array of perfectnight objects</w:t>
             </w:r>
           </w:p>
         </w:tc>
@@ -1962,14 +1691,7 @@
                 <w:b/>
                 <w:bCs/>
               </w:rPr>
-              <w:t>Insert</w:t>
-            </w:r>
-            <w:r>
-              <w:rPr>
-                <w:b/>
-                <w:bCs/>
-              </w:rPr>
-              <w:t xml:space="preserve"> save</w:t>
+              <w:t>Insert save</w:t>
             </w:r>
           </w:p>
         </w:tc>
@@ -1983,15 +1705,7 @@
               <w:spacing w:after="0" w:line="240" w:lineRule="auto"/>
             </w:pPr>
             <w:r>
-              <w:t>POST /saved</w:t>
-            </w:r>
-            <w:proofErr w:type="gramStart"/>
-            <w:r>
-              <w:t>/:nickname</w:t>
-            </w:r>
-            <w:proofErr w:type="gramEnd"/>
-            <w:r>
-              <w:t>/:id</w:t>
+              <w:t>POST /saved/:nickname/:id</w:t>
             </w:r>
           </w:p>
         </w:tc>
@@ -2051,15 +1765,7 @@
               <w:spacing w:after="0" w:line="240" w:lineRule="auto"/>
             </w:pPr>
             <w:r>
-              <w:t>DELETE /saved</w:t>
-            </w:r>
-            <w:proofErr w:type="gramStart"/>
-            <w:r>
-              <w:t>/:nickname</w:t>
-            </w:r>
-            <w:proofErr w:type="gramEnd"/>
-            <w:r>
-              <w:t>/:id</w:t>
+              <w:t>DELETE /saved/:nickname/:id</w:t>
             </w:r>
           </w:p>
         </w:tc>
@@ -2095,7 +1801,7 @@
     <w:p/>
     <w:tbl>
       <w:tblPr>
-        <w:tblStyle w:val="Grigliatabella"/>
+        <w:tblStyle w:val="TableGrid"/>
         <w:tblW w:w="9016" w:type="dxa"/>
         <w:tblLook w:val="04A0" w:firstRow="1" w:lastRow="0" w:firstColumn="1" w:lastColumn="0" w:noHBand="0" w:noVBand="1"/>
       </w:tblPr>
@@ -2123,23 +1829,7 @@
                 <w:b/>
                 <w:bCs/>
               </w:rPr>
-              <w:t>RESOURCE: MEAL (</w:t>
-            </w:r>
-            <w:proofErr w:type="spellStart"/>
-            <w:r>
-              <w:rPr>
-                <w:b/>
-                <w:bCs/>
-              </w:rPr>
-              <w:t>spoonacular</w:t>
-            </w:r>
-            <w:proofErr w:type="spellEnd"/>
-            <w:r>
-              <w:rPr>
-                <w:b/>
-                <w:bCs/>
-              </w:rPr>
-              <w:t xml:space="preserve"> version)</w:t>
+              <w:t>RESOURCE: MEAL (spoonacular version)</w:t>
             </w:r>
           </w:p>
         </w:tc>
@@ -2169,15 +1859,7 @@
               <w:spacing w:after="0" w:line="240" w:lineRule="auto"/>
             </w:pPr>
             <w:r>
-              <w:t xml:space="preserve">Image: &lt;meal Image </w:t>
-            </w:r>
-            <w:proofErr w:type="spellStart"/>
-            <w:r>
-              <w:t>url</w:t>
-            </w:r>
-            <w:proofErr w:type="spellEnd"/>
-            <w:r>
-              <w:t>&gt;,</w:t>
+              <w:t>Image: &lt;meal Image url&gt;,</w:t>
             </w:r>
           </w:p>
           <w:p>
@@ -2266,26 +1948,8 @@
               <w:spacing w:after="0" w:line="240" w:lineRule="auto"/>
             </w:pPr>
             <w:r>
-              <w:t>GET /meal/</w:t>
-            </w:r>
-            <w:proofErr w:type="spellStart"/>
-            <w:r>
-              <w:t>byName</w:t>
-            </w:r>
-            <w:proofErr w:type="spellEnd"/>
-            <w:r>
-              <w:t>/:name</w:t>
-            </w:r>
-            <w:proofErr w:type="gramStart"/>
-            <w:r>
-              <w:t>/:</w:t>
-            </w:r>
-            <w:proofErr w:type="spellStart"/>
-            <w:r>
-              <w:t>howMany</w:t>
-            </w:r>
-            <w:proofErr w:type="spellEnd"/>
-            <w:proofErr w:type="gramEnd"/>
+              <w:t>GET /meal/byName/:name/:howMany</w:t>
+            </w:r>
           </w:p>
         </w:tc>
         <w:tc>
@@ -2298,10 +1962,7 @@
               <w:spacing w:after="0" w:line="240" w:lineRule="auto"/>
             </w:pPr>
             <w:r>
-              <w:t xml:space="preserve">REQBODY: object with additional parameters to filter the query. Parameters set to null won’t be considered in the </w:t>
-            </w:r>
-            <w:r>
-              <w:t>query. Check below this table for a list of valid parameters.</w:t>
+              <w:t>REQBODY: object with additional parameters to filter the query. Parameters set to null won’t be considered in the query. Check below this table for a list of valid parameters.</w:t>
             </w:r>
           </w:p>
           <w:p>
@@ -2347,23 +2008,8 @@
               <w:spacing w:after="0" w:line="240" w:lineRule="auto"/>
             </w:pPr>
             <w:r>
-              <w:t>GET /meal/</w:t>
-            </w:r>
-            <w:proofErr w:type="spellStart"/>
-            <w:r>
-              <w:t>byRandom</w:t>
-            </w:r>
-            <w:proofErr w:type="spellEnd"/>
-            <w:proofErr w:type="gramStart"/>
-            <w:r>
-              <w:t>/:</w:t>
-            </w:r>
-            <w:proofErr w:type="spellStart"/>
-            <w:r>
-              <w:t>howMany</w:t>
-            </w:r>
-            <w:proofErr w:type="spellEnd"/>
-            <w:proofErr w:type="gramEnd"/>
+              <w:t>GET /meal/byRandom/:howMany</w:t>
+            </w:r>
           </w:p>
         </w:tc>
         <w:tc>
@@ -2422,18 +2068,7 @@
               <w:spacing w:after="0" w:line="240" w:lineRule="auto"/>
             </w:pPr>
             <w:r>
-              <w:t>GET /meal/</w:t>
-            </w:r>
-            <w:proofErr w:type="spellStart"/>
-            <w:r>
-              <w:t>moreInf</w:t>
-            </w:r>
-            <w:r>
-              <w:t>o</w:t>
-            </w:r>
-            <w:proofErr w:type="spellEnd"/>
-            <w:r>
-              <w:t>/:id</w:t>
+              <w:t>GET /meal/moreInfo/:id</w:t>
             </w:r>
           </w:p>
         </w:tc>
@@ -2516,10 +2151,7 @@
               <w:spacing w:after="0" w:line="240" w:lineRule="auto"/>
             </w:pPr>
             <w:r>
-              <w:t xml:space="preserve">Returns {overview: string, instructions: string, ingredients: array}, a </w:t>
-            </w:r>
-            <w:r>
-              <w:t>generic overview of the dish identified by ID.</w:t>
+              <w:t>Returns {overview: string, instructions: string, ingredients: array}, a generic overview of the dish identified by ID.</w:t>
             </w:r>
           </w:p>
         </w:tc>
@@ -2528,106 +2160,60 @@
     <w:p/>
     <w:p>
       <w:r>
-        <w:t xml:space="preserve">Parameters admitted </w:t>
-      </w:r>
-      <w:proofErr w:type="gramStart"/>
-      <w:r>
-        <w:t>to filter</w:t>
-      </w:r>
-      <w:proofErr w:type="gramEnd"/>
-      <w:r>
-        <w:t xml:space="preserve"> the query:</w:t>
+        <w:t>Parameters admitted to filter the query:</w:t>
       </w:r>
     </w:p>
     <w:p>
       <w:pPr>
-        <w:pStyle w:val="Paragrafoelenco"/>
+        <w:pStyle w:val="ListParagraph"/>
         <w:numPr>
           <w:ilvl w:val="0"/>
           <w:numId w:val="1"/>
         </w:numPr>
       </w:pPr>
       <w:r>
-        <w:t xml:space="preserve">“cuisine”: {African, American, British, Cajun, Caribbean, Chinese, Eastern European, European, French, German, Greek, Indian, Irish, Italian, Japanese, Jewish, </w:t>
-      </w:r>
-      <w:r>
-        <w:t>Korean, Latin American, Mediterranean, Mexican, Middle Eastern, Nordic, Southern, Spanish, Thai, Vietnamese};</w:t>
+        <w:t>“cuisine”: {African, American, British, Cajun, Caribbean, Chinese, Eastern European, European, French, German, Greek, Indian, Irish, Italian, Japanese, Jewish, Korean, Latin American, Mediterranean, Mexican, Middle Eastern, Nordic, Southern, Spanish, Thai, Vietnamese};</w:t>
       </w:r>
     </w:p>
     <w:p>
       <w:pPr>
-        <w:pStyle w:val="Paragrafoelenco"/>
+        <w:pStyle w:val="ListParagraph"/>
         <w:numPr>
           <w:ilvl w:val="0"/>
           <w:numId w:val="1"/>
         </w:numPr>
       </w:pPr>
       <w:r>
-        <w:t xml:space="preserve">“diet”: {Gluten Free, Ketogenic, Vegetarian, Lacto-Vegetarian, Ovo-Vegetarian, Vegan, </w:t>
-      </w:r>
-      <w:proofErr w:type="spellStart"/>
-      <w:r>
-        <w:t>Pescetarian</w:t>
-      </w:r>
-      <w:proofErr w:type="spellEnd"/>
-      <w:r>
-        <w:t>, Paleo, Primal, Whole30};</w:t>
+        <w:t>“diet”: {Gluten Free, Ketogenic, Vegetarian, Lacto-Vegetarian, Ovo-Vegetarian, Vegan, Pescetarian, Paleo, Primal, Whole30};</w:t>
       </w:r>
     </w:p>
     <w:p>
       <w:pPr>
-        <w:pStyle w:val="Paragrafoelenco"/>
+        <w:pStyle w:val="ListParagraph"/>
         <w:numPr>
           <w:ilvl w:val="0"/>
           <w:numId w:val="1"/>
         </w:numPr>
       </w:pPr>
       <w:r>
-        <w:t>“</w:t>
-      </w:r>
-      <w:proofErr w:type="spellStart"/>
-      <w:r>
-        <w:t>excludeIngredients</w:t>
-      </w:r>
-      <w:proofErr w:type="spellEnd"/>
-      <w:r>
-        <w:t xml:space="preserve">”: </w:t>
-      </w:r>
-      <w:r>
-        <w:t xml:space="preserve">this </w:t>
-      </w:r>
-      <w:proofErr w:type="gramStart"/>
-      <w:r>
-        <w:t>has to</w:t>
-      </w:r>
-      <w:proofErr w:type="gramEnd"/>
-      <w:r>
-        <w:t xml:space="preserve"> be a string of comma separated ingredients;</w:t>
+        <w:t>“excludeIngredients”: this has to be a string of comma separated ingredients;</w:t>
       </w:r>
     </w:p>
     <w:p>
       <w:pPr>
-        <w:pStyle w:val="Paragrafoelenco"/>
+        <w:pStyle w:val="ListParagraph"/>
         <w:numPr>
           <w:ilvl w:val="0"/>
           <w:numId w:val="1"/>
         </w:numPr>
       </w:pPr>
       <w:r>
-        <w:t xml:space="preserve">“intolerances”: this </w:t>
-      </w:r>
-      <w:proofErr w:type="gramStart"/>
-      <w:r>
-        <w:t>has to</w:t>
-      </w:r>
-      <w:proofErr w:type="gramEnd"/>
-      <w:r>
-        <w:t xml:space="preserve"> be a string of comma separated intolerances;</w:t>
+        <w:t>“intolerances”: this has to be a string of comma separated intolerances;</w:t>
       </w:r>
     </w:p>
     <w:tbl>
       <w:tblPr>
-        <w:tblStyle w:val="Grigliatabella"/>
+        <w:tblStyle w:val="TableGrid"/>
         <w:tblpPr w:leftFromText="180" w:rightFromText="180" w:horzAnchor="margin" w:tblpY="-13005"/>
         <w:tblW w:w="9016" w:type="dxa"/>
         <w:tblCellMar>
@@ -2830,18 +2416,8 @@
               <w:spacing w:after="0" w:line="240" w:lineRule="auto"/>
             </w:pPr>
             <w:r>
-              <w:t>GET /cocktail/:name/multiple</w:t>
-            </w:r>
-            <w:proofErr w:type="gramStart"/>
-            <w:r>
-              <w:t>/:</w:t>
-            </w:r>
-            <w:proofErr w:type="spellStart"/>
-            <w:r>
-              <w:t>howMany</w:t>
-            </w:r>
-            <w:proofErr w:type="spellEnd"/>
-            <w:proofErr w:type="gramEnd"/>
+              <w:t>GET /cocktail/:name/multiple/:howMany</w:t>
+            </w:r>
           </w:p>
         </w:tc>
         <w:tc>
@@ -2862,10 +2438,7 @@
               <w:spacing w:after="0" w:line="240" w:lineRule="auto"/>
             </w:pPr>
             <w:r>
-              <w:t xml:space="preserve">Returns </w:t>
-            </w:r>
-            <w:r>
-              <w:t>cocktails array</w:t>
+              <w:t>Returns cocktails array</w:t>
             </w:r>
           </w:p>
         </w:tc>
@@ -2963,18 +2536,8 @@
               <w:spacing w:after="0" w:line="240" w:lineRule="auto"/>
             </w:pPr>
             <w:r>
-              <w:t>GET /cocktail/surprise</w:t>
-            </w:r>
-            <w:proofErr w:type="gramStart"/>
-            <w:r>
-              <w:t>/:</w:t>
-            </w:r>
-            <w:proofErr w:type="spellStart"/>
-            <w:r>
-              <w:t>howMany</w:t>
-            </w:r>
-            <w:proofErr w:type="spellEnd"/>
-            <w:proofErr w:type="gramEnd"/>
+              <w:t>GET /cocktail/surprise/:howMany</w:t>
+            </w:r>
           </w:p>
         </w:tc>
         <w:tc>
@@ -3019,14 +2582,7 @@
                 <w:b/>
                 <w:bCs/>
               </w:rPr>
-              <w:t xml:space="preserve">Get a list of cocktails by </w:t>
-            </w:r>
-            <w:r>
-              <w:rPr>
-                <w:b/>
-                <w:bCs/>
-              </w:rPr>
-              <w:t>ingredient</w:t>
+              <w:t>Get a list of cocktails by ingredient</w:t>
             </w:r>
           </w:p>
         </w:tc>
@@ -3040,20 +2596,7 @@
               <w:spacing w:after="0" w:line="240" w:lineRule="auto"/>
             </w:pPr>
             <w:r>
-              <w:t>GET /cocktail/ingredient</w:t>
-            </w:r>
-            <w:proofErr w:type="gramStart"/>
-            <w:r>
-              <w:t>/:</w:t>
-            </w:r>
-            <w:proofErr w:type="spellStart"/>
-            <w:r>
-              <w:t>howMany</w:t>
-            </w:r>
-            <w:proofErr w:type="spellEnd"/>
-            <w:proofErr w:type="gramEnd"/>
-            <w:r>
-              <w:t>/:ingredient</w:t>
+              <w:t>GET /cocktail/ingredient/:howMany/:ingredient</w:t>
             </w:r>
           </w:p>
         </w:tc>
@@ -3113,26 +2656,8 @@
               <w:spacing w:after="0" w:line="240" w:lineRule="auto"/>
             </w:pPr>
             <w:r>
-              <w:t>GET /cocktail/</w:t>
-            </w:r>
-            <w:proofErr w:type="spellStart"/>
-            <w:r>
-              <w:t>byCategory</w:t>
-            </w:r>
-            <w:proofErr w:type="spellEnd"/>
-            <w:proofErr w:type="gramStart"/>
-            <w:r>
-              <w:t>/:category</w:t>
-            </w:r>
-            <w:proofErr w:type="gramEnd"/>
-            <w:r>
-              <w:t>/:</w:t>
-            </w:r>
-            <w:proofErr w:type="spellStart"/>
-            <w:r>
-              <w:t>howMany</w:t>
-            </w:r>
-            <w:proofErr w:type="spellEnd"/>
+              <w:t>GET /cocktail/byCategory/:category/:howMany</w:t>
+            </w:r>
           </w:p>
         </w:tc>
         <w:tc>
@@ -3161,10 +2686,7 @@
               <w:spacing w:after="0" w:line="240" w:lineRule="auto"/>
             </w:pPr>
             <w:r>
-              <w:t>AV</w:t>
-            </w:r>
-            <w:r>
-              <w:t>AILABLE CATEGORIES:</w:t>
+              <w:t>AVAILABLE CATEGORIES:</w:t>
             </w:r>
           </w:p>
           <w:p>
@@ -3242,15 +2764,7 @@
               <w:spacing w:after="0" w:line="240" w:lineRule="auto"/>
             </w:pPr>
             <w:r>
-              <w:t>GET /cocktail/</w:t>
-            </w:r>
-            <w:proofErr w:type="spellStart"/>
-            <w:r>
-              <w:t>byId</w:t>
-            </w:r>
-            <w:proofErr w:type="spellEnd"/>
-            <w:r>
-              <w:t>/:id</w:t>
+              <w:t>GET /cocktail/byId/:id</w:t>
             </w:r>
           </w:p>
         </w:tc>
@@ -3283,7 +2797,7 @@
     <w:p/>
     <w:tbl>
       <w:tblPr>
-        <w:tblStyle w:val="Grigliatabella"/>
+        <w:tblStyle w:val="TableGrid"/>
         <w:tblW w:w="9016" w:type="dxa"/>
         <w:tblLook w:val="04A0" w:firstRow="1" w:lastRow="0" w:firstColumn="1" w:lastColumn="0" w:noHBand="0" w:noVBand="1"/>
       </w:tblPr>
@@ -3325,23 +2839,7 @@
               <w:spacing w:after="0" w:line="240" w:lineRule="auto"/>
             </w:pPr>
             <w:r>
-              <w:t>{</w:t>
-            </w:r>
-            <w:proofErr w:type="spellStart"/>
-            <w:r>
-              <w:t>volume_id</w:t>
-            </w:r>
-            <w:proofErr w:type="spellEnd"/>
-            <w:r>
-              <w:t xml:space="preserve">: &lt;the one we save in the </w:t>
-            </w:r>
-            <w:proofErr w:type="spellStart"/>
-            <w:r>
-              <w:t>db</w:t>
-            </w:r>
-            <w:proofErr w:type="spellEnd"/>
-            <w:r>
-              <w:t>&gt;,</w:t>
+              <w:t>{volume_id: &lt;the one we save in the db&gt;,</w:t>
             </w:r>
           </w:p>
           <w:p>
@@ -3382,28 +2880,15 @@
               <w:spacing w:after="0" w:line="240" w:lineRule="auto"/>
             </w:pPr>
             <w:r>
-              <w:t>image: &lt;</w:t>
-            </w:r>
-            <w:proofErr w:type="spellStart"/>
-            <w:r>
-              <w:t>url</w:t>
-            </w:r>
-            <w:proofErr w:type="spellEnd"/>
-            <w:r>
-              <w:t xml:space="preserve"> to image of the book&gt;,</w:t>
-            </w:r>
-          </w:p>
-          <w:p>
-            <w:pPr>
-              <w:spacing w:after="0" w:line="240" w:lineRule="auto"/>
-            </w:pPr>
-            <w:proofErr w:type="spellStart"/>
-            <w:r>
-              <w:t>categoryList</w:t>
-            </w:r>
-            <w:proofErr w:type="spellEnd"/>
-            <w:r>
-              <w:t>: &lt;array of categories&gt;}</w:t>
+              <w:t>image: &lt;url to image of the book&gt;,</w:t>
+            </w:r>
+          </w:p>
+          <w:p>
+            <w:pPr>
+              <w:spacing w:after="0" w:line="240" w:lineRule="auto"/>
+            </w:pPr>
+            <w:r>
+              <w:t>categoryList: &lt;array of categories&gt;}</w:t>
             </w:r>
           </w:p>
         </w:tc>
@@ -3452,21 +2937,8 @@
               <w:spacing w:after="0" w:line="240" w:lineRule="auto"/>
             </w:pPr>
             <w:r>
-              <w:t xml:space="preserve">GET </w:t>
-            </w:r>
-            <w:r>
-              <w:t>/book/multiple/:name</w:t>
-            </w:r>
-            <w:proofErr w:type="gramStart"/>
-            <w:r>
-              <w:t>/:</w:t>
-            </w:r>
-            <w:proofErr w:type="spellStart"/>
-            <w:r>
-              <w:t>howMany</w:t>
-            </w:r>
-            <w:proofErr w:type="spellEnd"/>
-            <w:proofErr w:type="gramEnd"/>
+              <w:t>GET /book/multiple/:name/:howMany</w:t>
+            </w:r>
           </w:p>
         </w:tc>
         <w:tc>
@@ -3603,29 +3075,8 @@
               <w:spacing w:after="0" w:line="240" w:lineRule="auto"/>
             </w:pPr>
             <w:r>
-              <w:t>GET /book/category</w:t>
-            </w:r>
-            <w:proofErr w:type="gramStart"/>
-            <w:r>
-              <w:t>/:</w:t>
-            </w:r>
-            <w:proofErr w:type="spellStart"/>
-            <w:r>
-              <w:t>category</w:t>
-            </w:r>
-            <w:proofErr w:type="gramEnd"/>
-            <w:r>
-              <w:t>_name</w:t>
-            </w:r>
-            <w:proofErr w:type="spellEnd"/>
-            <w:r>
-              <w:t>/:</w:t>
-            </w:r>
-            <w:proofErr w:type="spellStart"/>
-            <w:r>
-              <w:t>howMany</w:t>
-            </w:r>
-            <w:proofErr w:type="spellEnd"/>
+              <w:t>GET /book/category/:category_name/:howMany</w:t>
+            </w:r>
           </w:p>
         </w:tc>
         <w:tc>
@@ -3700,15 +3151,7 @@
               <w:spacing w:after="0" w:line="240" w:lineRule="auto"/>
             </w:pPr>
             <w:r>
-              <w:t>GET /book/</w:t>
-            </w:r>
-            <w:proofErr w:type="spellStart"/>
-            <w:r>
-              <w:t>byID</w:t>
-            </w:r>
-            <w:proofErr w:type="spellEnd"/>
-            <w:r>
-              <w:t>/:id</w:t>
+              <w:t>GET /book/byID/:id</w:t>
             </w:r>
           </w:p>
         </w:tc>
@@ -3768,18 +3211,8 @@
               <w:spacing w:after="0" w:line="240" w:lineRule="auto"/>
             </w:pPr>
             <w:r>
-              <w:t>GET /book/</w:t>
-            </w:r>
-            <w:proofErr w:type="spellStart"/>
-            <w:r>
-              <w:t>byAuthor</w:t>
-            </w:r>
-            <w:proofErr w:type="spellEnd"/>
-            <w:proofErr w:type="gramStart"/>
-            <w:r>
-              <w:t>/:author</w:t>
-            </w:r>
-            <w:proofErr w:type="gramEnd"/>
+              <w:t>GET /book/byAuthor/:author</w:t>
+            </w:r>
           </w:p>
         </w:tc>
         <w:tc>
@@ -3800,10 +3233,7 @@
               <w:spacing w:after="0" w:line="240" w:lineRule="auto"/>
             </w:pPr>
             <w:r>
-              <w:t xml:space="preserve">Returns array of books </w:t>
-            </w:r>
-            <w:r>
-              <w:t>sharing same author</w:t>
+              <w:t>Returns array of books sharing same author</w:t>
             </w:r>
           </w:p>
           <w:p>
@@ -3828,7 +3258,7 @@
     <w:p/>
     <w:tbl>
       <w:tblPr>
-        <w:tblStyle w:val="Grigliatabella"/>
+        <w:tblStyle w:val="TableGrid"/>
         <w:tblW w:w="9016" w:type="dxa"/>
         <w:tblLook w:val="04A0" w:firstRow="1" w:lastRow="0" w:firstColumn="1" w:lastColumn="0" w:noHBand="0" w:noVBand="1"/>
       </w:tblPr>
@@ -3885,148 +3315,80 @@
             <w:pPr>
               <w:spacing w:after="0" w:line="240" w:lineRule="auto"/>
             </w:pPr>
-            <w:proofErr w:type="spellStart"/>
-            <w:r>
-              <w:t>name:name</w:t>
-            </w:r>
-            <w:proofErr w:type="spellEnd"/>
-            <w:r>
-              <w:t>,</w:t>
-            </w:r>
-          </w:p>
-          <w:p>
-            <w:pPr>
-              <w:spacing w:after="0" w:line="240" w:lineRule="auto"/>
-            </w:pPr>
-            <w:proofErr w:type="spellStart"/>
-            <w:proofErr w:type="gramStart"/>
-            <w:r>
-              <w:t>minPlaytime:minPlaytime</w:t>
-            </w:r>
-            <w:proofErr w:type="spellEnd"/>
-            <w:proofErr w:type="gramEnd"/>
-            <w:r>
-              <w:t>,</w:t>
-            </w:r>
-          </w:p>
-          <w:p>
-            <w:pPr>
-              <w:spacing w:after="0" w:line="240" w:lineRule="auto"/>
-            </w:pPr>
-            <w:proofErr w:type="spellStart"/>
-            <w:proofErr w:type="gramStart"/>
-            <w:r>
-              <w:t>maxPlaytime:maxPlaytime</w:t>
-            </w:r>
-            <w:proofErr w:type="spellEnd"/>
-            <w:proofErr w:type="gramEnd"/>
-            <w:r>
-              <w:t>,</w:t>
-            </w:r>
-          </w:p>
-          <w:p>
-            <w:pPr>
-              <w:spacing w:after="0" w:line="240" w:lineRule="auto"/>
-            </w:pPr>
-            <w:proofErr w:type="spellStart"/>
-            <w:proofErr w:type="gramStart"/>
-            <w:r>
-              <w:t>minPlayers:minPlayers</w:t>
-            </w:r>
-            <w:proofErr w:type="spellEnd"/>
-            <w:proofErr w:type="gramEnd"/>
-            <w:r>
-              <w:t>,</w:t>
-            </w:r>
-          </w:p>
-          <w:p>
-            <w:pPr>
-              <w:spacing w:after="0" w:line="240" w:lineRule="auto"/>
-            </w:pPr>
-            <w:proofErr w:type="spellStart"/>
-            <w:proofErr w:type="gramStart"/>
-            <w:r>
-              <w:t>maxPlayers:maxPlayers</w:t>
-            </w:r>
-            <w:proofErr w:type="spellEnd"/>
-            <w:proofErr w:type="gramEnd"/>
-            <w:r>
-              <w:t>,</w:t>
-            </w:r>
-          </w:p>
-          <w:p>
-            <w:pPr>
-              <w:spacing w:after="0" w:line="240" w:lineRule="auto"/>
-            </w:pPr>
-            <w:proofErr w:type="spellStart"/>
-            <w:proofErr w:type="gramStart"/>
-            <w:r>
-              <w:t>minAge:minAge</w:t>
-            </w:r>
-            <w:proofErr w:type="spellEnd"/>
-            <w:proofErr w:type="gramEnd"/>
-            <w:r>
-              <w:t>,</w:t>
-            </w:r>
-          </w:p>
-          <w:p>
-            <w:pPr>
-              <w:spacing w:after="0" w:line="240" w:lineRule="auto"/>
-            </w:pPr>
-            <w:proofErr w:type="spellStart"/>
-            <w:proofErr w:type="gramStart"/>
-            <w:r>
-              <w:t>description:description</w:t>
-            </w:r>
-            <w:proofErr w:type="spellEnd"/>
-            <w:proofErr w:type="gramEnd"/>
-            <w:r>
-              <w:t>,</w:t>
-            </w:r>
-          </w:p>
-          <w:p>
-            <w:pPr>
-              <w:spacing w:after="0" w:line="240" w:lineRule="auto"/>
-            </w:pPr>
-            <w:proofErr w:type="spellStart"/>
-            <w:proofErr w:type="gramStart"/>
-            <w:r>
-              <w:t>imageUrl:imageUrl</w:t>
-            </w:r>
-            <w:proofErr w:type="spellEnd"/>
-            <w:proofErr w:type="gramEnd"/>
-            <w:r>
-              <w:t>,</w:t>
-            </w:r>
-          </w:p>
-          <w:p>
-            <w:pPr>
-              <w:spacing w:after="0" w:line="240" w:lineRule="auto"/>
-            </w:pPr>
-            <w:proofErr w:type="spellStart"/>
-            <w:proofErr w:type="gramStart"/>
-            <w:r>
-              <w:t>price:price</w:t>
-            </w:r>
-            <w:proofErr w:type="spellEnd"/>
-            <w:proofErr w:type="gramEnd"/>
-            <w:r>
-              <w:t>,</w:t>
-            </w:r>
-          </w:p>
-          <w:p>
-            <w:pPr>
-              <w:spacing w:after="0" w:line="240" w:lineRule="auto"/>
-            </w:pPr>
-            <w:proofErr w:type="spellStart"/>
-            <w:proofErr w:type="gramStart"/>
-            <w:r>
-              <w:t>averageRating:averageRating</w:t>
-            </w:r>
-            <w:proofErr w:type="spellEnd"/>
-            <w:proofErr w:type="gramEnd"/>
-            <w:r>
-              <w:t>}</w:t>
+            <w:r>
+              <w:t>name:name,</w:t>
+            </w:r>
+          </w:p>
+          <w:p>
+            <w:pPr>
+              <w:spacing w:after="0" w:line="240" w:lineRule="auto"/>
+            </w:pPr>
+            <w:r>
+              <w:t>minPlaytime:minPlaytime,</w:t>
+            </w:r>
+          </w:p>
+          <w:p>
+            <w:pPr>
+              <w:spacing w:after="0" w:line="240" w:lineRule="auto"/>
+            </w:pPr>
+            <w:r>
+              <w:t>maxPlaytime:maxPlaytime,</w:t>
+            </w:r>
+          </w:p>
+          <w:p>
+            <w:pPr>
+              <w:spacing w:after="0" w:line="240" w:lineRule="auto"/>
+            </w:pPr>
+            <w:r>
+              <w:t>minPlayers:minPlayers,</w:t>
+            </w:r>
+          </w:p>
+          <w:p>
+            <w:pPr>
+              <w:spacing w:after="0" w:line="240" w:lineRule="auto"/>
+            </w:pPr>
+            <w:r>
+              <w:t>maxPlayers:maxPlayers,</w:t>
+            </w:r>
+          </w:p>
+          <w:p>
+            <w:pPr>
+              <w:spacing w:after="0" w:line="240" w:lineRule="auto"/>
+            </w:pPr>
+            <w:r>
+              <w:t>minAge:minAge,</w:t>
+            </w:r>
+          </w:p>
+          <w:p>
+            <w:pPr>
+              <w:spacing w:after="0" w:line="240" w:lineRule="auto"/>
+            </w:pPr>
+            <w:r>
+              <w:t>description:description,</w:t>
+            </w:r>
+          </w:p>
+          <w:p>
+            <w:pPr>
+              <w:spacing w:after="0" w:line="240" w:lineRule="auto"/>
+            </w:pPr>
+            <w:r>
+              <w:t>imageUrl:imageUrl,</w:t>
+            </w:r>
+          </w:p>
+          <w:p>
+            <w:pPr>
+              <w:spacing w:after="0" w:line="240" w:lineRule="auto"/>
+            </w:pPr>
+            <w:r>
+              <w:t>price:price,</w:t>
+            </w:r>
+          </w:p>
+          <w:p>
+            <w:pPr>
+              <w:spacing w:after="0" w:line="240" w:lineRule="auto"/>
+            </w:pPr>
+            <w:r>
+              <w:t>averageRating:averageRating}</w:t>
             </w:r>
           </w:p>
         </w:tc>
@@ -4075,26 +3437,8 @@
               <w:spacing w:after="0" w:line="240" w:lineRule="auto"/>
             </w:pPr>
             <w:r>
-              <w:t>GET /boardgame/</w:t>
-            </w:r>
-            <w:proofErr w:type="spellStart"/>
-            <w:r>
-              <w:t>byName</w:t>
-            </w:r>
-            <w:proofErr w:type="spellEnd"/>
-            <w:r>
-              <w:t>/:name</w:t>
-            </w:r>
-            <w:proofErr w:type="gramStart"/>
-            <w:r>
-              <w:t>/:</w:t>
-            </w:r>
-            <w:proofErr w:type="spellStart"/>
-            <w:r>
-              <w:t>howMany</w:t>
-            </w:r>
-            <w:proofErr w:type="spellEnd"/>
-            <w:proofErr w:type="gramEnd"/>
+              <w:t>GET /boardgame/byName/:name/:howMany</w:t>
+            </w:r>
           </w:p>
         </w:tc>
         <w:tc>
@@ -4106,11 +3450,9 @@
             <w:pPr>
               <w:spacing w:after="0" w:line="240" w:lineRule="auto"/>
             </w:pPr>
-            <w:proofErr w:type="gramStart"/>
             <w:r>
               <w:t>REQBODY:NONE</w:t>
             </w:r>
-            <w:proofErr w:type="gramEnd"/>
           </w:p>
           <w:p>
             <w:pPr>
@@ -4155,23 +3497,8 @@
               <w:spacing w:after="0" w:line="240" w:lineRule="auto"/>
             </w:pPr>
             <w:r>
-              <w:t>GET /boardgame/</w:t>
-            </w:r>
-            <w:proofErr w:type="spellStart"/>
-            <w:r>
-              <w:t>byRandom</w:t>
-            </w:r>
-            <w:proofErr w:type="spellEnd"/>
-            <w:proofErr w:type="gramStart"/>
-            <w:r>
-              <w:t>/:</w:t>
-            </w:r>
-            <w:proofErr w:type="spellStart"/>
-            <w:r>
-              <w:t>howMany</w:t>
-            </w:r>
-            <w:proofErr w:type="spellEnd"/>
-            <w:proofErr w:type="gramEnd"/>
+              <w:t>GET /boardgame/byRandom/:howMany</w:t>
+            </w:r>
           </w:p>
         </w:tc>
         <w:tc>
@@ -4192,10 +3519,7 @@
               <w:spacing w:after="0" w:line="240" w:lineRule="auto"/>
             </w:pPr>
             <w:r>
-              <w:t xml:space="preserve">Returns array of </w:t>
-            </w:r>
-            <w:r>
-              <w:t>boardgames objects</w:t>
+              <w:t>Returns array of boardgames objects</w:t>
             </w:r>
           </w:p>
         </w:tc>
@@ -4233,26 +3557,8 @@
               <w:spacing w:after="0" w:line="240" w:lineRule="auto"/>
             </w:pPr>
             <w:r>
-              <w:t>POST /boardgame/</w:t>
-            </w:r>
-            <w:proofErr w:type="spellStart"/>
-            <w:r>
-              <w:t>byFilters</w:t>
-            </w:r>
-            <w:proofErr w:type="spellEnd"/>
-            <w:r>
-              <w:t xml:space="preserve"> </w:t>
-            </w:r>
-            <w:proofErr w:type="gramStart"/>
-            <w:r>
-              <w:t>/:</w:t>
-            </w:r>
-            <w:proofErr w:type="spellStart"/>
-            <w:r>
-              <w:t>howMany</w:t>
-            </w:r>
-            <w:proofErr w:type="spellEnd"/>
-            <w:proofErr w:type="gramEnd"/>
+              <w:t>POST /boardgame/byFilters /:howMany</w:t>
+            </w:r>
           </w:p>
         </w:tc>
         <w:tc>
@@ -4265,15 +3571,7 @@
               <w:spacing w:after="0" w:line="240" w:lineRule="auto"/>
             </w:pPr>
             <w:r>
-              <w:t xml:space="preserve">REQBODY: </w:t>
-            </w:r>
-            <w:proofErr w:type="spellStart"/>
-            <w:r>
-              <w:t>filterObj</w:t>
-            </w:r>
-            <w:proofErr w:type="spellEnd"/>
-            <w:r>
-              <w:t>, as shown below</w:t>
+              <w:t>REQBODY: filterObj, as shown below</w:t>
             </w:r>
           </w:p>
           <w:p>
@@ -4319,15 +3617,7 @@
               <w:spacing w:after="0" w:line="240" w:lineRule="auto"/>
             </w:pPr>
             <w:r>
-              <w:t>GET /boardgame/</w:t>
-            </w:r>
-            <w:proofErr w:type="spellStart"/>
-            <w:r>
-              <w:t>byId</w:t>
-            </w:r>
-            <w:proofErr w:type="spellEnd"/>
-            <w:r>
-              <w:t>/:id</w:t>
+              <w:t>GET /boardgame/byId/:id</w:t>
             </w:r>
           </w:p>
         </w:tc>
@@ -4349,10 +3639,7 @@
               <w:spacing w:after="0" w:line="240" w:lineRule="auto"/>
             </w:pPr>
             <w:r>
-              <w:t xml:space="preserve">Returns boardgame </w:t>
-            </w:r>
-            <w:r>
-              <w:t>object</w:t>
+              <w:t>Returns boardgame object</w:t>
             </w:r>
           </w:p>
         </w:tc>
@@ -4360,42 +3647,8 @@
     </w:tbl>
     <w:p/>
     <w:p>
-      <w:proofErr w:type="spellStart"/>
       <w:r>
-        <w:t>FilterObj</w:t>
-      </w:r>
-      <w:proofErr w:type="spellEnd"/>
-      <w:r>
-        <w:t xml:space="preserve"> = </w:t>
-      </w:r>
-      <w:proofErr w:type="gramStart"/>
-      <w:r>
-        <w:t xml:space="preserve">{ </w:t>
-      </w:r>
-      <w:proofErr w:type="spellStart"/>
-      <w:r>
-        <w:t>playTime</w:t>
-      </w:r>
-      <w:proofErr w:type="spellEnd"/>
-      <w:proofErr w:type="gramEnd"/>
-      <w:r>
-        <w:t xml:space="preserve">: </w:t>
-      </w:r>
-      <w:proofErr w:type="spellStart"/>
-      <w:r>
-        <w:t>playTime</w:t>
-      </w:r>
-      <w:proofErr w:type="spellEnd"/>
-      <w:r>
-        <w:t xml:space="preserve">, </w:t>
-      </w:r>
-      <w:proofErr w:type="spellStart"/>
-      <w:r>
-        <w:t>playersNum:playersNum</w:t>
-      </w:r>
-      <w:proofErr w:type="spellEnd"/>
-      <w:r>
-        <w:t>}</w:t>
+        <w:t>FilterObj = { playTime: playTime, playersNum:playersNum}</w:t>
       </w:r>
     </w:p>
     <w:p/>
@@ -4404,7 +3657,7 @@
     <w:p/>
     <w:tbl>
       <w:tblPr>
-        <w:tblStyle w:val="Grigliatabella"/>
+        <w:tblStyle w:val="TableGrid"/>
         <w:tblW w:w="9016" w:type="dxa"/>
         <w:tblLook w:val="04A0" w:firstRow="1" w:lastRow="0" w:firstColumn="1" w:lastColumn="0" w:noHBand="0" w:noVBand="1"/>
       </w:tblPr>
@@ -4453,114 +3706,65 @@
             <w:pPr>
               <w:spacing w:after="0" w:line="240" w:lineRule="auto"/>
             </w:pPr>
-            <w:proofErr w:type="spellStart"/>
-            <w:r>
-              <w:t>name:name</w:t>
-            </w:r>
-            <w:proofErr w:type="spellEnd"/>
-            <w:r>
-              <w:t>,</w:t>
-            </w:r>
-          </w:p>
-          <w:p>
-            <w:pPr>
-              <w:spacing w:after="0" w:line="240" w:lineRule="auto"/>
-            </w:pPr>
-            <w:proofErr w:type="spellStart"/>
-            <w:proofErr w:type="gramStart"/>
-            <w:r>
-              <w:t>category:category</w:t>
-            </w:r>
-            <w:proofErr w:type="spellEnd"/>
-            <w:proofErr w:type="gramEnd"/>
-            <w:r>
-              <w:t>,</w:t>
-            </w:r>
-          </w:p>
-          <w:p>
-            <w:pPr>
-              <w:spacing w:after="0" w:line="240" w:lineRule="auto"/>
-            </w:pPr>
-            <w:proofErr w:type="spellStart"/>
-            <w:r>
-              <w:t>id:id</w:t>
-            </w:r>
-            <w:proofErr w:type="spellEnd"/>
-            <w:r>
-              <w:t xml:space="preserve">, </w:t>
-            </w:r>
-          </w:p>
-          <w:p>
-            <w:pPr>
-              <w:spacing w:after="0" w:line="240" w:lineRule="auto"/>
-            </w:pPr>
-            <w:proofErr w:type="spellStart"/>
-            <w:proofErr w:type="gramStart"/>
-            <w:r>
-              <w:t>abv:abv</w:t>
-            </w:r>
-            <w:proofErr w:type="spellEnd"/>
-            <w:proofErr w:type="gramEnd"/>
-            <w:r>
-              <w:t>,</w:t>
-            </w:r>
-          </w:p>
-          <w:p>
-            <w:pPr>
-              <w:spacing w:after="0" w:line="240" w:lineRule="auto"/>
-            </w:pPr>
-            <w:proofErr w:type="spellStart"/>
-            <w:proofErr w:type="gramStart"/>
-            <w:r>
-              <w:t>ibu:ibu</w:t>
-            </w:r>
-            <w:proofErr w:type="spellEnd"/>
-            <w:proofErr w:type="gramEnd"/>
-            <w:r>
-              <w:t>,</w:t>
-            </w:r>
-          </w:p>
-          <w:p>
-            <w:pPr>
-              <w:spacing w:after="0" w:line="240" w:lineRule="auto"/>
-            </w:pPr>
-            <w:proofErr w:type="spellStart"/>
-            <w:proofErr w:type="gramStart"/>
-            <w:r>
-              <w:t>description:description</w:t>
-            </w:r>
-            <w:proofErr w:type="spellEnd"/>
-            <w:proofErr w:type="gramEnd"/>
-            <w:r>
-              <w:t xml:space="preserve">, </w:t>
-            </w:r>
-          </w:p>
-          <w:p>
-            <w:pPr>
-              <w:spacing w:after="0" w:line="240" w:lineRule="auto"/>
-            </w:pPr>
-            <w:proofErr w:type="spellStart"/>
-            <w:proofErr w:type="gramStart"/>
-            <w:r>
-              <w:t>image:image</w:t>
-            </w:r>
-            <w:proofErr w:type="spellEnd"/>
-            <w:proofErr w:type="gramEnd"/>
-            <w:r>
-              <w:t>,</w:t>
-            </w:r>
-          </w:p>
-          <w:p>
-            <w:pPr>
-              <w:spacing w:after="0" w:line="240" w:lineRule="auto"/>
-            </w:pPr>
-            <w:proofErr w:type="spellStart"/>
-            <w:proofErr w:type="gramStart"/>
+            <w:r>
+              <w:t>name:name,</w:t>
+            </w:r>
+          </w:p>
+          <w:p>
+            <w:pPr>
+              <w:spacing w:after="0" w:line="240" w:lineRule="auto"/>
+            </w:pPr>
+            <w:r>
+              <w:t>category:category,</w:t>
+            </w:r>
+          </w:p>
+          <w:p>
+            <w:pPr>
+              <w:spacing w:after="0" w:line="240" w:lineRule="auto"/>
+            </w:pPr>
+            <w:r>
+              <w:t xml:space="preserve">id:id, </w:t>
+            </w:r>
+          </w:p>
+          <w:p>
+            <w:pPr>
+              <w:spacing w:after="0" w:line="240" w:lineRule="auto"/>
+            </w:pPr>
+            <w:r>
+              <w:t>abv:abv,</w:t>
+            </w:r>
+          </w:p>
+          <w:p>
+            <w:pPr>
+              <w:spacing w:after="0" w:line="240" w:lineRule="auto"/>
+            </w:pPr>
+            <w:r>
+              <w:t>ibu:ibu,</w:t>
+            </w:r>
+          </w:p>
+          <w:p>
+            <w:pPr>
+              <w:spacing w:after="0" w:line="240" w:lineRule="auto"/>
+            </w:pPr>
+            <w:r>
+              <w:t xml:space="preserve">description:description, </w:t>
+            </w:r>
+          </w:p>
+          <w:p>
+            <w:pPr>
+              <w:spacing w:after="0" w:line="240" w:lineRule="auto"/>
+            </w:pPr>
+            <w:r>
+              <w:t>image:image,</w:t>
+            </w:r>
+          </w:p>
+          <w:p>
+            <w:pPr>
+              <w:spacing w:after="0" w:line="240" w:lineRule="auto"/>
+            </w:pPr>
             <w:r>
               <w:t>categoryDescription:description</w:t>
             </w:r>
-            <w:proofErr w:type="spellEnd"/>
-            <w:proofErr w:type="gramEnd"/>
           </w:p>
           <w:p>
             <w:pPr>
@@ -4589,46 +3793,7 @@
                 <w:b/>
                 <w:bCs/>
               </w:rPr>
-              <w:t xml:space="preserve">CAREFUL: there is a slight chance </w:t>
-            </w:r>
-            <w:r>
-              <w:rPr>
-                <w:b/>
-                <w:bCs/>
-              </w:rPr>
-              <w:t xml:space="preserve">there’s no image provided by </w:t>
-            </w:r>
-            <w:proofErr w:type="spellStart"/>
-            <w:r>
-              <w:rPr>
-                <w:b/>
-                <w:bCs/>
-              </w:rPr>
-              <w:t>BreweryDB</w:t>
-            </w:r>
-            <w:proofErr w:type="spellEnd"/>
-            <w:r>
-              <w:rPr>
-                <w:b/>
-                <w:bCs/>
-              </w:rPr>
-              <w:t xml:space="preserve">. In that case the image field will be set to “Sorry, no picture provided for this beer”. There is also a slight chance no </w:t>
-            </w:r>
-            <w:proofErr w:type="spellStart"/>
-            <w:r>
-              <w:rPr>
-                <w:b/>
-                <w:bCs/>
-              </w:rPr>
-              <w:t>ibu</w:t>
-            </w:r>
-            <w:proofErr w:type="spellEnd"/>
-            <w:r>
-              <w:rPr>
-                <w:b/>
-                <w:bCs/>
-              </w:rPr>
-              <w:t xml:space="preserve"> is provided, in which case the field won’t be set at all.</w:t>
+              <w:t>CAREFUL: there is a slight chance there’s no image provided by BreweryDB. In that case the image field will be set to “Sorry, no picture provided for this beer”. There is also a slight chance no ibu is provided, in which case the field won’t be set at all.</w:t>
             </w:r>
           </w:p>
         </w:tc>
@@ -4666,26 +3831,8 @@
               <w:spacing w:after="0" w:line="240" w:lineRule="auto"/>
             </w:pPr>
             <w:r>
-              <w:t>GET /</w:t>
-            </w:r>
-            <w:r>
-              <w:t>beer/</w:t>
-            </w:r>
-            <w:proofErr w:type="spellStart"/>
-            <w:r>
-              <w:t>byRandom</w:t>
-            </w:r>
-            <w:proofErr w:type="spellEnd"/>
-            <w:proofErr w:type="gramStart"/>
-            <w:r>
-              <w:t>/:</w:t>
-            </w:r>
-            <w:proofErr w:type="spellStart"/>
-            <w:r>
-              <w:t>howMany</w:t>
-            </w:r>
-            <w:proofErr w:type="spellEnd"/>
-            <w:proofErr w:type="gramEnd"/>
+              <w:t>GET /beer/byRandom/:howMany</w:t>
+            </w:r>
           </w:p>
         </w:tc>
         <w:tc>
@@ -4697,13 +3844,9 @@
             <w:pPr>
               <w:spacing w:after="0" w:line="240" w:lineRule="auto"/>
             </w:pPr>
-            <w:proofErr w:type="spellStart"/>
-            <w:proofErr w:type="gramStart"/>
             <w:r>
               <w:t>REQBODY:none</w:t>
             </w:r>
-            <w:proofErr w:type="spellEnd"/>
-            <w:proofErr w:type="gramEnd"/>
           </w:p>
           <w:p>
             <w:pPr>
@@ -4726,23 +3869,7 @@
                 <w:b/>
                 <w:bCs/>
               </w:rPr>
-              <w:t xml:space="preserve">CAREFUL: </w:t>
-            </w:r>
-            <w:proofErr w:type="spellStart"/>
-            <w:r>
-              <w:rPr>
-                <w:b/>
-                <w:bCs/>
-              </w:rPr>
-              <w:t>howMany</w:t>
-            </w:r>
-            <w:proofErr w:type="spellEnd"/>
-            <w:r>
-              <w:rPr>
-                <w:b/>
-                <w:bCs/>
-              </w:rPr>
-              <w:t xml:space="preserve"> has a maximum value of 10.</w:t>
+              <w:t>CAREFUL: howMany has a maximum value of 10.</w:t>
             </w:r>
           </w:p>
         </w:tc>
@@ -4780,26 +3907,8 @@
               <w:spacing w:after="0" w:line="240" w:lineRule="auto"/>
             </w:pPr>
             <w:r>
-              <w:t>GET /beer/</w:t>
-            </w:r>
-            <w:proofErr w:type="spellStart"/>
-            <w:r>
-              <w:t>byName</w:t>
-            </w:r>
-            <w:proofErr w:type="spellEnd"/>
-            <w:r>
-              <w:t>/:name</w:t>
-            </w:r>
-            <w:proofErr w:type="gramStart"/>
-            <w:r>
-              <w:t>/:</w:t>
-            </w:r>
-            <w:proofErr w:type="spellStart"/>
-            <w:r>
-              <w:t>howMany</w:t>
-            </w:r>
-            <w:proofErr w:type="spellEnd"/>
-            <w:proofErr w:type="gramEnd"/>
+              <w:t>GET /beer/byName/:name/:howMany</w:t>
+            </w:r>
           </w:p>
         </w:tc>
         <w:tc>
@@ -4858,18 +3967,7 @@
               <w:spacing w:after="0" w:line="240" w:lineRule="auto"/>
             </w:pPr>
             <w:r>
-              <w:t xml:space="preserve">GET </w:t>
-            </w:r>
-            <w:r>
-              <w:t>/beer/</w:t>
-            </w:r>
-            <w:proofErr w:type="spellStart"/>
-            <w:r>
-              <w:t>byId</w:t>
-            </w:r>
-            <w:proofErr w:type="spellEnd"/>
-            <w:r>
-              <w:t>/:id</w:t>
+              <w:t>GET /beer/byId/:id</w:t>
             </w:r>
           </w:p>
         </w:tc>
@@ -4882,13 +3980,9 @@
             <w:pPr>
               <w:spacing w:after="0" w:line="240" w:lineRule="auto"/>
             </w:pPr>
-            <w:proofErr w:type="spellStart"/>
-            <w:proofErr w:type="gramStart"/>
             <w:r>
               <w:t>REQBODY:none</w:t>
             </w:r>
-            <w:proofErr w:type="spellEnd"/>
-            <w:proofErr w:type="gramEnd"/>
           </w:p>
           <w:p>
             <w:pPr>
@@ -4933,31 +4027,8 @@
               <w:spacing w:after="0" w:line="240" w:lineRule="auto"/>
             </w:pPr>
             <w:r>
-              <w:t>GET /beer/</w:t>
-            </w:r>
-            <w:proofErr w:type="spellStart"/>
-            <w:r>
-              <w:t>byFilters</w:t>
-            </w:r>
-            <w:proofErr w:type="spellEnd"/>
-            <w:proofErr w:type="gramStart"/>
-            <w:r>
-              <w:t>/:</w:t>
-            </w:r>
-            <w:proofErr w:type="spellStart"/>
-            <w:r>
-              <w:t>ibu</w:t>
-            </w:r>
-            <w:proofErr w:type="spellEnd"/>
-            <w:proofErr w:type="gramEnd"/>
-            <w:r>
-              <w:t>/:abv/:</w:t>
-            </w:r>
-            <w:proofErr w:type="spellStart"/>
-            <w:r>
-              <w:t>howMany</w:t>
-            </w:r>
-            <w:proofErr w:type="spellEnd"/>
+              <w:t>GET /beer/byFilters/:ibu/:abv/:howMany</w:t>
+            </w:r>
           </w:p>
         </w:tc>
         <w:tc>
@@ -4978,15 +4049,7 @@
               <w:spacing w:after="0" w:line="240" w:lineRule="auto"/>
             </w:pPr>
             <w:r>
-              <w:t xml:space="preserve">Returns array of beers matching </w:t>
-            </w:r>
-            <w:proofErr w:type="spellStart"/>
-            <w:r>
-              <w:t>ibu</w:t>
-            </w:r>
-            <w:proofErr w:type="spellEnd"/>
-            <w:r>
-              <w:t xml:space="preserve"> &amp; abv. To only filter by either one of those, set the other one to 0.</w:t>
+              <w:t>Returns array of beers matching ibu &amp; abv. To only filter by either one of those, set the other one to 0.</w:t>
             </w:r>
           </w:p>
         </w:tc>
@@ -4997,7 +4060,7 @@
     <w:p/>
     <w:tbl>
       <w:tblPr>
-        <w:tblStyle w:val="Grigliatabella"/>
+        <w:tblStyle w:val="TableGrid"/>
         <w:tblW w:w="9016" w:type="dxa"/>
         <w:tblLook w:val="04A0" w:firstRow="1" w:lastRow="0" w:firstColumn="1" w:lastColumn="0" w:noHBand="0" w:noVBand="1"/>
       </w:tblPr>
@@ -5020,37 +4083,12 @@
                 <w:bCs/>
               </w:rPr>
             </w:pPr>
-            <w:proofErr w:type="gramStart"/>
-            <w:r>
-              <w:rPr>
-                <w:b/>
-                <w:bCs/>
-              </w:rPr>
-              <w:t>RESOURCE:MEAL</w:t>
-            </w:r>
-            <w:proofErr w:type="gramEnd"/>
-            <w:r>
-              <w:rPr>
-                <w:b/>
-                <w:bCs/>
-              </w:rPr>
-              <w:t xml:space="preserve"> (the meal </w:t>
-            </w:r>
-            <w:proofErr w:type="spellStart"/>
-            <w:r>
-              <w:rPr>
-                <w:b/>
-                <w:bCs/>
-              </w:rPr>
-              <w:t>db</w:t>
-            </w:r>
-            <w:proofErr w:type="spellEnd"/>
-            <w:r>
-              <w:rPr>
-                <w:b/>
-                <w:bCs/>
-              </w:rPr>
-              <w:t xml:space="preserve"> version)</w:t>
+            <w:r>
+              <w:rPr>
+                <w:b/>
+                <w:bCs/>
+              </w:rPr>
+              <w:t>RESOURCE:MEAL (the meal db version)</w:t>
             </w:r>
           </w:p>
         </w:tc>
@@ -5071,114 +4109,65 @@
             <w:pPr>
               <w:spacing w:after="0" w:line="240" w:lineRule="auto"/>
             </w:pPr>
-            <w:proofErr w:type="spellStart"/>
-            <w:r>
-              <w:t>id:id</w:t>
-            </w:r>
-            <w:proofErr w:type="spellEnd"/>
-            <w:r>
-              <w:t>,</w:t>
-            </w:r>
-          </w:p>
-          <w:p>
-            <w:pPr>
-              <w:spacing w:after="0" w:line="240" w:lineRule="auto"/>
-            </w:pPr>
-            <w:proofErr w:type="spellStart"/>
-            <w:r>
-              <w:t>name:name</w:t>
-            </w:r>
-            <w:proofErr w:type="spellEnd"/>
-            <w:r>
-              <w:t>,</w:t>
-            </w:r>
-          </w:p>
-          <w:p>
-            <w:pPr>
-              <w:spacing w:after="0" w:line="240" w:lineRule="auto"/>
-            </w:pPr>
-            <w:proofErr w:type="spellStart"/>
-            <w:proofErr w:type="gramStart"/>
-            <w:r>
-              <w:t>category:category</w:t>
-            </w:r>
-            <w:proofErr w:type="spellEnd"/>
-            <w:proofErr w:type="gramEnd"/>
-            <w:r>
-              <w:t>,</w:t>
-            </w:r>
-          </w:p>
-          <w:p>
-            <w:pPr>
-              <w:spacing w:after="0" w:line="240" w:lineRule="auto"/>
-            </w:pPr>
-            <w:proofErr w:type="spellStart"/>
-            <w:proofErr w:type="gramStart"/>
-            <w:r>
-              <w:t>instructions:instructions</w:t>
-            </w:r>
-            <w:proofErr w:type="spellEnd"/>
-            <w:proofErr w:type="gramEnd"/>
-            <w:r>
-              <w:t>,</w:t>
-            </w:r>
-          </w:p>
-          <w:p>
-            <w:pPr>
-              <w:spacing w:after="0" w:line="240" w:lineRule="auto"/>
-            </w:pPr>
-            <w:proofErr w:type="spellStart"/>
-            <w:proofErr w:type="gramStart"/>
-            <w:r>
-              <w:t>image:image</w:t>
-            </w:r>
-            <w:proofErr w:type="spellEnd"/>
-            <w:proofErr w:type="gramEnd"/>
-            <w:r>
-              <w:t>,</w:t>
-            </w:r>
-          </w:p>
-          <w:p>
-            <w:pPr>
-              <w:spacing w:after="0" w:line="240" w:lineRule="auto"/>
-            </w:pPr>
-            <w:proofErr w:type="spellStart"/>
-            <w:proofErr w:type="gramStart"/>
-            <w:r>
-              <w:t>cuisine:cuisine</w:t>
-            </w:r>
-            <w:proofErr w:type="spellEnd"/>
-            <w:proofErr w:type="gramEnd"/>
-            <w:r>
-              <w:t>,</w:t>
-            </w:r>
-          </w:p>
-          <w:p>
-            <w:pPr>
-              <w:spacing w:after="0" w:line="240" w:lineRule="auto"/>
-            </w:pPr>
-            <w:proofErr w:type="spellStart"/>
-            <w:proofErr w:type="gramStart"/>
-            <w:r>
-              <w:t>ingredients:array</w:t>
-            </w:r>
-            <w:proofErr w:type="spellEnd"/>
-            <w:proofErr w:type="gramEnd"/>
-            <w:r>
-              <w:t>,</w:t>
-            </w:r>
-          </w:p>
-          <w:p>
-            <w:pPr>
-              <w:spacing w:after="0" w:line="240" w:lineRule="auto"/>
-            </w:pPr>
-            <w:proofErr w:type="spellStart"/>
-            <w:proofErr w:type="gramStart"/>
+            <w:r>
+              <w:t>id:id,</w:t>
+            </w:r>
+          </w:p>
+          <w:p>
+            <w:pPr>
+              <w:spacing w:after="0" w:line="240" w:lineRule="auto"/>
+            </w:pPr>
+            <w:r>
+              <w:t>name:name,</w:t>
+            </w:r>
+          </w:p>
+          <w:p>
+            <w:pPr>
+              <w:spacing w:after="0" w:line="240" w:lineRule="auto"/>
+            </w:pPr>
+            <w:r>
+              <w:t>category:category,</w:t>
+            </w:r>
+          </w:p>
+          <w:p>
+            <w:pPr>
+              <w:spacing w:after="0" w:line="240" w:lineRule="auto"/>
+            </w:pPr>
+            <w:r>
+              <w:t>instructions:instructions,</w:t>
+            </w:r>
+          </w:p>
+          <w:p>
+            <w:pPr>
+              <w:spacing w:after="0" w:line="240" w:lineRule="auto"/>
+            </w:pPr>
+            <w:r>
+              <w:t>image:image,</w:t>
+            </w:r>
+          </w:p>
+          <w:p>
+            <w:pPr>
+              <w:spacing w:after="0" w:line="240" w:lineRule="auto"/>
+            </w:pPr>
+            <w:r>
+              <w:t>cuisine:cuisine,</w:t>
+            </w:r>
+          </w:p>
+          <w:p>
+            <w:pPr>
+              <w:spacing w:after="0" w:line="240" w:lineRule="auto"/>
+            </w:pPr>
+            <w:r>
+              <w:t>ingredients:array,</w:t>
+            </w:r>
+          </w:p>
+          <w:p>
+            <w:pPr>
+              <w:spacing w:after="0" w:line="240" w:lineRule="auto"/>
+            </w:pPr>
             <w:r>
               <w:t>quantities:array</w:t>
             </w:r>
-            <w:proofErr w:type="spellEnd"/>
-            <w:proofErr w:type="gramEnd"/>
           </w:p>
           <w:p>
             <w:pPr>
@@ -5280,14 +4269,7 @@
                 <w:b/>
                 <w:bCs/>
               </w:rPr>
-              <w:t xml:space="preserve">Get a list </w:t>
-            </w:r>
-            <w:r>
-              <w:rPr>
-                <w:b/>
-                <w:bCs/>
-              </w:rPr>
-              <w:t>of meals by name</w:t>
+              <w:t>Get a list of meals by name</w:t>
             </w:r>
           </w:p>
         </w:tc>
@@ -5301,18 +4283,8 @@
               <w:spacing w:after="0" w:line="240" w:lineRule="auto"/>
             </w:pPr>
             <w:r>
-              <w:t>GET /meal/:name/multiple</w:t>
-            </w:r>
-            <w:proofErr w:type="gramStart"/>
-            <w:r>
-              <w:t>/:</w:t>
-            </w:r>
-            <w:proofErr w:type="spellStart"/>
-            <w:r>
-              <w:t>howMany</w:t>
-            </w:r>
-            <w:proofErr w:type="spellEnd"/>
-            <w:proofErr w:type="gramEnd"/>
+              <w:t>GET /meal/:name/multiple/:howMany</w:t>
+            </w:r>
           </w:p>
         </w:tc>
         <w:tc>
@@ -5433,18 +4405,8 @@
               <w:spacing w:after="0" w:line="240" w:lineRule="auto"/>
             </w:pPr>
             <w:r>
-              <w:t>GET /meal/surprise</w:t>
-            </w:r>
-            <w:proofErr w:type="gramStart"/>
-            <w:r>
-              <w:t>/:</w:t>
-            </w:r>
-            <w:proofErr w:type="spellStart"/>
-            <w:r>
-              <w:t>howMany</w:t>
-            </w:r>
-            <w:proofErr w:type="spellEnd"/>
-            <w:proofErr w:type="gramEnd"/>
+              <w:t>GET /meal/surprise/:howMany</w:t>
+            </w:r>
           </w:p>
         </w:tc>
         <w:tc>
@@ -5456,23 +4418,16 @@
             <w:pPr>
               <w:spacing w:after="0" w:line="240" w:lineRule="auto"/>
             </w:pPr>
-            <w:proofErr w:type="spellStart"/>
-            <w:proofErr w:type="gramStart"/>
             <w:r>
               <w:t>REQBODY:none</w:t>
             </w:r>
-            <w:proofErr w:type="spellEnd"/>
-            <w:proofErr w:type="gramEnd"/>
-          </w:p>
-          <w:p>
-            <w:pPr>
-              <w:spacing w:after="0" w:line="240" w:lineRule="auto"/>
-            </w:pPr>
-            <w:r>
-              <w:t>Return</w:t>
-            </w:r>
-            <w:r>
-              <w:t>s list of random meal objects</w:t>
+          </w:p>
+          <w:p>
+            <w:pPr>
+              <w:spacing w:after="0" w:line="240" w:lineRule="auto"/>
+            </w:pPr>
+            <w:r>
+              <w:t>Returns list of random meal objects</w:t>
             </w:r>
           </w:p>
         </w:tc>
@@ -5510,21 +4465,8 @@
               <w:spacing w:after="0" w:line="240" w:lineRule="auto"/>
             </w:pPr>
             <w:r>
-              <w:t>GET /meal/cuisine</w:t>
-            </w:r>
-            <w:proofErr w:type="gramStart"/>
-            <w:r>
-              <w:t>/:cuisine</w:t>
-            </w:r>
-            <w:proofErr w:type="gramEnd"/>
-            <w:r>
-              <w:t>/:</w:t>
-            </w:r>
-            <w:proofErr w:type="spellStart"/>
-            <w:r>
-              <w:t>howMany</w:t>
-            </w:r>
-            <w:proofErr w:type="spellEnd"/>
+              <w:t>GET /meal/cuisine/:cuisine/:howMany</w:t>
+            </w:r>
           </w:p>
         </w:tc>
         <w:tc>
@@ -5583,21 +4525,8 @@
               <w:spacing w:after="0" w:line="240" w:lineRule="auto"/>
             </w:pPr>
             <w:r>
-              <w:t>GET /meal/category</w:t>
-            </w:r>
-            <w:proofErr w:type="gramStart"/>
-            <w:r>
-              <w:t>/:category</w:t>
-            </w:r>
-            <w:proofErr w:type="gramEnd"/>
-            <w:r>
-              <w:t>/:</w:t>
-            </w:r>
-            <w:proofErr w:type="spellStart"/>
-            <w:r>
-              <w:t>howMany</w:t>
-            </w:r>
-            <w:proofErr w:type="spellEnd"/>
+              <w:t>GET /meal/category/:category/:howMany</w:t>
+            </w:r>
           </w:p>
         </w:tc>
         <w:tc>
@@ -5618,10 +4547,7 @@
               <w:spacing w:after="0" w:line="240" w:lineRule="auto"/>
             </w:pPr>
             <w:r>
-              <w:t xml:space="preserve">Returns list of meal </w:t>
-            </w:r>
-            <w:r>
-              <w:t>objects</w:t>
+              <w:t>Returns list of meal objects</w:t>
             </w:r>
           </w:p>
         </w:tc>
@@ -5631,7 +4557,7 @@
     <w:p/>
     <w:tbl>
       <w:tblPr>
-        <w:tblStyle w:val="Grigliatabella"/>
+        <w:tblStyle w:val="TableGrid"/>
         <w:tblW w:w="9016" w:type="dxa"/>
         <w:tblLook w:val="04A0" w:firstRow="1" w:lastRow="0" w:firstColumn="1" w:lastColumn="0" w:noHBand="0" w:noVBand="1"/>
       </w:tblPr>
@@ -5733,21 +4659,8 @@
               <w:spacing w:after="0" w:line="240" w:lineRule="auto"/>
             </w:pPr>
             <w:r>
-              <w:t xml:space="preserve">GET </w:t>
-            </w:r>
-            <w:r>
-              <w:t>/music/</w:t>
-            </w:r>
-            <w:proofErr w:type="spellStart"/>
-            <w:r>
-              <w:t>byTitle</w:t>
-            </w:r>
-            <w:proofErr w:type="spellEnd"/>
-            <w:proofErr w:type="gramStart"/>
-            <w:r>
-              <w:t>/:title</w:t>
-            </w:r>
-            <w:proofErr w:type="gramEnd"/>
+              <w:t>GET /music/byTitle/:title</w:t>
+            </w:r>
           </w:p>
         </w:tc>
         <w:tc>
@@ -5806,18 +4719,8 @@
               <w:spacing w:after="0" w:line="240" w:lineRule="auto"/>
             </w:pPr>
             <w:r>
-              <w:t>GET /music/</w:t>
-            </w:r>
-            <w:proofErr w:type="spellStart"/>
-            <w:r>
-              <w:t>byArtist</w:t>
-            </w:r>
-            <w:proofErr w:type="spellEnd"/>
-            <w:proofErr w:type="gramStart"/>
-            <w:r>
-              <w:t>/:artist</w:t>
-            </w:r>
-            <w:proofErr w:type="gramEnd"/>
+              <w:t>GET /music/byArtist/:artist</w:t>
+            </w:r>
           </w:p>
         </w:tc>
         <w:tc>
@@ -5876,15 +4779,7 @@
               <w:spacing w:after="0" w:line="240" w:lineRule="auto"/>
             </w:pPr>
             <w:r>
-              <w:t>GET /music/album/</w:t>
-            </w:r>
-            <w:proofErr w:type="spellStart"/>
-            <w:r>
-              <w:t>byName</w:t>
-            </w:r>
-            <w:proofErr w:type="spellEnd"/>
-            <w:r>
-              <w:t>/:name</w:t>
+              <w:t>GET /music/album/byName/:name</w:t>
             </w:r>
           </w:p>
         </w:tc>
@@ -5906,10 +4801,7 @@
               <w:spacing w:after="0" w:line="240" w:lineRule="auto"/>
             </w:pPr>
             <w:r>
-              <w:t>Returns a</w:t>
-            </w:r>
-            <w:r>
-              <w:t>rray of album objects</w:t>
+              <w:t>Returns array of album objects</w:t>
             </w:r>
           </w:p>
         </w:tc>
@@ -5947,18 +4839,8 @@
               <w:spacing w:after="0" w:line="240" w:lineRule="auto"/>
             </w:pPr>
             <w:r>
-              <w:t>GET /music/album/</w:t>
-            </w:r>
-            <w:proofErr w:type="spellStart"/>
-            <w:r>
-              <w:t>byArtist</w:t>
-            </w:r>
-            <w:proofErr w:type="spellEnd"/>
-            <w:proofErr w:type="gramStart"/>
-            <w:r>
-              <w:t>/:artist</w:t>
-            </w:r>
-            <w:proofErr w:type="gramEnd"/>
+              <w:t>GET /music/album/byArtist/:artist</w:t>
+            </w:r>
           </w:p>
         </w:tc>
         <w:tc>
@@ -6049,17 +4931,8 @@
                 <w:b/>
                 <w:bCs/>
               </w:rPr>
-              <w:t xml:space="preserve">Login with </w:t>
-            </w:r>
-            <w:proofErr w:type="spellStart"/>
-            <w:r>
-              <w:rPr>
-                <w:b/>
-                <w:bCs/>
-              </w:rPr>
-              <w:t>spotify</w:t>
-            </w:r>
-            <w:proofErr w:type="spellEnd"/>
+              <w:t>Login with spotify</w:t>
+            </w:r>
           </w:p>
         </w:tc>
         <w:tc>
@@ -6094,15 +4967,7 @@
               <w:spacing w:after="0" w:line="240" w:lineRule="auto"/>
             </w:pPr>
             <w:r>
-              <w:t xml:space="preserve">Redirects user first to Spotify’s login page, then to </w:t>
-            </w:r>
-            <w:proofErr w:type="spellStart"/>
-            <w:r>
-              <w:t>musicAdv</w:t>
-            </w:r>
-            <w:proofErr w:type="spellEnd"/>
-            <w:r>
-              <w:t>. Browser should save the code returned in the redirection and redirect it to the second phase of the authentication.</w:t>
+              <w:t>Redirects user first to Spotify’s login page, then to musicAdv. Browser should save the code returned in the redirection and redirect it to the second phase of the authentication.</w:t>
             </w:r>
           </w:p>
         </w:tc>
@@ -6126,17 +4991,8 @@
                 <w:b/>
                 <w:bCs/>
               </w:rPr>
-              <w:t xml:space="preserve">Complete authentication with </w:t>
-            </w:r>
-            <w:proofErr w:type="spellStart"/>
-            <w:r>
-              <w:rPr>
-                <w:b/>
-                <w:bCs/>
-              </w:rPr>
-              <w:t>spotify</w:t>
-            </w:r>
-            <w:proofErr w:type="spellEnd"/>
+              <w:t>Complete authentication with spotify</w:t>
+            </w:r>
           </w:p>
         </w:tc>
         <w:tc>
@@ -6149,15 +5005,7 @@
               <w:spacing w:after="0" w:line="240" w:lineRule="auto"/>
             </w:pPr>
             <w:r>
-              <w:t>GET /music/</w:t>
-            </w:r>
-            <w:proofErr w:type="spellStart"/>
-            <w:r>
-              <w:t>callback?code</w:t>
-            </w:r>
-            <w:proofErr w:type="spellEnd"/>
-            <w:r>
-              <w:t>={code}</w:t>
+              <w:t>GET /music/callback?code={code}</w:t>
             </w:r>
           </w:p>
         </w:tc>
@@ -6170,31 +5018,16 @@
             <w:pPr>
               <w:spacing w:after="0" w:line="240" w:lineRule="auto"/>
             </w:pPr>
-            <w:proofErr w:type="spellStart"/>
-            <w:proofErr w:type="gramStart"/>
-            <w:r>
-              <w:t>REQBOD</w:t>
-            </w:r>
-            <w:r>
-              <w:t>Y:none</w:t>
-            </w:r>
-            <w:proofErr w:type="spellEnd"/>
-            <w:proofErr w:type="gramEnd"/>
-          </w:p>
-          <w:p>
-            <w:pPr>
-              <w:spacing w:after="0" w:line="240" w:lineRule="auto"/>
-            </w:pPr>
-            <w:r>
-              <w:t xml:space="preserve">Returns </w:t>
-            </w:r>
-            <w:proofErr w:type="spellStart"/>
-            <w:r>
-              <w:t>access_token</w:t>
-            </w:r>
-            <w:proofErr w:type="spellEnd"/>
-            <w:r>
-              <w:t xml:space="preserve"> that must be provided for all future requests.</w:t>
+            <w:r>
+              <w:t>REQBODY:none</w:t>
+            </w:r>
+          </w:p>
+          <w:p>
+            <w:pPr>
+              <w:spacing w:after="0" w:line="240" w:lineRule="auto"/>
+            </w:pPr>
+            <w:r>
+              <w:t>Returns access_token that must be provided for all future requests.</w:t>
             </w:r>
           </w:p>
         </w:tc>
@@ -6232,26 +5065,8 @@
               <w:spacing w:after="0" w:line="240" w:lineRule="auto"/>
             </w:pPr>
             <w:r>
-              <w:t>GET /music/</w:t>
-            </w:r>
-            <w:proofErr w:type="spellStart"/>
-            <w:r>
-              <w:t>savedTracks</w:t>
-            </w:r>
-            <w:proofErr w:type="spellEnd"/>
-            <w:proofErr w:type="gramStart"/>
-            <w:r>
-              <w:t>/:</w:t>
-            </w:r>
-            <w:proofErr w:type="spellStart"/>
-            <w:r>
-              <w:t>access</w:t>
-            </w:r>
-            <w:proofErr w:type="gramEnd"/>
-            <w:r>
-              <w:t>_token</w:t>
-            </w:r>
-            <w:proofErr w:type="spellEnd"/>
+              <w:t>GET /music/savedTracks/:access_token</w:t>
+            </w:r>
           </w:p>
         </w:tc>
         <w:tc>
@@ -6312,37 +5127,8 @@
               <w:spacing w:after="0" w:line="240" w:lineRule="auto"/>
             </w:pPr>
             <w:r>
-              <w:t xml:space="preserve">POST </w:t>
-            </w:r>
-            <w:r>
-              <w:t>/music/</w:t>
-            </w:r>
-            <w:proofErr w:type="spellStart"/>
-            <w:r>
-              <w:t>savedTracks</w:t>
-            </w:r>
-            <w:proofErr w:type="spellEnd"/>
-            <w:proofErr w:type="gramStart"/>
-            <w:r>
-              <w:t>/:</w:t>
-            </w:r>
-            <w:proofErr w:type="spellStart"/>
-            <w:r>
-              <w:t>access</w:t>
-            </w:r>
-            <w:proofErr w:type="gramEnd"/>
-            <w:r>
-              <w:t>_token</w:t>
-            </w:r>
-            <w:proofErr w:type="spellEnd"/>
-            <w:r>
-              <w:t>/:</w:t>
-            </w:r>
-            <w:proofErr w:type="spellStart"/>
-            <w:r>
-              <w:t>song_id</w:t>
-            </w:r>
-            <w:proofErr w:type="spellEnd"/>
+              <w:t>POST /music/savedTracks/:access_token/:song_id</w:t>
+            </w:r>
           </w:p>
         </w:tc>
         <w:tc>
@@ -6377,93 +5163,39 @@
       </w:r>
     </w:p>
     <w:p>
-      <w:proofErr w:type="spellStart"/>
-      <w:proofErr w:type="gramStart"/>
       <w:r>
-        <w:t>artists:array</w:t>
-      </w:r>
-      <w:proofErr w:type="spellEnd"/>
-      <w:proofErr w:type="gramEnd"/>
-      <w:r>
-        <w:t>,</w:t>
+        <w:t>artists:array,</w:t>
       </w:r>
     </w:p>
     <w:p>
-      <w:proofErr w:type="spellStart"/>
       <w:r>
-        <w:t>album_</w:t>
-      </w:r>
-      <w:proofErr w:type="gramStart"/>
-      <w:r>
-        <w:t>image:image</w:t>
-      </w:r>
-      <w:proofErr w:type="spellEnd"/>
-      <w:proofErr w:type="gramEnd"/>
-      <w:r>
-        <w:t>,</w:t>
+        <w:t>album_image:image,</w:t>
       </w:r>
     </w:p>
     <w:p>
-      <w:proofErr w:type="spellStart"/>
       <w:r>
-        <w:t>name:name</w:t>
-      </w:r>
-      <w:proofErr w:type="spellEnd"/>
-      <w:r>
-        <w:t>,</w:t>
+        <w:t>name:name,</w:t>
       </w:r>
     </w:p>
     <w:p>
-      <w:proofErr w:type="spellStart"/>
       <w:r>
-        <w:t>release_</w:t>
-      </w:r>
-      <w:proofErr w:type="gramStart"/>
-      <w:r>
-        <w:t>date:release</w:t>
-      </w:r>
-      <w:proofErr w:type="gramEnd"/>
-      <w:r>
-        <w:t>_date</w:t>
-      </w:r>
-      <w:proofErr w:type="spellEnd"/>
-      <w:r>
-        <w:t>,</w:t>
+        <w:t>release_date:release_date,</w:t>
       </w:r>
     </w:p>
     <w:p>
-      <w:proofErr w:type="spellStart"/>
-      <w:proofErr w:type="gramStart"/>
       <w:r>
-        <w:t>popularity:popularity</w:t>
-      </w:r>
-      <w:proofErr w:type="spellEnd"/>
-      <w:proofErr w:type="gramEnd"/>
-      <w:r>
-        <w:t>,</w:t>
+        <w:t>popularity:popularity,</w:t>
       </w:r>
     </w:p>
     <w:p>
-      <w:proofErr w:type="spellStart"/>
       <w:r>
         <w:t>id:id</w:t>
       </w:r>
-      <w:proofErr w:type="spellEnd"/>
     </w:p>
     <w:p>
-      <w:proofErr w:type="spellStart"/>
       <w:r>
-        <w:t>preview_</w:t>
+        <w:t>preview_url:preview_url</w:t>
       </w:r>
-      <w:proofErr w:type="gramStart"/>
-      <w:r>
-        <w:t>url:preview</w:t>
-      </w:r>
-      <w:proofErr w:type="gramEnd"/>
-      <w:r>
-        <w:t>_url</w:t>
-      </w:r>
-      <w:proofErr w:type="spellEnd"/>
     </w:p>
     <w:p>
       <w:r>
@@ -6479,102 +5211,44 @@
       </w:r>
     </w:p>
     <w:p>
-      <w:proofErr w:type="spellStart"/>
-      <w:proofErr w:type="gramStart"/>
       <w:r>
-        <w:t>artists:array</w:t>
-      </w:r>
-      <w:proofErr w:type="spellEnd"/>
-      <w:proofErr w:type="gramEnd"/>
-      <w:r>
-        <w:t>,</w:t>
+        <w:t>artists:array,</w:t>
       </w:r>
     </w:p>
     <w:p>
-      <w:proofErr w:type="spellStart"/>
       <w:r>
-        <w:t>album_</w:t>
-      </w:r>
-      <w:proofErr w:type="gramStart"/>
-      <w:r>
-        <w:t>image:image</w:t>
-      </w:r>
-      <w:proofErr w:type="spellEnd"/>
-      <w:proofErr w:type="gramEnd"/>
-      <w:r>
-        <w:t>,</w:t>
+        <w:t>album_image:image,</w:t>
       </w:r>
     </w:p>
     <w:p>
-      <w:proofErr w:type="spellStart"/>
       <w:r>
-        <w:t>name:name</w:t>
-      </w:r>
-      <w:proofErr w:type="spellEnd"/>
-      <w:r>
-        <w:t>,</w:t>
+        <w:t>name:name,</w:t>
       </w:r>
     </w:p>
     <w:p>
-      <w:proofErr w:type="spellStart"/>
       <w:r>
-        <w:t>id:id</w:t>
-      </w:r>
-      <w:proofErr w:type="spellEnd"/>
-      <w:r>
-        <w:t>,</w:t>
+        <w:t>id:id,</w:t>
       </w:r>
     </w:p>
     <w:p>
-      <w:proofErr w:type="spellStart"/>
       <w:r>
-        <w:t>release_</w:t>
-      </w:r>
-      <w:proofErr w:type="gramStart"/>
-      <w:r>
-        <w:t>date:release</w:t>
-      </w:r>
-      <w:proofErr w:type="gramEnd"/>
-      <w:r>
-        <w:t>_date</w:t>
-      </w:r>
-      <w:proofErr w:type="spellEnd"/>
-      <w:r>
-        <w:t>,</w:t>
+        <w:t>release_date:release_date,</w:t>
       </w:r>
     </w:p>
     <w:p>
-      <w:proofErr w:type="spellStart"/>
-      <w:proofErr w:type="gramStart"/>
       <w:r>
-        <w:t>tracks:array</w:t>
-      </w:r>
-      <w:proofErr w:type="spellEnd"/>
-      <w:proofErr w:type="gramEnd"/>
-      <w:r>
-        <w:t>,</w:t>
+        <w:t>tracks:array,</w:t>
       </w:r>
     </w:p>
     <w:p>
-      <w:proofErr w:type="spellStart"/>
-      <w:proofErr w:type="gramStart"/>
       <w:r>
-        <w:t>label:label</w:t>
-      </w:r>
-      <w:proofErr w:type="spellEnd"/>
-      <w:proofErr w:type="gramEnd"/>
-      <w:r>
-        <w:t>,</w:t>
+        <w:t>label:label,</w:t>
       </w:r>
     </w:p>
     <w:p>
-      <w:proofErr w:type="spellStart"/>
-      <w:proofErr w:type="gramStart"/>
       <w:r>
         <w:t>popularity:popularity</w:t>
       </w:r>
-      <w:proofErr w:type="spellEnd"/>
-      <w:proofErr w:type="gramEnd"/>
     </w:p>
     <w:p/>
     <w:p>
@@ -6583,19 +5257,10 @@
       </w:r>
     </w:p>
     <w:p/>
-    <w:p>
-      <w:pPr>
-        <w:rPr>
-          <w:u w:val="single"/>
-        </w:rPr>
-      </w:pPr>
-      <w:bookmarkStart w:id="1" w:name="_GoBack"/>
-      <w:bookmarkEnd w:id="1"/>
-    </w:p>
     <w:p/>
     <w:tbl>
       <w:tblPr>
-        <w:tblStyle w:val="Grigliatabella"/>
+        <w:tblStyle w:val="TableGrid"/>
         <w:tblW w:w="9016" w:type="dxa"/>
         <w:tblLook w:val="04A0" w:firstRow="1" w:lastRow="0" w:firstColumn="1" w:lastColumn="0" w:noHBand="0" w:noVBand="1"/>
       </w:tblPr>
@@ -6620,44 +5285,68 @@
                 <w:b/>
                 <w:bCs/>
               </w:rPr>
+              <w:t>RESOURCE: MOVIES&amp;TVSHOWS</w:t>
+            </w:r>
+          </w:p>
+        </w:tc>
+        <w:tc>
+          <w:tcPr>
+            <w:tcW w:w="4607" w:type="dxa"/>
+            <w:shd w:val="clear" w:color="auto" w:fill="auto"/>
+            <w:vAlign w:val="center"/>
+          </w:tcPr>
+          <w:p>
+            <w:pPr>
+              <w:spacing w:after="0"/>
+              <w:rPr>
+                <w:b/>
+                <w:bCs/>
+              </w:rPr>
+            </w:pPr>
+            <w:r>
+              <w:rPr>
+                <w:b/>
+                <w:bCs/>
+              </w:rPr>
+              <w:t>MOVIE PATH</w:t>
+            </w:r>
+          </w:p>
+          <w:p>
+            <w:pPr>
+              <w:spacing w:after="0"/>
+            </w:pPr>
+          </w:p>
+          <w:p>
+            <w:pPr>
+              <w:spacing w:after="0"/>
+            </w:pPr>
+            <w:r>
               <w:lastRenderedPageBreak/>
-              <w:t>RESOURCE: MOVIES&amp;TVSHOWS</w:t>
-            </w:r>
-          </w:p>
-        </w:tc>
-        <w:tc>
-          <w:tcPr>
-            <w:tcW w:w="4607" w:type="dxa"/>
-            <w:shd w:val="clear" w:color="auto" w:fill="auto"/>
-            <w:vAlign w:val="center"/>
-          </w:tcPr>
+              <w:t>{id: &lt; movie id &gt;,</w:t>
+            </w:r>
+          </w:p>
           <w:p>
             <w:pPr>
               <w:spacing w:after="0"/>
-              <w:rPr>
-                <w:b/>
-                <w:bCs/>
-              </w:rPr>
-            </w:pPr>
-            <w:r>
-              <w:rPr>
-                <w:b/>
-                <w:bCs/>
-              </w:rPr>
-              <w:t>MOVIE PATH</w:t>
+            </w:pPr>
+            <w:r>
+              <w:t>title: &lt; movie title &gt;,</w:t>
             </w:r>
           </w:p>
           <w:p>
             <w:pPr>
               <w:spacing w:after="0"/>
             </w:pPr>
+            <w:r>
+              <w:t>year: &lt; movie release date &gt;,</w:t>
+            </w:r>
           </w:p>
           <w:p>
             <w:pPr>
               <w:spacing w:after="0"/>
             </w:pPr>
             <w:r>
-              <w:t>{id: &lt; movie id &gt;,</w:t>
+              <w:t>plot:&lt; plot of the movie &gt;,</w:t>
             </w:r>
           </w:p>
           <w:p>
@@ -6665,7 +5354,7 @@
               <w:spacing w:after="0"/>
             </w:pPr>
             <w:r>
-              <w:t>title: &lt; movie title &gt;,</w:t>
+              <w:t>playbill: &lt; url to playbill of the movie &gt;,</w:t>
             </w:r>
           </w:p>
           <w:p>
@@ -6673,7 +5362,7 @@
               <w:spacing w:after="0"/>
             </w:pPr>
             <w:r>
-              <w:t>release: &lt; movie release date &gt;,</w:t>
+              <w:t>genres: &lt; array of genres &gt;,</w:t>
             </w:r>
           </w:p>
           <w:p>
@@ -6681,10 +5370,7 @@
               <w:spacing w:after="0"/>
             </w:pPr>
             <w:r>
-              <w:t>plot:&lt; plo</w:t>
-            </w:r>
-            <w:r>
-              <w:t>t of the movie &gt;,</w:t>
+              <w:t>popularity: &lt; popularity of the movie &gt;,</w:t>
             </w:r>
           </w:p>
           <w:p>
@@ -6692,15 +5378,7 @@
               <w:spacing w:after="0"/>
             </w:pPr>
             <w:r>
-              <w:t xml:space="preserve">playbill: &lt; </w:t>
-            </w:r>
-            <w:proofErr w:type="spellStart"/>
-            <w:r>
-              <w:t>url</w:t>
-            </w:r>
-            <w:proofErr w:type="spellEnd"/>
-            <w:r>
-              <w:t xml:space="preserve"> to playbill of the movie &gt;,</w:t>
+              <w:t>voteAverage: &lt; vote average of the movie &gt;,</w:t>
             </w:r>
           </w:p>
           <w:p>
@@ -6708,6 +5386,123 @@
               <w:spacing w:after="0"/>
             </w:pPr>
             <w:r>
+              <w:t xml:space="preserve">languages: &lt; </w:t>
+            </w:r>
+            <w:r>
+              <w:t xml:space="preserve">string of </w:t>
+            </w:r>
+            <w:r>
+              <w:t>language &gt;,</w:t>
+            </w:r>
+          </w:p>
+          <w:p>
+            <w:pPr>
+              <w:spacing w:after="0"/>
+            </w:pPr>
+            <w:r>
+              <w:t>where: &lt; where to find it &gt;,</w:t>
+            </w:r>
+          </w:p>
+          <w:p>
+            <w:pPr>
+              <w:spacing w:after="0"/>
+            </w:pPr>
+            <w:r>
+              <w:t>country_prod: &lt; array of country of production &gt; ,</w:t>
+            </w:r>
+          </w:p>
+          <w:p>
+            <w:pPr>
+              <w:spacing w:after="0"/>
+            </w:pPr>
+            <w:r>
+              <w:t>director: &lt; array of directors’ names &gt;,</w:t>
+            </w:r>
+          </w:p>
+          <w:p>
+            <w:pPr>
+              <w:spacing w:after="0"/>
+            </w:pPr>
+            <w:r>
+              <w:t>cast: &lt; array of actors’ names &gt;}</w:t>
+            </w:r>
+          </w:p>
+          <w:p>
+            <w:pPr>
+              <w:spacing w:after="0"/>
+            </w:pPr>
+          </w:p>
+          <w:p>
+            <w:pPr>
+              <w:spacing w:after="0"/>
+            </w:pPr>
+          </w:p>
+          <w:p>
+            <w:pPr>
+              <w:spacing w:after="0"/>
+              <w:rPr>
+                <w:b/>
+                <w:bCs/>
+              </w:rPr>
+            </w:pPr>
+            <w:r>
+              <w:rPr>
+                <w:b/>
+                <w:bCs/>
+              </w:rPr>
+              <w:t>TVSHOW PATH</w:t>
+            </w:r>
+          </w:p>
+          <w:p>
+            <w:pPr>
+              <w:spacing w:after="0"/>
+            </w:pPr>
+          </w:p>
+          <w:p>
+            <w:pPr>
+              <w:spacing w:after="0"/>
+            </w:pPr>
+            <w:r>
+              <w:t>{id: &lt; tvshow id &gt;,</w:t>
+            </w:r>
+          </w:p>
+          <w:p>
+            <w:pPr>
+              <w:spacing w:after="0"/>
+            </w:pPr>
+            <w:r>
+              <w:t>title: &lt; tvshow title &gt;,</w:t>
+            </w:r>
+          </w:p>
+          <w:p>
+            <w:pPr>
+              <w:spacing w:after="0"/>
+            </w:pPr>
+            <w:r>
+              <w:t>firstAirDate: &lt; tvshow first air date &gt;,</w:t>
+            </w:r>
+          </w:p>
+          <w:p>
+            <w:pPr>
+              <w:spacing w:after="0"/>
+            </w:pPr>
+            <w:r>
+              <w:t>plot:&lt; plot of the tvshow &gt;,</w:t>
+            </w:r>
+          </w:p>
+          <w:p>
+            <w:pPr>
+              <w:spacing w:after="0"/>
+            </w:pPr>
+            <w:r>
+              <w:t>playbill: &lt; url to playbill of the tvshow &gt;,</w:t>
+            </w:r>
+          </w:p>
+          <w:p>
+            <w:pPr>
+              <w:spacing w:after="0"/>
+            </w:pPr>
+            <w:r>
               <w:t>genres: &lt; array of genres &gt;,</w:t>
             </w:r>
           </w:p>
@@ -6716,20 +5511,15 @@
               <w:spacing w:after="0"/>
             </w:pPr>
             <w:r>
-              <w:t>popularity: &lt; popularity of the movie &gt;,</w:t>
+              <w:t>popularity: &lt; popularity of the tvshow &gt;,</w:t>
             </w:r>
           </w:p>
           <w:p>
             <w:pPr>
               <w:spacing w:after="0"/>
             </w:pPr>
-            <w:proofErr w:type="spellStart"/>
-            <w:r>
-              <w:t>voteAverage</w:t>
-            </w:r>
-            <w:proofErr w:type="spellEnd"/>
-            <w:r>
-              <w:t>: &lt; vote average of the movie &gt;,</w:t>
+            <w:r>
+              <w:t>voteAverage: &lt; vote average of the tvshow &gt;,</w:t>
             </w:r>
           </w:p>
           <w:p>
@@ -6737,7 +5527,19 @@
               <w:spacing w:after="0"/>
             </w:pPr>
             <w:r>
-              <w:t>languages: &lt; array of languages &gt;,</w:t>
+              <w:t xml:space="preserve">languages: &lt; </w:t>
+            </w:r>
+            <w:r>
+              <w:t>string of</w:t>
+            </w:r>
+            <w:r>
+              <w:t xml:space="preserve"> language</w:t>
+            </w:r>
+            <w:r>
+              <w:t xml:space="preserve"> </w:t>
+            </w:r>
+            <w:r>
+              <w:t>&gt;,</w:t>
             </w:r>
           </w:p>
           <w:p>
@@ -6752,29 +5554,16 @@
             <w:pPr>
               <w:spacing w:after="0"/>
             </w:pPr>
-            <w:proofErr w:type="spellStart"/>
-            <w:r>
-              <w:t>country_prod</w:t>
-            </w:r>
-            <w:proofErr w:type="spellEnd"/>
-            <w:r>
-              <w:t xml:space="preserve">: &lt; </w:t>
-            </w:r>
-            <w:r>
-              <w:t xml:space="preserve">array of country of production </w:t>
-            </w:r>
-            <w:proofErr w:type="gramStart"/>
-            <w:r>
-              <w:t>&gt; ,</w:t>
-            </w:r>
-            <w:proofErr w:type="gramEnd"/>
+            <w:r>
+              <w:t>country_prod: &lt; array of country of production &gt; ,</w:t>
+            </w:r>
           </w:p>
           <w:p>
             <w:pPr>
               <w:spacing w:after="0"/>
             </w:pPr>
             <w:r>
-              <w:t>directors: &lt; array of directors’ names &gt;,</w:t>
+              <w:t>creators: &lt; array of creators’ names &gt;,</w:t>
             </w:r>
           </w:p>
           <w:p>
@@ -6782,6 +5571,14 @@
               <w:spacing w:after="0"/>
             </w:pPr>
             <w:r>
+              <w:t>writers: &lt; array of writers’ names &gt;,</w:t>
+            </w:r>
+          </w:p>
+          <w:p>
+            <w:pPr>
+              <w:spacing w:after="0"/>
+            </w:pPr>
+            <w:r>
               <w:t>cast: &lt; array of actors’ names &gt;}</w:t>
             </w:r>
           </w:p>
@@ -6793,43 +5590,38 @@
           <w:p>
             <w:pPr>
               <w:spacing w:after="0"/>
-            </w:pPr>
+              <w:rPr>
+                <w:b/>
+                <w:bCs/>
+              </w:rPr>
+            </w:pPr>
+            <w:r>
+              <w:rPr>
+                <w:b/>
+                <w:bCs/>
+              </w:rPr>
+              <w:t>ByPerson PATH</w:t>
+            </w:r>
           </w:p>
           <w:p>
             <w:pPr>
               <w:spacing w:after="0"/>
-              <w:rPr>
-                <w:b/>
-                <w:bCs/>
-              </w:rPr>
-            </w:pPr>
-            <w:r>
-              <w:rPr>
-                <w:b/>
-                <w:bCs/>
-              </w:rPr>
-              <w:t>TVSHOW PATH</w:t>
-            </w:r>
+            </w:pPr>
           </w:p>
           <w:p>
             <w:pPr>
               <w:spacing w:after="0"/>
             </w:pPr>
+            <w:r>
+              <w:t>{name: &lt; name of the person &gt;,</w:t>
+            </w:r>
           </w:p>
           <w:p>
             <w:pPr>
               <w:spacing w:after="0"/>
             </w:pPr>
             <w:r>
-              <w:t xml:space="preserve">{id: &lt; </w:t>
-            </w:r>
-            <w:proofErr w:type="spellStart"/>
-            <w:r>
-              <w:t>tvshow</w:t>
-            </w:r>
-            <w:proofErr w:type="spellEnd"/>
-            <w:r>
-              <w:t xml:space="preserve"> id &gt;,</w:t>
+              <w:t>knownForDepartment: &lt; role inside of media &gt;,</w:t>
             </w:r>
           </w:p>
           <w:p>
@@ -6837,284 +5629,29 @@
               <w:spacing w:after="0"/>
             </w:pPr>
             <w:r>
-              <w:t xml:space="preserve">title: &lt; </w:t>
-            </w:r>
-            <w:proofErr w:type="spellStart"/>
-            <w:r>
-              <w:t>tvshow</w:t>
-            </w:r>
-            <w:proofErr w:type="spellEnd"/>
-            <w:r>
-              <w:t xml:space="preserve"> title &gt;,</w:t>
+              <w:t>popularity: &lt; popularity of the person &gt;,</w:t>
             </w:r>
           </w:p>
           <w:p>
             <w:pPr>
               <w:spacing w:after="0"/>
             </w:pPr>
-            <w:proofErr w:type="spellStart"/>
-            <w:r>
-              <w:t>firstAirDate</w:t>
-            </w:r>
-            <w:proofErr w:type="spellEnd"/>
-            <w:r>
-              <w:t xml:space="preserve">: &lt; </w:t>
-            </w:r>
-            <w:proofErr w:type="spellStart"/>
-            <w:r>
-              <w:t>tvshow</w:t>
-            </w:r>
-            <w:proofErr w:type="spellEnd"/>
-            <w:r>
-              <w:t xml:space="preserve"> first air date &gt;,</w:t>
+            <w:r>
+              <w:t>knownFor: &lt; media known for &gt; [</w:t>
             </w:r>
           </w:p>
           <w:p>
             <w:pPr>
               <w:spacing w:after="0"/>
             </w:pPr>
-            <w:r>
-              <w:t xml:space="preserve">plot:&lt; plot of the </w:t>
-            </w:r>
-            <w:proofErr w:type="spellStart"/>
-            <w:r>
-              <w:t>tvshow</w:t>
-            </w:r>
-            <w:proofErr w:type="spellEnd"/>
-            <w:r>
-              <w:t xml:space="preserve"> &gt;,</w:t>
-            </w:r>
           </w:p>
           <w:p>
             <w:pPr>
               <w:spacing w:after="0"/>
             </w:pPr>
             <w:r>
-              <w:t xml:space="preserve">playbill: &lt; </w:t>
-            </w:r>
-            <w:proofErr w:type="spellStart"/>
-            <w:r>
-              <w:t>url</w:t>
-            </w:r>
-            <w:proofErr w:type="spellEnd"/>
-            <w:r>
-              <w:t xml:space="preserve"> to playbill of the </w:t>
-            </w:r>
-            <w:proofErr w:type="spellStart"/>
-            <w:r>
-              <w:t>tvshow</w:t>
-            </w:r>
-            <w:proofErr w:type="spellEnd"/>
-            <w:r>
-              <w:t xml:space="preserve"> &gt;,</w:t>
-            </w:r>
-          </w:p>
-          <w:p>
-            <w:pPr>
-              <w:spacing w:after="0"/>
-            </w:pPr>
-            <w:r>
-              <w:t>genres: &lt; array of genres &gt;,</w:t>
-            </w:r>
-          </w:p>
-          <w:p>
-            <w:pPr>
-              <w:spacing w:after="0"/>
-            </w:pPr>
-            <w:r>
-              <w:t xml:space="preserve">popularity: &lt; popularity of the </w:t>
-            </w:r>
-            <w:proofErr w:type="spellStart"/>
-            <w:r>
-              <w:t>tvshow</w:t>
-            </w:r>
-            <w:proofErr w:type="spellEnd"/>
-            <w:r>
-              <w:t xml:space="preserve"> &gt;,</w:t>
-            </w:r>
-          </w:p>
-          <w:p>
-            <w:pPr>
-              <w:spacing w:after="0"/>
-            </w:pPr>
-            <w:proofErr w:type="spellStart"/>
-            <w:r>
-              <w:t>voteAverage</w:t>
-            </w:r>
-            <w:proofErr w:type="spellEnd"/>
-            <w:r>
-              <w:t xml:space="preserve">: &lt; vote average of the </w:t>
-            </w:r>
-            <w:proofErr w:type="spellStart"/>
-            <w:r>
-              <w:t>tvshow</w:t>
-            </w:r>
-            <w:proofErr w:type="spellEnd"/>
-            <w:r>
-              <w:t xml:space="preserve"> &gt;,</w:t>
-            </w:r>
-          </w:p>
-          <w:p>
-            <w:pPr>
-              <w:spacing w:after="0"/>
-            </w:pPr>
-            <w:r>
-              <w:t>languages: &lt; array of languages &gt;,</w:t>
-            </w:r>
-          </w:p>
-          <w:p>
-            <w:pPr>
-              <w:spacing w:after="0"/>
-            </w:pPr>
-            <w:r>
-              <w:t>where: &lt; where to find it &gt;,</w:t>
-            </w:r>
-          </w:p>
-          <w:p>
-            <w:pPr>
-              <w:spacing w:after="0"/>
-            </w:pPr>
-            <w:proofErr w:type="spellStart"/>
-            <w:r>
-              <w:t>country_prod</w:t>
-            </w:r>
-            <w:proofErr w:type="spellEnd"/>
-            <w:r>
-              <w:t>: &lt; array of countr</w:t>
-            </w:r>
-            <w:r>
-              <w:t xml:space="preserve">y of production </w:t>
-            </w:r>
-            <w:proofErr w:type="gramStart"/>
-            <w:r>
-              <w:t>&gt; ,</w:t>
-            </w:r>
-            <w:proofErr w:type="gramEnd"/>
-          </w:p>
-          <w:p>
-            <w:pPr>
-              <w:spacing w:after="0"/>
-            </w:pPr>
-            <w:r>
-              <w:t>creators: &lt; array of creators’ names &gt;,</w:t>
-            </w:r>
-          </w:p>
-          <w:p>
-            <w:pPr>
-              <w:spacing w:after="0"/>
-            </w:pPr>
-            <w:r>
-              <w:t>writers: &lt; array of writers’ names &gt;,</w:t>
-            </w:r>
-          </w:p>
-          <w:p>
-            <w:pPr>
-              <w:spacing w:after="0"/>
-            </w:pPr>
-            <w:r>
-              <w:t>cast: &lt; array of actors’ names &gt;}</w:t>
-            </w:r>
-          </w:p>
-          <w:p>
-            <w:pPr>
-              <w:spacing w:after="0"/>
-            </w:pPr>
-          </w:p>
-          <w:p>
-            <w:pPr>
-              <w:spacing w:after="0"/>
-              <w:rPr>
-                <w:b/>
-                <w:bCs/>
-              </w:rPr>
-            </w:pPr>
-            <w:proofErr w:type="spellStart"/>
-            <w:r>
-              <w:rPr>
-                <w:b/>
-                <w:bCs/>
-              </w:rPr>
-              <w:t>ByPerson</w:t>
-            </w:r>
-            <w:proofErr w:type="spellEnd"/>
-            <w:r>
-              <w:rPr>
-                <w:b/>
-                <w:bCs/>
-              </w:rPr>
-              <w:t xml:space="preserve"> PATH</w:t>
-            </w:r>
-          </w:p>
-          <w:p>
-            <w:pPr>
-              <w:spacing w:after="0"/>
-            </w:pPr>
-          </w:p>
-          <w:p>
-            <w:pPr>
-              <w:spacing w:after="0"/>
-            </w:pPr>
-            <w:r>
-              <w:t>{name: &lt; name of the person &gt;,</w:t>
-            </w:r>
-          </w:p>
-          <w:p>
-            <w:pPr>
-              <w:spacing w:after="0"/>
-            </w:pPr>
-            <w:proofErr w:type="spellStart"/>
-            <w:r>
-              <w:t>knownForDepartment</w:t>
-            </w:r>
-            <w:proofErr w:type="spellEnd"/>
-            <w:r>
-              <w:t>: &lt; role inside of media &gt;,</w:t>
-            </w:r>
-          </w:p>
-          <w:p>
-            <w:pPr>
-              <w:spacing w:after="0"/>
-            </w:pPr>
-            <w:r>
-              <w:t>popularity: &lt; popularity of the</w:t>
-            </w:r>
-            <w:r>
-              <w:t xml:space="preserve"> person &gt;,</w:t>
-            </w:r>
-          </w:p>
-          <w:p>
-            <w:pPr>
-              <w:spacing w:after="0"/>
-            </w:pPr>
-            <w:proofErr w:type="spellStart"/>
-            <w:r>
-              <w:t>knownFor</w:t>
-            </w:r>
-            <w:proofErr w:type="spellEnd"/>
-            <w:r>
-              <w:t>: &lt; media known for &gt; [</w:t>
-            </w:r>
-          </w:p>
-          <w:p>
-            <w:pPr>
-              <w:spacing w:after="0"/>
-            </w:pPr>
-          </w:p>
-          <w:p>
-            <w:pPr>
-              <w:spacing w:after="0"/>
-            </w:pPr>
-            <w:r>
               <w:tab/>
-              <w:t>{</w:t>
-            </w:r>
-            <w:proofErr w:type="spellStart"/>
-            <w:r>
-              <w:t>mediaType</w:t>
-            </w:r>
-            <w:proofErr w:type="spellEnd"/>
-            <w:r>
-              <w:t>: &lt; movie/tv show &gt;,</w:t>
+              <w:t>{mediaType: &lt; movie/tv show &gt;,</w:t>
             </w:r>
           </w:p>
           <w:p>
@@ -7193,15 +5730,7 @@
               <w:spacing w:after="0" w:line="240" w:lineRule="auto"/>
             </w:pPr>
             <w:r>
-              <w:t>GET /media/movie/</w:t>
-            </w:r>
-            <w:proofErr w:type="spellStart"/>
-            <w:r>
-              <w:t>byID</w:t>
-            </w:r>
-            <w:proofErr w:type="spellEnd"/>
-            <w:r>
-              <w:t>/:id</w:t>
+              <w:t>GET /media/movie/byID/:id</w:t>
             </w:r>
           </w:p>
         </w:tc>
@@ -7227,7 +5756,6 @@
               <w:spacing w:after="0" w:line="240" w:lineRule="auto"/>
             </w:pPr>
             <w:r>
-              <w:lastRenderedPageBreak/>
               <w:t>Returns media object</w:t>
             </w:r>
           </w:p>
@@ -7252,24 +5780,7 @@
                 <w:b/>
                 <w:bCs/>
               </w:rPr>
-              <w:lastRenderedPageBreak/>
-              <w:t xml:space="preserve">Get </w:t>
-            </w:r>
-            <w:proofErr w:type="spellStart"/>
-            <w:r>
-              <w:rPr>
-                <w:b/>
-                <w:bCs/>
-              </w:rPr>
-              <w:t>tvshow</w:t>
-            </w:r>
-            <w:proofErr w:type="spellEnd"/>
-            <w:r>
-              <w:rPr>
-                <w:b/>
-                <w:bCs/>
-              </w:rPr>
-              <w:t xml:space="preserve"> by ID</w:t>
+              <w:t>Get tvshow by ID</w:t>
             </w:r>
           </w:p>
         </w:tc>
@@ -7287,15 +5798,7 @@
               <w:spacing w:after="0" w:line="240" w:lineRule="auto"/>
             </w:pPr>
             <w:r>
-              <w:t>GET /media/tv/</w:t>
-            </w:r>
-            <w:proofErr w:type="spellStart"/>
-            <w:r>
-              <w:t>byID</w:t>
-            </w:r>
-            <w:proofErr w:type="spellEnd"/>
-            <w:r>
-              <w:t>/:id</w:t>
+              <w:t>GET /media/tv/byID/:id</w:t>
             </w:r>
           </w:p>
         </w:tc>
@@ -7321,10 +5824,8 @@
               <w:spacing w:after="0" w:line="240" w:lineRule="auto"/>
             </w:pPr>
             <w:r>
-              <w:t xml:space="preserve">Returns media </w:t>
-            </w:r>
-            <w:r>
-              <w:t>object</w:t>
+              <w:lastRenderedPageBreak/>
+              <w:t>Returns media object</w:t>
             </w:r>
           </w:p>
         </w:tc>
@@ -7345,23 +5846,8 @@
                 <w:b/>
                 <w:bCs/>
               </w:rPr>
-              <w:t xml:space="preserve">Get a list of </w:t>
-            </w:r>
-            <w:proofErr w:type="gramStart"/>
-            <w:r>
-              <w:rPr>
-                <w:b/>
-                <w:bCs/>
-              </w:rPr>
-              <w:t>movie</w:t>
-            </w:r>
-            <w:proofErr w:type="gramEnd"/>
-            <w:r>
-              <w:rPr>
-                <w:b/>
-                <w:bCs/>
-              </w:rPr>
-              <w:t xml:space="preserve"> by name</w:t>
+              <w:lastRenderedPageBreak/>
+              <w:t>Get a list of movie by name</w:t>
             </w:r>
           </w:p>
         </w:tc>
@@ -7376,18 +5862,8 @@
               <w:spacing w:after="0" w:line="240" w:lineRule="auto"/>
             </w:pPr>
             <w:r>
-              <w:t>GET /media/multiple/movie/:name</w:t>
-            </w:r>
-            <w:proofErr w:type="gramStart"/>
-            <w:r>
-              <w:t>/:</w:t>
-            </w:r>
-            <w:proofErr w:type="spellStart"/>
-            <w:r>
-              <w:t>howMany</w:t>
-            </w:r>
-            <w:proofErr w:type="spellEnd"/>
-            <w:proofErr w:type="gramEnd"/>
+              <w:t>GET /media/multiple/movie/:name/:howMany</w:t>
+            </w:r>
           </w:p>
         </w:tc>
         <w:tc>
@@ -7433,23 +5909,7 @@
                 <w:b/>
                 <w:bCs/>
               </w:rPr>
-              <w:t xml:space="preserve">Get a list of </w:t>
-            </w:r>
-            <w:proofErr w:type="spellStart"/>
-            <w:r>
-              <w:rPr>
-                <w:b/>
-                <w:bCs/>
-              </w:rPr>
-              <w:t>tvshow</w:t>
-            </w:r>
-            <w:proofErr w:type="spellEnd"/>
-            <w:r>
-              <w:rPr>
-                <w:b/>
-                <w:bCs/>
-              </w:rPr>
-              <w:t xml:space="preserve"> by name</w:t>
+              <w:t>Get a list of tvshow by name</w:t>
             </w:r>
           </w:p>
         </w:tc>
@@ -7467,18 +5927,8 @@
               <w:spacing w:after="0" w:line="240" w:lineRule="auto"/>
             </w:pPr>
             <w:r>
-              <w:t>GET /media/multiple/tv/:name</w:t>
-            </w:r>
-            <w:proofErr w:type="gramStart"/>
-            <w:r>
-              <w:t>/:</w:t>
-            </w:r>
-            <w:proofErr w:type="spellStart"/>
-            <w:r>
-              <w:t>howMany</w:t>
-            </w:r>
-            <w:proofErr w:type="spellEnd"/>
-            <w:proofErr w:type="gramEnd"/>
+              <w:t>GET /media/multiple/tv/:name/:howMany</w:t>
+            </w:r>
           </w:p>
         </w:tc>
         <w:tc>
@@ -7524,14 +5974,7 @@
                 <w:b/>
                 <w:bCs/>
               </w:rPr>
-              <w:t xml:space="preserve">Get movie by </w:t>
-            </w:r>
-            <w:r>
-              <w:rPr>
-                <w:b/>
-                <w:bCs/>
-              </w:rPr>
-              <w:t>name</w:t>
+              <w:t>Get movie by name</w:t>
             </w:r>
           </w:p>
         </w:tc>
@@ -7673,18 +6116,7 @@
               <w:spacing w:after="0" w:line="240" w:lineRule="auto"/>
             </w:pPr>
             <w:r>
-              <w:t xml:space="preserve">GET </w:t>
-            </w:r>
-            <w:r>
-              <w:t>/media/</w:t>
-            </w:r>
-            <w:proofErr w:type="spellStart"/>
-            <w:r>
-              <w:t>byPerson</w:t>
-            </w:r>
-            <w:proofErr w:type="spellEnd"/>
-            <w:r>
-              <w:t>/:name</w:t>
+              <w:t>GET /media/byPerson/:name</w:t>
             </w:r>
           </w:p>
         </w:tc>
@@ -7744,23 +6176,7 @@
                 <w:b/>
                 <w:bCs/>
               </w:rPr>
-              <w:t xml:space="preserve">Get list of </w:t>
-            </w:r>
-            <w:proofErr w:type="gramStart"/>
-            <w:r>
-              <w:rPr>
-                <w:b/>
-                <w:bCs/>
-              </w:rPr>
-              <w:t>movie</w:t>
-            </w:r>
-            <w:proofErr w:type="gramEnd"/>
-            <w:r>
-              <w:rPr>
-                <w:b/>
-                <w:bCs/>
-              </w:rPr>
-              <w:t xml:space="preserve"> by year</w:t>
+              <w:t>Get list of movie by year</w:t>
             </w:r>
           </w:p>
         </w:tc>
@@ -7775,26 +6191,8 @@
               <w:spacing w:after="0" w:line="240" w:lineRule="auto"/>
             </w:pPr>
             <w:r>
-              <w:t>GET /media/movie/</w:t>
-            </w:r>
-            <w:proofErr w:type="spellStart"/>
-            <w:r>
-              <w:t>byYear</w:t>
-            </w:r>
-            <w:proofErr w:type="spellEnd"/>
-            <w:proofErr w:type="gramStart"/>
-            <w:r>
-              <w:t>/:year</w:t>
-            </w:r>
-            <w:proofErr w:type="gramEnd"/>
-            <w:r>
-              <w:t>/:</w:t>
-            </w:r>
-            <w:proofErr w:type="spellStart"/>
-            <w:r>
-              <w:t>howMany</w:t>
-            </w:r>
-            <w:proofErr w:type="spellEnd"/>
+              <w:t>GET /media/movie/byYear/:year/:howMany</w:t>
+            </w:r>
           </w:p>
         </w:tc>
         <w:tc>
@@ -7856,23 +6254,7 @@
                 <w:b/>
                 <w:bCs/>
               </w:rPr>
-              <w:t xml:space="preserve">Get list of </w:t>
-            </w:r>
-            <w:proofErr w:type="spellStart"/>
-            <w:r>
-              <w:rPr>
-                <w:b/>
-                <w:bCs/>
-              </w:rPr>
-              <w:t>tvshow</w:t>
-            </w:r>
-            <w:proofErr w:type="spellEnd"/>
-            <w:r>
-              <w:rPr>
-                <w:b/>
-                <w:bCs/>
-              </w:rPr>
-              <w:t xml:space="preserve"> by year</w:t>
+              <w:t>Get list of tvshow by year</w:t>
             </w:r>
           </w:p>
         </w:tc>
@@ -7890,26 +6272,8 @@
               <w:spacing w:after="0" w:line="240" w:lineRule="auto"/>
             </w:pPr>
             <w:r>
-              <w:t>GET /media/tv/</w:t>
-            </w:r>
-            <w:proofErr w:type="spellStart"/>
-            <w:r>
-              <w:t>byYear</w:t>
-            </w:r>
-            <w:proofErr w:type="spellEnd"/>
-            <w:proofErr w:type="gramStart"/>
-            <w:r>
-              <w:t>/:year</w:t>
-            </w:r>
-            <w:proofErr w:type="gramEnd"/>
-            <w:r>
-              <w:t>/:</w:t>
-            </w:r>
-            <w:proofErr w:type="spellStart"/>
-            <w:r>
-              <w:t>howMany</w:t>
-            </w:r>
-            <w:proofErr w:type="spellEnd"/>
+              <w:t>GET /media/tv/byYear/:year/:howMany</w:t>
+            </w:r>
           </w:p>
         </w:tc>
         <w:tc>
@@ -7971,23 +6335,7 @@
                 <w:b/>
                 <w:bCs/>
               </w:rPr>
-              <w:t xml:space="preserve">Get list of </w:t>
-            </w:r>
-            <w:proofErr w:type="gramStart"/>
-            <w:r>
-              <w:rPr>
-                <w:b/>
-                <w:bCs/>
-              </w:rPr>
-              <w:t>movie</w:t>
-            </w:r>
-            <w:proofErr w:type="gramEnd"/>
-            <w:r>
-              <w:rPr>
-                <w:b/>
-                <w:bCs/>
-              </w:rPr>
-              <w:t xml:space="preserve"> by category</w:t>
+              <w:t>Get list of movie by category</w:t>
             </w:r>
           </w:p>
         </w:tc>
@@ -8002,26 +6350,8 @@
               <w:spacing w:after="0" w:line="240" w:lineRule="auto"/>
             </w:pPr>
             <w:r>
-              <w:t>GET /media/movie/</w:t>
-            </w:r>
-            <w:proofErr w:type="spellStart"/>
-            <w:r>
-              <w:t>byCategory</w:t>
-            </w:r>
-            <w:proofErr w:type="spellEnd"/>
-            <w:proofErr w:type="gramStart"/>
-            <w:r>
-              <w:t>/:category</w:t>
-            </w:r>
-            <w:proofErr w:type="gramEnd"/>
-            <w:r>
-              <w:t>/:</w:t>
-            </w:r>
-            <w:proofErr w:type="spellStart"/>
-            <w:r>
-              <w:t>howMany</w:t>
-            </w:r>
-            <w:proofErr w:type="spellEnd"/>
+              <w:t>GET /media/movie/byCategory/:category/:howMany</w:t>
+            </w:r>
           </w:p>
           <w:p>
             <w:pPr>
@@ -8048,30 +6378,27 @@
               <w:spacing w:after="0" w:line="240" w:lineRule="auto"/>
             </w:pPr>
             <w:r>
-              <w:t xml:space="preserve">Returns array of media sharing same </w:t>
-            </w:r>
-            <w:r>
-              <w:t>category</w:t>
-            </w:r>
-          </w:p>
-          <w:p>
-            <w:pPr>
-              <w:spacing w:after="0" w:line="240" w:lineRule="auto"/>
-              <w:rPr>
-                <w:b/>
-                <w:bCs/>
-              </w:rPr>
-            </w:pPr>
-          </w:p>
-          <w:p>
-            <w:pPr>
-              <w:spacing w:after="0" w:line="240" w:lineRule="auto"/>
-              <w:rPr>
-                <w:b/>
-                <w:bCs/>
-              </w:rPr>
-            </w:pPr>
-            <w:bookmarkStart w:id="2" w:name="__DdeLink__1093_2201500201"/>
+              <w:t>Returns array of media sharing same category</w:t>
+            </w:r>
+          </w:p>
+          <w:p>
+            <w:pPr>
+              <w:spacing w:after="0" w:line="240" w:lineRule="auto"/>
+              <w:rPr>
+                <w:b/>
+                <w:bCs/>
+              </w:rPr>
+            </w:pPr>
+          </w:p>
+          <w:p>
+            <w:pPr>
+              <w:spacing w:after="0" w:line="240" w:lineRule="auto"/>
+              <w:rPr>
+                <w:b/>
+                <w:bCs/>
+              </w:rPr>
+            </w:pPr>
+            <w:bookmarkStart w:id="1" w:name="__DdeLink__1093_2201500201"/>
             <w:r>
               <w:rPr>
                 <w:b/>
@@ -8079,43 +6406,27 @@
               </w:rPr>
               <w:t>can return max 20 results</w:t>
             </w:r>
-            <w:bookmarkEnd w:id="2"/>
-          </w:p>
-          <w:p>
-            <w:pPr>
-              <w:spacing w:after="0" w:line="240" w:lineRule="auto"/>
-              <w:rPr>
-                <w:b/>
-                <w:bCs/>
-              </w:rPr>
-            </w:pPr>
-          </w:p>
-          <w:p>
-            <w:pPr>
-              <w:spacing w:after="0" w:line="240" w:lineRule="auto"/>
-            </w:pPr>
-            <w:r>
-              <w:rPr>
-                <w:b/>
-                <w:bCs/>
-              </w:rPr>
-              <w:t xml:space="preserve">category can be only one of </w:t>
-            </w:r>
-            <w:proofErr w:type="gramStart"/>
-            <w:r>
-              <w:rPr>
-                <w:b/>
-                <w:bCs/>
-              </w:rPr>
-              <w:t>this genres</w:t>
-            </w:r>
-            <w:proofErr w:type="gramEnd"/>
-            <w:r>
-              <w:rPr>
-                <w:b/>
-                <w:bCs/>
-              </w:rPr>
-              <w:t>:</w:t>
+            <w:bookmarkEnd w:id="1"/>
+          </w:p>
+          <w:p>
+            <w:pPr>
+              <w:spacing w:after="0" w:line="240" w:lineRule="auto"/>
+              <w:rPr>
+                <w:b/>
+                <w:bCs/>
+              </w:rPr>
+            </w:pPr>
+          </w:p>
+          <w:p>
+            <w:pPr>
+              <w:spacing w:after="0" w:line="240" w:lineRule="auto"/>
+            </w:pPr>
+            <w:r>
+              <w:rPr>
+                <w:b/>
+                <w:bCs/>
+              </w:rPr>
+              <w:t>category can be only one of this genres:</w:t>
             </w:r>
           </w:p>
           <w:p>
@@ -8291,39 +6602,39 @@
                 <w:b/>
                 <w:bCs/>
               </w:rPr>
+              <w:t>'Thriller',</w:t>
+            </w:r>
+          </w:p>
+          <w:p>
+            <w:pPr>
+              <w:spacing w:after="0" w:line="330" w:lineRule="atLeast"/>
+              <w:rPr>
+                <w:b/>
+                <w:bCs/>
+              </w:rPr>
+            </w:pPr>
+            <w:r>
+              <w:rPr>
+                <w:b/>
+                <w:bCs/>
+              </w:rPr>
+              <w:t>'Crime',</w:t>
+            </w:r>
+          </w:p>
+          <w:p>
+            <w:pPr>
+              <w:spacing w:after="0" w:line="330" w:lineRule="atLeast"/>
+              <w:rPr>
+                <w:b/>
+                <w:bCs/>
+              </w:rPr>
+            </w:pPr>
+            <w:r>
+              <w:rPr>
+                <w:b/>
+                <w:bCs/>
+              </w:rPr>
               <w:lastRenderedPageBreak/>
-              <w:t>'Thriller',</w:t>
-            </w:r>
-          </w:p>
-          <w:p>
-            <w:pPr>
-              <w:spacing w:after="0" w:line="330" w:lineRule="atLeast"/>
-              <w:rPr>
-                <w:b/>
-                <w:bCs/>
-              </w:rPr>
-            </w:pPr>
-            <w:r>
-              <w:rPr>
-                <w:b/>
-                <w:bCs/>
-              </w:rPr>
-              <w:t>'Crime',</w:t>
-            </w:r>
-          </w:p>
-          <w:p>
-            <w:pPr>
-              <w:spacing w:after="0" w:line="330" w:lineRule="atLeast"/>
-              <w:rPr>
-                <w:b/>
-                <w:bCs/>
-              </w:rPr>
-            </w:pPr>
-            <w:r>
-              <w:rPr>
-                <w:b/>
-                <w:bCs/>
-              </w:rPr>
               <w:t>'Documentary',</w:t>
             </w:r>
           </w:p>
@@ -8486,23 +6797,7 @@
                 <w:bCs/>
               </w:rPr>
               <w:lastRenderedPageBreak/>
-              <w:t xml:space="preserve">Get list of </w:t>
-            </w:r>
-            <w:proofErr w:type="spellStart"/>
-            <w:r>
-              <w:rPr>
-                <w:b/>
-                <w:bCs/>
-              </w:rPr>
-              <w:t>tvshow</w:t>
-            </w:r>
-            <w:proofErr w:type="spellEnd"/>
-            <w:r>
-              <w:rPr>
-                <w:b/>
-                <w:bCs/>
-              </w:rPr>
-              <w:t xml:space="preserve"> by category</w:t>
+              <w:t>Get list of tvshow by category</w:t>
             </w:r>
           </w:p>
         </w:tc>
@@ -8520,26 +6815,8 @@
               <w:spacing w:after="0" w:line="240" w:lineRule="auto"/>
             </w:pPr>
             <w:r>
-              <w:t>GET /media/tv/</w:t>
-            </w:r>
-            <w:proofErr w:type="spellStart"/>
-            <w:r>
-              <w:t>byCategory</w:t>
-            </w:r>
-            <w:proofErr w:type="spellEnd"/>
-            <w:proofErr w:type="gramStart"/>
-            <w:r>
-              <w:t>/:category</w:t>
-            </w:r>
-            <w:proofErr w:type="gramEnd"/>
-            <w:r>
-              <w:t>/:</w:t>
-            </w:r>
-            <w:proofErr w:type="spellStart"/>
-            <w:r>
-              <w:t>howMany</w:t>
-            </w:r>
-            <w:proofErr w:type="spellEnd"/>
+              <w:t>GET /media/tv/byCategory/:category/:howMany</w:t>
+            </w:r>
           </w:p>
         </w:tc>
         <w:tc>
@@ -8602,23 +6879,7 @@
                 <w:b/>
                 <w:bCs/>
               </w:rPr>
-              <w:t xml:space="preserve">category can be only one of </w:t>
-            </w:r>
-            <w:proofErr w:type="gramStart"/>
-            <w:r>
-              <w:rPr>
-                <w:b/>
-                <w:bCs/>
-              </w:rPr>
-              <w:t>this genres</w:t>
-            </w:r>
-            <w:proofErr w:type="gramEnd"/>
-            <w:r>
-              <w:rPr>
-                <w:b/>
-                <w:bCs/>
-              </w:rPr>
-              <w:t>:</w:t>
+              <w:t>category can be only one of this genres:</w:t>
             </w:r>
           </w:p>
           <w:p>
@@ -8973,9 +7234,9 @@
 <file path=word/numbering.xml><?xml version="1.0" encoding="utf-8"?>
 <w:numbering xmlns:wpc="http://schemas.microsoft.com/office/word/2010/wordprocessingCanvas" xmlns:cx="http://schemas.microsoft.com/office/drawing/2014/chartex" xmlns:cx1="http://schemas.microsoft.com/office/drawing/2015/9/8/chartex" xmlns:cx2="http://schemas.microsoft.com/office/drawing/2015/10/21/chartex" xmlns:cx3="http://schemas.microsoft.com/office/drawing/2016/5/9/chartex" xmlns:cx4="http://schemas.microsoft.com/office/drawing/2016/5/10/chartex" xmlns:cx5="http://schemas.microsoft.com/office/drawing/2016/5/11/chartex" xmlns:cx6="http://schemas.microsoft.com/office/drawing/2016/5/12/chartex" xmlns:cx7="http://schemas.microsoft.com/office/drawing/2016/5/13/chartex" xmlns:cx8="http://schemas.microsoft.com/office/drawing/2016/5/14/chartex" xmlns:mc="http://schemas.openxmlformats.org/markup-compatibility/2006" xmlns:aink="http://schemas.microsoft.com/office/drawing/2016/ink" xmlns:am3d="http://schemas.microsoft.com/office/drawing/2017/model3d" xmlns:o="urn:schemas-microsoft-com:office:office" xmlns:r="http://schemas.openxmlformats.org/officeDocument/2006/relationships" xmlns:m="http://schemas.openxmlformats.org/officeDocument/2006/math" xmlns:v="urn:schemas-microsoft-com:vml" xmlns:wp14="http://schemas.microsoft.com/office/word/2010/wordprocessingDrawing" xmlns:wp="http://schemas.openxmlformats.org/drawingml/2006/wordprocessingDrawing" xmlns:w10="urn:schemas-microsoft-com:office:word" xmlns:w="http://schemas.openxmlformats.org/wordprocessingml/2006/main" xmlns:w14="http://schemas.microsoft.com/office/word/2010/wordml" xmlns:w15="http://schemas.microsoft.com/office/word/2012/wordml" xmlns:w16cid="http://schemas.microsoft.com/office/word/2016/wordml/cid" xmlns:w16se="http://schemas.microsoft.com/office/word/2015/wordml/symex" xmlns:wpg="http://schemas.microsoft.com/office/word/2010/wordprocessingGroup" xmlns:wpi="http://schemas.microsoft.com/office/word/2010/wordprocessingInk" xmlns:wne="http://schemas.microsoft.com/office/word/2006/wordml" xmlns:wps="http://schemas.microsoft.com/office/word/2010/wordprocessingShape" mc:Ignorable="w14 w15 w16se w16cid wp14">
   <w:abstractNum w:abstractNumId="0" w15:restartNumberingAfterBreak="0">
-    <w:nsid w:val="07810AB9"/>
+    <w:nsid w:val="0BFE4218"/>
     <w:multiLevelType w:val="multilevel"/>
-    <w:tmpl w:val="30CEA944"/>
+    <w:tmpl w:val="FFFFFFFF"/>
     <w:lvl w:ilvl="0">
       <w:start w:val="1"/>
       <w:numFmt w:val="bullet"/>
@@ -9086,9 +7347,9 @@
     </w:lvl>
   </w:abstractNum>
   <w:abstractNum w:abstractNumId="1" w15:restartNumberingAfterBreak="0">
-    <w:nsid w:val="0C1773A0"/>
+    <w:nsid w:val="50C27660"/>
     <w:multiLevelType w:val="multilevel"/>
-    <w:tmpl w:val="3A9A80CC"/>
+    <w:tmpl w:val="FFFFFFFF"/>
     <w:lvl w:ilvl="0">
       <w:start w:val="1"/>
       <w:numFmt w:val="none"/>
@@ -9201,7 +7462,7 @@
     </w:rPrDefault>
     <w:pPrDefault/>
   </w:docDefaults>
-  <w:latentStyles w:defLockedState="0" w:defUIPriority="99" w:defSemiHidden="0" w:defUnhideWhenUsed="0" w:defQFormat="0" w:count="377">
+  <w:latentStyles w:defLockedState="0" w:defUIPriority="99" w:defSemiHidden="0" w:defUnhideWhenUsed="0" w:defQFormat="0" w:count="376">
     <w:lsdException w:name="Normal" w:uiPriority="0" w:qFormat="1"/>
     <w:lsdException w:name="heading 1" w:uiPriority="9" w:qFormat="1"/>
     <w:lsdException w:name="heading 2" w:semiHidden="1" w:uiPriority="9" w:unhideWhenUsed="1" w:qFormat="1"/>
@@ -9578,9 +7839,8 @@
     <w:lsdException w:name="Hashtag" w:semiHidden="1" w:unhideWhenUsed="1"/>
     <w:lsdException w:name="Unresolved Mention" w:semiHidden="1" w:unhideWhenUsed="1"/>
     <w:lsdException w:name="Smart Link" w:semiHidden="1" w:unhideWhenUsed="1"/>
-    <w:lsdException w:name="Smart Link Error" w:semiHidden="1" w:unhideWhenUsed="1"/>
   </w:latentStyles>
-  <w:style w:type="paragraph" w:default="1" w:styleId="Normale">
+  <w:style w:type="paragraph" w:default="1" w:styleId="Normal">
     <w:name w:val="Normal"/>
     <w:qFormat/>
     <w:pPr>
@@ -9590,13 +7850,13 @@
       <w:sz w:val="22"/>
     </w:rPr>
   </w:style>
-  <w:style w:type="character" w:default="1" w:styleId="Carpredefinitoparagrafo">
+  <w:style w:type="character" w:default="1" w:styleId="DefaultParagraphFont">
     <w:name w:val="Default Paragraph Font"/>
     <w:uiPriority w:val="1"/>
     <w:semiHidden/>
     <w:unhideWhenUsed/>
   </w:style>
-  <w:style w:type="table" w:default="1" w:styleId="Tabellanormale">
+  <w:style w:type="table" w:default="1" w:styleId="TableNormal">
     <w:name w:val="Normal Table"/>
     <w:uiPriority w:val="99"/>
     <w:semiHidden/>
@@ -9611,7 +7871,7 @@
       </w:tblCellMar>
     </w:tblPr>
   </w:style>
-  <w:style w:type="numbering" w:default="1" w:styleId="Nessunelenco">
+  <w:style w:type="numbering" w:default="1" w:styleId="NoList">
     <w:name w:val="No List"/>
     <w:uiPriority w:val="99"/>
     <w:semiHidden/>
@@ -9619,7 +7879,7 @@
   </w:style>
   <w:style w:type="character" w:customStyle="1" w:styleId="InternetLink">
     <w:name w:val="Internet Link"/>
-    <w:basedOn w:val="Carpredefinitoparagrafo"/>
+    <w:basedOn w:val="DefaultParagraphFont"/>
     <w:uiPriority w:val="99"/>
     <w:unhideWhenUsed/>
     <w:rsid w:val="00E71146"/>
@@ -9628,9 +7888,9 @@
       <w:u w:val="single"/>
     </w:rPr>
   </w:style>
-  <w:style w:type="character" w:styleId="Menzionenonrisolta">
+  <w:style w:type="character" w:styleId="UnresolvedMention">
     <w:name w:val="Unresolved Mention"/>
-    <w:basedOn w:val="Carpredefinitoparagrafo"/>
+    <w:basedOn w:val="DefaultParagraphFont"/>
     <w:uiPriority w:val="99"/>
     <w:semiHidden/>
     <w:unhideWhenUsed/>
@@ -9973,8 +8233,8 @@
   </w:style>
   <w:style w:type="paragraph" w:customStyle="1" w:styleId="Heading">
     <w:name w:val="Heading"/>
-    <w:basedOn w:val="Normale"/>
-    <w:next w:val="Corpotesto"/>
+    <w:basedOn w:val="Normal"/>
+    <w:next w:val="BodyText"/>
     <w:qFormat/>
     <w:pPr>
       <w:keepNext/>
@@ -9986,23 +8246,23 @@
       <w:szCs w:val="28"/>
     </w:rPr>
   </w:style>
-  <w:style w:type="paragraph" w:styleId="Corpotesto">
+  <w:style w:type="paragraph" w:styleId="BodyText">
     <w:name w:val="Body Text"/>
-    <w:basedOn w:val="Normale"/>
+    <w:basedOn w:val="Normal"/>
     <w:pPr>
       <w:spacing w:after="140" w:line="276" w:lineRule="auto"/>
     </w:pPr>
   </w:style>
-  <w:style w:type="paragraph" w:styleId="Elenco">
+  <w:style w:type="paragraph" w:styleId="List">
     <w:name w:val="List"/>
-    <w:basedOn w:val="Corpotesto"/>
+    <w:basedOn w:val="BodyText"/>
     <w:rPr>
       <w:rFonts w:cs="Lohit Devanagari"/>
     </w:rPr>
   </w:style>
-  <w:style w:type="paragraph" w:styleId="Didascalia">
+  <w:style w:type="paragraph" w:styleId="Caption">
     <w:name w:val="caption"/>
-    <w:basedOn w:val="Normale"/>
+    <w:basedOn w:val="Normal"/>
     <w:qFormat/>
     <w:pPr>
       <w:suppressLineNumbers/>
@@ -10018,7 +8278,7 @@
   </w:style>
   <w:style w:type="paragraph" w:customStyle="1" w:styleId="Index">
     <w:name w:val="Index"/>
-    <w:basedOn w:val="Normale"/>
+    <w:basedOn w:val="Normal"/>
     <w:qFormat/>
     <w:pPr>
       <w:suppressLineNumbers/>
@@ -10027,9 +8287,9 @@
       <w:rFonts w:cs="Lohit Devanagari"/>
     </w:rPr>
   </w:style>
-  <w:style w:type="paragraph" w:styleId="Paragrafoelenco">
+  <w:style w:type="paragraph" w:styleId="ListParagraph">
     <w:name w:val="List Paragraph"/>
-    <w:basedOn w:val="Normale"/>
+    <w:basedOn w:val="Normal"/>
     <w:uiPriority w:val="34"/>
     <w:qFormat/>
     <w:rsid w:val="00E35795"/>
@@ -10040,7 +8300,7 @@
   </w:style>
   <w:style w:type="paragraph" w:customStyle="1" w:styleId="TableContents">
     <w:name w:val="Table Contents"/>
-    <w:basedOn w:val="Normale"/>
+    <w:basedOn w:val="Normal"/>
     <w:qFormat/>
     <w:pPr>
       <w:suppressLineNumbers/>
@@ -10058,9 +8318,9 @@
       <w:bCs/>
     </w:rPr>
   </w:style>
-  <w:style w:type="table" w:styleId="Grigliatabella">
+  <w:style w:type="table" w:styleId="TableGrid">
     <w:name w:val="Table Grid"/>
-    <w:basedOn w:val="Tabellanormale"/>
+    <w:basedOn w:val="TableNormal"/>
     <w:uiPriority w:val="39"/>
     <w:rsid w:val="00E461E0"/>
     <w:tblPr>

</xml_diff>